<commit_message>
SaveChangeAsync Interceptor ve View_Models
</commit_message>
<xml_diff>
--- a/Notes.docx
+++ b/Notes.docx
@@ -108,17 +108,17 @@
       </w:r>
       <w:proofErr w:type="spellEnd"/>
       <w:r>
-        <w:t xml:space="preserve"> değerlerinin tamamının </w:t>
-      </w:r>
-      <w:r>
-        <w:t xml:space="preserve">bizim tarafımızdan değil o an o işlem olduğu anda gerçekleşmesini sağlamak. </w:t>
+        <w:t xml:space="preserve"> değerlerinin tamamının bizim tarafımızdan değil o an o işlem olduğu anda gerçekleşmesini sağlamak. </w:t>
       </w:r>
     </w:p>
     <w:p/>
     <w:p>
       <w:r>
+        <w:rPr>
+          <w:noProof/>
+        </w:rPr>
         <w:drawing>
-          <wp:inline distT="0" distB="0" distL="0" distR="0" wp14:anchorId="166B0629" wp14:editId="4D263029">
+          <wp:inline distT="0" distB="0" distL="0" distR="0" wp14:anchorId="71C10AC1" wp14:editId="15C68CE5">
             <wp:extent cx="5760720" cy="1261110"/>
             <wp:effectExtent l="0" t="0" r="5080" b="0"/>
             <wp:docPr id="955828817" name="Resim 1" descr="metin, ekran görüntüsü, yazı tipi, tasarım içeren bir resim&#10;&#10;Açıklama otomatik olarak oluşturuldu"/>
@@ -133,7 +133,7 @@
                     <pic:cNvPicPr/>
                   </pic:nvPicPr>
                   <pic:blipFill>
-                    <a:blip r:embed="rId5"/>
+                    <a:blip r:embed="rId6"/>
                     <a:stretch>
                       <a:fillRect/>
                     </a:stretch>
@@ -154,248 +154,2061 @@
         </w:drawing>
       </w:r>
     </w:p>
-    <w:p/>
-    <w:p>
-      <w:r>
+    <w:p>
+      <w:pPr>
+        <w:rPr>
+          <w:sz w:val="18"/>
+          <w:szCs w:val="18"/>
+        </w:rPr>
+      </w:pPr>
+    </w:p>
+    <w:p>
+      <w:r>
+        <w:rPr>
+          <w:sz w:val="18"/>
+          <w:szCs w:val="18"/>
+        </w:rPr>
         <w:t xml:space="preserve">Görselde görüldüğü gibi bir veri insert edilirken bir T anında bu değerin oluşturulmasını isteyebiliriz. Örnek olarak bizim projemizde bulunan </w:t>
       </w:r>
       <w:proofErr w:type="spellStart"/>
       <w:r>
+        <w:rPr>
+          <w:sz w:val="18"/>
+          <w:szCs w:val="18"/>
+        </w:rPr>
         <w:t>CreateTime</w:t>
       </w:r>
       <w:proofErr w:type="spellEnd"/>
       <w:r>
+        <w:rPr>
+          <w:sz w:val="18"/>
+          <w:szCs w:val="18"/>
+        </w:rPr>
         <w:t xml:space="preserve"> ve değerlerini verebiliriz.</w:t>
       </w:r>
       <w:r>
+        <w:rPr>
+          <w:sz w:val="18"/>
+          <w:szCs w:val="18"/>
+        </w:rPr>
         <w:br/>
       </w:r>
       <w:r>
+        <w:rPr>
+          <w:sz w:val="18"/>
+          <w:szCs w:val="18"/>
+        </w:rPr>
         <w:br/>
         <w:t xml:space="preserve">Şimdi </w:t>
       </w:r>
       <w:proofErr w:type="spellStart"/>
       <w:r>
+        <w:rPr>
+          <w:sz w:val="18"/>
+          <w:szCs w:val="18"/>
+        </w:rPr>
         <w:t>BaseEntity</w:t>
       </w:r>
       <w:proofErr w:type="spellEnd"/>
       <w:r>
-        <w:t xml:space="preserve"> dosyamızı düzenleyelim. </w:t>
+        <w:rPr>
+          <w:sz w:val="18"/>
+          <w:szCs w:val="18"/>
+        </w:rPr>
+        <w:t xml:space="preserve"> dosyamızı düzenleyelim.</w:t>
+      </w:r>
+      <w:r>
+        <w:t xml:space="preserve"> </w:t>
       </w:r>
       <w:r>
         <w:br/>
       </w:r>
     </w:p>
-    <w:p>
-      <w:proofErr w:type="spellStart"/>
+    <w:p/>
+    <w:tbl>
+      <w:tblPr>
+        <w:tblStyle w:val="TabloKlavuzu"/>
+        <w:tblW w:w="0" w:type="auto"/>
+        <w:tblLook w:val="04A0" w:firstRow="1" w:lastRow="0" w:firstColumn="1" w:lastColumn="0" w:noHBand="0" w:noVBand="1"/>
+      </w:tblPr>
+      <w:tblGrid>
+        <w:gridCol w:w="9062"/>
+      </w:tblGrid>
+      <w:tr>
+        <w:tc>
+          <w:tcPr>
+            <w:tcW w:w="9062" w:type="dxa"/>
+          </w:tcPr>
+          <w:p>
+            <w:proofErr w:type="spellStart"/>
+            <w:proofErr w:type="gramStart"/>
+            <w:r>
+              <w:t>using</w:t>
+            </w:r>
+            <w:proofErr w:type="spellEnd"/>
+            <w:proofErr w:type="gramEnd"/>
+            <w:r>
+              <w:t xml:space="preserve"> </w:t>
+            </w:r>
+            <w:proofErr w:type="spellStart"/>
+            <w:r>
+              <w:t>System</w:t>
+            </w:r>
+            <w:proofErr w:type="spellEnd"/>
+            <w:r>
+              <w:t>;</w:t>
+            </w:r>
+          </w:p>
+          <w:p>
+            <w:proofErr w:type="spellStart"/>
+            <w:proofErr w:type="gramStart"/>
+            <w:r>
+              <w:t>namespace</w:t>
+            </w:r>
+            <w:proofErr w:type="spellEnd"/>
+            <w:proofErr w:type="gramEnd"/>
+            <w:r>
+              <w:t xml:space="preserve"> </w:t>
+            </w:r>
+            <w:proofErr w:type="spellStart"/>
+            <w:r>
+              <w:t>OnionArch.Domain.Entities.Common</w:t>
+            </w:r>
+            <w:proofErr w:type="spellEnd"/>
+          </w:p>
+          <w:p>
+            <w:r>
+              <w:t>{</w:t>
+            </w:r>
+          </w:p>
+          <w:p>
+            <w:r>
+              <w:tab/>
+            </w:r>
+            <w:proofErr w:type="spellStart"/>
+            <w:proofErr w:type="gramStart"/>
+            <w:r>
+              <w:t>public</w:t>
+            </w:r>
+            <w:proofErr w:type="spellEnd"/>
+            <w:proofErr w:type="gramEnd"/>
+            <w:r>
+              <w:t xml:space="preserve"> </w:t>
+            </w:r>
+            <w:proofErr w:type="spellStart"/>
+            <w:r>
+              <w:t>class</w:t>
+            </w:r>
+            <w:proofErr w:type="spellEnd"/>
+            <w:r>
+              <w:t xml:space="preserve"> </w:t>
+            </w:r>
+            <w:proofErr w:type="spellStart"/>
+            <w:r>
+              <w:t>BaseEntity</w:t>
+            </w:r>
+            <w:proofErr w:type="spellEnd"/>
+          </w:p>
+          <w:p>
+            <w:r>
+              <w:tab/>
+              <w:t>{</w:t>
+            </w:r>
+          </w:p>
+          <w:p>
+            <w:r>
+              <w:tab/>
+            </w:r>
+            <w:r>
+              <w:tab/>
+            </w:r>
+            <w:proofErr w:type="spellStart"/>
+            <w:proofErr w:type="gramStart"/>
+            <w:r>
+              <w:t>public</w:t>
+            </w:r>
+            <w:proofErr w:type="spellEnd"/>
+            <w:proofErr w:type="gramEnd"/>
+            <w:r>
+              <w:t xml:space="preserve"> </w:t>
+            </w:r>
+            <w:proofErr w:type="spellStart"/>
+            <w:r>
+              <w:t>Guid</w:t>
+            </w:r>
+            <w:proofErr w:type="spellEnd"/>
+            <w:r>
+              <w:t xml:space="preserve"> ID { </w:t>
+            </w:r>
+            <w:proofErr w:type="spellStart"/>
+            <w:r>
+              <w:t>get</w:t>
+            </w:r>
+            <w:proofErr w:type="spellEnd"/>
+            <w:r>
+              <w:t>; set; }</w:t>
+            </w:r>
+          </w:p>
+          <w:p>
+            <w:r>
+              <w:tab/>
+            </w:r>
+            <w:r>
+              <w:tab/>
+            </w:r>
+            <w:proofErr w:type="spellStart"/>
+            <w:proofErr w:type="gramStart"/>
+            <w:r>
+              <w:t>public</w:t>
+            </w:r>
+            <w:proofErr w:type="spellEnd"/>
+            <w:proofErr w:type="gramEnd"/>
+            <w:r>
+              <w:t xml:space="preserve"> </w:t>
+            </w:r>
+            <w:proofErr w:type="spellStart"/>
+            <w:r>
+              <w:t>DateTime</w:t>
+            </w:r>
+            <w:proofErr w:type="spellEnd"/>
+            <w:r>
+              <w:t xml:space="preserve"> </w:t>
+            </w:r>
+            <w:proofErr w:type="spellStart"/>
+            <w:r>
+              <w:t>CreateTime</w:t>
+            </w:r>
+            <w:proofErr w:type="spellEnd"/>
+            <w:r>
+              <w:t xml:space="preserve"> { </w:t>
+            </w:r>
+            <w:proofErr w:type="spellStart"/>
+            <w:r>
+              <w:t>get</w:t>
+            </w:r>
+            <w:proofErr w:type="spellEnd"/>
+            <w:r>
+              <w:t>; set; }</w:t>
+            </w:r>
+          </w:p>
+          <w:p>
+            <w:pPr>
+              <w:rPr>
+                <w:color w:val="FF0000"/>
+              </w:rPr>
+            </w:pPr>
+            <w:r>
+              <w:t xml:space="preserve">       </w:t>
+            </w:r>
+            <w:r>
+              <w:tab/>
+            </w:r>
+            <w:r>
+              <w:tab/>
+            </w:r>
+            <w:proofErr w:type="spellStart"/>
+            <w:proofErr w:type="gramStart"/>
+            <w:r>
+              <w:rPr>
+                <w:color w:val="FF0000"/>
+              </w:rPr>
+              <w:t>public</w:t>
+            </w:r>
+            <w:proofErr w:type="spellEnd"/>
+            <w:proofErr w:type="gramEnd"/>
+            <w:r>
+              <w:rPr>
+                <w:color w:val="FF0000"/>
+              </w:rPr>
+              <w:t xml:space="preserve"> </w:t>
+            </w:r>
+            <w:proofErr w:type="spellStart"/>
+            <w:r>
+              <w:rPr>
+                <w:color w:val="FF0000"/>
+              </w:rPr>
+              <w:t>DateTime</w:t>
+            </w:r>
+            <w:proofErr w:type="spellEnd"/>
+            <w:r>
+              <w:rPr>
+                <w:color w:val="FF0000"/>
+              </w:rPr>
+              <w:t xml:space="preserve"> </w:t>
+            </w:r>
+            <w:proofErr w:type="spellStart"/>
+            <w:r>
+              <w:rPr>
+                <w:color w:val="FF0000"/>
+              </w:rPr>
+              <w:t>UpdateTime</w:t>
+            </w:r>
+            <w:proofErr w:type="spellEnd"/>
+            <w:r>
+              <w:rPr>
+                <w:color w:val="FF0000"/>
+              </w:rPr>
+              <w:t xml:space="preserve"> { </w:t>
+            </w:r>
+            <w:proofErr w:type="spellStart"/>
+            <w:r>
+              <w:rPr>
+                <w:color w:val="FF0000"/>
+              </w:rPr>
+              <w:t>get</w:t>
+            </w:r>
+            <w:proofErr w:type="spellEnd"/>
+            <w:r>
+              <w:rPr>
+                <w:color w:val="FF0000"/>
+              </w:rPr>
+              <w:t>; set; }</w:t>
+            </w:r>
+          </w:p>
+          <w:p>
+            <w:r>
+              <w:t xml:space="preserve">              }</w:t>
+            </w:r>
+          </w:p>
+          <w:p>
+            <w:r>
+              <w:t>}</w:t>
+            </w:r>
+          </w:p>
+        </w:tc>
+      </w:tr>
+    </w:tbl>
+    <w:p/>
+    <w:p>
+      <w:r>
+        <w:rPr>
+          <w:sz w:val="18"/>
+          <w:szCs w:val="18"/>
+        </w:rPr>
+        <w:t xml:space="preserve">Şimdi amacımız her bir veri ekleme ve düzenleme işleminde veri tabanında bulunan </w:t>
+      </w:r>
+      <w:proofErr w:type="spellStart"/>
+      <w:r>
+        <w:rPr>
+          <w:sz w:val="18"/>
+          <w:szCs w:val="18"/>
+        </w:rPr>
+        <w:t>CreateTime</w:t>
+      </w:r>
+      <w:proofErr w:type="spellEnd"/>
+      <w:r>
+        <w:rPr>
+          <w:sz w:val="18"/>
+          <w:szCs w:val="18"/>
+        </w:rPr>
+        <w:t xml:space="preserve"> </w:t>
+      </w:r>
+      <w:r>
+        <w:rPr>
+          <w:sz w:val="18"/>
+          <w:szCs w:val="18"/>
+        </w:rPr>
+        <w:t xml:space="preserve">ve </w:t>
+      </w:r>
+      <w:proofErr w:type="spellStart"/>
+      <w:r>
+        <w:rPr>
+          <w:sz w:val="18"/>
+          <w:szCs w:val="18"/>
+        </w:rPr>
+        <w:t>UpdateTime</w:t>
+      </w:r>
+      <w:proofErr w:type="spellEnd"/>
+      <w:r>
+        <w:rPr>
+          <w:sz w:val="18"/>
+          <w:szCs w:val="18"/>
+        </w:rPr>
+        <w:t xml:space="preserve"> alanlarını </w:t>
+      </w:r>
+      <w:proofErr w:type="spellStart"/>
+      <w:r>
+        <w:rPr>
+          <w:sz w:val="18"/>
+          <w:szCs w:val="18"/>
+        </w:rPr>
+        <w:t>EFCore</w:t>
+      </w:r>
+      <w:proofErr w:type="spellEnd"/>
+      <w:r>
+        <w:rPr>
+          <w:sz w:val="18"/>
+          <w:szCs w:val="18"/>
+        </w:rPr>
+        <w:t xml:space="preserve"> tarafından otomatik olarak eklenecek düzenlenecek ve güncellenecek hale getirmek.</w:t>
+      </w:r>
+      <w:r>
+        <w:rPr>
+          <w:sz w:val="18"/>
+          <w:szCs w:val="18"/>
+        </w:rPr>
+        <w:br/>
+      </w:r>
+      <w:r>
+        <w:rPr>
+          <w:sz w:val="18"/>
+          <w:szCs w:val="18"/>
+        </w:rPr>
+        <w:br/>
+        <w:t xml:space="preserve">Bunun için yapmamız </w:t>
+      </w:r>
       <w:proofErr w:type="gramStart"/>
       <w:r>
-        <w:t>using</w:t>
-      </w:r>
-      <w:proofErr w:type="spellEnd"/>
+        <w:rPr>
+          <w:sz w:val="18"/>
+          <w:szCs w:val="18"/>
+        </w:rPr>
+        <w:t>gereken ,</w:t>
+      </w:r>
       <w:proofErr w:type="gramEnd"/>
       <w:r>
+        <w:rPr>
+          <w:sz w:val="18"/>
+          <w:szCs w:val="18"/>
+        </w:rPr>
         <w:t xml:space="preserve"> </w:t>
       </w:r>
-      <w:proofErr w:type="spellStart"/>
-      <w:r>
-        <w:t>System</w:t>
-      </w:r>
-      <w:proofErr w:type="spellEnd"/>
-      <w:r>
-        <w:t>;</w:t>
-      </w:r>
-    </w:p>
-    <w:p>
-      <w:proofErr w:type="spellStart"/>
+      <w:r>
+        <w:rPr>
+          <w:sz w:val="18"/>
+          <w:szCs w:val="18"/>
+        </w:rPr>
+        <w:br/>
+      </w:r>
+      <w:proofErr w:type="spellStart"/>
+      <w:r>
+        <w:rPr>
+          <w:b/>
+          <w:bCs/>
+          <w:sz w:val="18"/>
+          <w:szCs w:val="18"/>
+        </w:rPr>
+        <w:t>OnionArch.Persistance</w:t>
+      </w:r>
+      <w:proofErr w:type="spellEnd"/>
+      <w:r>
+        <w:rPr>
+          <w:b/>
+          <w:bCs/>
+          <w:sz w:val="18"/>
+          <w:szCs w:val="18"/>
+        </w:rPr>
+        <w:t xml:space="preserve"> </w:t>
+      </w:r>
+      <w:r>
+        <w:rPr>
+          <w:sz w:val="18"/>
+          <w:szCs w:val="18"/>
+        </w:rPr>
+        <w:t xml:space="preserve">altında bulunan </w:t>
+      </w:r>
+      <w:proofErr w:type="spellStart"/>
+      <w:r>
+        <w:rPr>
+          <w:sz w:val="18"/>
+          <w:szCs w:val="18"/>
+        </w:rPr>
+        <w:t>Context</w:t>
+      </w:r>
+      <w:proofErr w:type="spellEnd"/>
+      <w:r>
+        <w:rPr>
+          <w:sz w:val="18"/>
+          <w:szCs w:val="18"/>
+        </w:rPr>
+        <w:t xml:space="preserve"> yapımızda birkaç adet </w:t>
+      </w:r>
+      <w:proofErr w:type="spellStart"/>
+      <w:r>
+        <w:rPr>
+          <w:sz w:val="18"/>
+          <w:szCs w:val="18"/>
+        </w:rPr>
+        <w:t>Config</w:t>
+      </w:r>
+      <w:r>
+        <w:rPr>
+          <w:sz w:val="18"/>
+          <w:szCs w:val="18"/>
+        </w:rPr>
+        <w:t>ü</w:t>
+      </w:r>
+      <w:r>
+        <w:rPr>
+          <w:sz w:val="18"/>
+          <w:szCs w:val="18"/>
+        </w:rPr>
+        <w:t>rasyon</w:t>
+      </w:r>
+      <w:proofErr w:type="spellEnd"/>
+      <w:r>
+        <w:rPr>
+          <w:sz w:val="18"/>
+          <w:szCs w:val="18"/>
+        </w:rPr>
+        <w:t xml:space="preserve"> yapmamız gerekmekte bunun için ilk olarak </w:t>
+      </w:r>
+      <w:proofErr w:type="spellStart"/>
+      <w:r>
+        <w:rPr>
+          <w:color w:val="FF0000"/>
+          <w:sz w:val="18"/>
+          <w:szCs w:val="18"/>
+        </w:rPr>
+        <w:t>SaveChangesAsync</w:t>
+      </w:r>
+      <w:proofErr w:type="spellEnd"/>
+      <w:r>
+        <w:rPr>
+          <w:sz w:val="18"/>
+          <w:szCs w:val="18"/>
+        </w:rPr>
+        <w:t xml:space="preserve"> </w:t>
+      </w:r>
+      <w:proofErr w:type="spellStart"/>
+      <w:r>
+        <w:rPr>
+          <w:sz w:val="18"/>
+          <w:szCs w:val="18"/>
+        </w:rPr>
+        <w:t>methodunu</w:t>
+      </w:r>
+      <w:proofErr w:type="spellEnd"/>
+      <w:r>
+        <w:rPr>
+          <w:sz w:val="18"/>
+          <w:szCs w:val="18"/>
+        </w:rPr>
+        <w:t xml:space="preserve"> </w:t>
+      </w:r>
+      <w:proofErr w:type="spellStart"/>
+      <w:r>
+        <w:rPr>
+          <w:sz w:val="18"/>
+          <w:szCs w:val="18"/>
+        </w:rPr>
+        <w:t>override</w:t>
+      </w:r>
+      <w:proofErr w:type="spellEnd"/>
+      <w:r>
+        <w:rPr>
+          <w:sz w:val="18"/>
+          <w:szCs w:val="18"/>
+        </w:rPr>
+        <w:t xml:space="preserve"> yaparak bu işlemi </w:t>
+      </w:r>
+      <w:r>
+        <w:rPr>
+          <w:sz w:val="18"/>
+          <w:szCs w:val="18"/>
+        </w:rPr>
+        <w:t>gerçekleştirebiliriz.</w:t>
+      </w:r>
+      <w:r>
+        <w:br/>
+      </w:r>
+      <w:r>
+        <w:lastRenderedPageBreak/>
+        <w:br/>
+      </w:r>
+      <w:r>
+        <w:drawing>
+          <wp:inline distT="0" distB="0" distL="0" distR="0" wp14:anchorId="5D94A4DD" wp14:editId="3F57CC77">
+            <wp:extent cx="5760720" cy="2762885"/>
+            <wp:effectExtent l="0" t="0" r="5080" b="5715"/>
+            <wp:docPr id="1262140936" name="Resim 1"/>
+            <wp:cNvGraphicFramePr>
+              <a:graphicFrameLocks xmlns:a="http://schemas.openxmlformats.org/drawingml/2006/main" noChangeAspect="1"/>
+            </wp:cNvGraphicFramePr>
+            <a:graphic xmlns:a="http://schemas.openxmlformats.org/drawingml/2006/main">
+              <a:graphicData uri="http://schemas.openxmlformats.org/drawingml/2006/picture">
+                <pic:pic xmlns:pic="http://schemas.openxmlformats.org/drawingml/2006/picture">
+                  <pic:nvPicPr>
+                    <pic:cNvPr id="1262140936" name=""/>
+                    <pic:cNvPicPr/>
+                  </pic:nvPicPr>
+                  <pic:blipFill>
+                    <a:blip r:embed="rId7"/>
+                    <a:stretch>
+                      <a:fillRect/>
+                    </a:stretch>
+                  </pic:blipFill>
+                  <pic:spPr>
+                    <a:xfrm>
+                      <a:off x="0" y="0"/>
+                      <a:ext cx="5760720" cy="2762885"/>
+                    </a:xfrm>
+                    <a:prstGeom prst="rect">
+                      <a:avLst/>
+                    </a:prstGeom>
+                  </pic:spPr>
+                </pic:pic>
+              </a:graphicData>
+            </a:graphic>
+          </wp:inline>
+        </w:drawing>
+      </w:r>
+    </w:p>
+    <w:p/>
+    <w:p>
+      <w:pPr>
+        <w:rPr>
+          <w:sz w:val="18"/>
+          <w:szCs w:val="18"/>
+        </w:rPr>
+      </w:pPr>
+      <w:r>
+        <w:rPr>
+          <w:sz w:val="18"/>
+          <w:szCs w:val="18"/>
+        </w:rPr>
+        <w:t xml:space="preserve">Şimdi artık ekleme çıkarma işlemlerini yaparken hiçbir şekilde kullanıcının yada geliştiricinin bu değerleri atamasına gerek </w:t>
+      </w:r>
       <w:proofErr w:type="gramStart"/>
       <w:r>
-        <w:t>namespace</w:t>
-      </w:r>
-      <w:proofErr w:type="spellEnd"/>
+        <w:rPr>
+          <w:sz w:val="18"/>
+          <w:szCs w:val="18"/>
+        </w:rPr>
+        <w:t>yok .</w:t>
+      </w:r>
       <w:proofErr w:type="gramEnd"/>
       <w:r>
+        <w:rPr>
+          <w:sz w:val="18"/>
+          <w:szCs w:val="18"/>
+        </w:rPr>
         <w:t xml:space="preserve"> </w:t>
       </w:r>
-      <w:proofErr w:type="spellStart"/>
-      <w:r>
-        <w:t>OnionArch.Domain.Entities.Common</w:t>
-      </w:r>
-      <w:proofErr w:type="spellEnd"/>
-    </w:p>
-    <w:p>
-      <w:r>
-        <w:t>{</w:t>
-      </w:r>
-    </w:p>
-    <w:p>
-      <w:r>
+      <w:r>
+        <w:rPr>
+          <w:sz w:val="18"/>
+          <w:szCs w:val="18"/>
+        </w:rPr>
+        <w:br/>
+      </w:r>
+      <w:r>
+        <w:rPr>
+          <w:sz w:val="18"/>
+          <w:szCs w:val="18"/>
+        </w:rPr>
+        <w:br/>
+        <w:t>Şimdi yeni bir veri oluşturma ve bir veriyi düzenleme işlemlerimize geçiş yapalım.</w:t>
+      </w:r>
+    </w:p>
+    <w:p>
+      <w:pPr>
+        <w:rPr>
+          <w:color w:val="FF0000"/>
+          <w:sz w:val="18"/>
+          <w:szCs w:val="18"/>
+        </w:rPr>
+      </w:pPr>
+      <w:r>
+        <w:rPr>
+          <w:sz w:val="18"/>
+          <w:szCs w:val="18"/>
+        </w:rPr>
+        <w:t xml:space="preserve">Öncelikle </w:t>
+      </w:r>
+      <w:proofErr w:type="spellStart"/>
+      <w:r>
+        <w:rPr>
+          <w:color w:val="FF0000"/>
+          <w:sz w:val="18"/>
+          <w:szCs w:val="18"/>
+        </w:rPr>
+        <w:t>OnionArch.</w:t>
+      </w:r>
+      <w:r>
+        <w:rPr>
+          <w:color w:val="FF0000"/>
+          <w:sz w:val="18"/>
+          <w:szCs w:val="18"/>
+        </w:rPr>
+        <w:t>WebApi</w:t>
+      </w:r>
+      <w:proofErr w:type="spellEnd"/>
+      <w:r>
+        <w:rPr>
+          <w:color w:val="FF0000"/>
+          <w:sz w:val="18"/>
+          <w:szCs w:val="18"/>
+        </w:rPr>
+        <w:t xml:space="preserve"> </w:t>
+      </w:r>
+      <w:r>
+        <w:rPr>
+          <w:color w:val="000000" w:themeColor="text1"/>
+          <w:sz w:val="18"/>
+          <w:szCs w:val="18"/>
+        </w:rPr>
+        <w:t>katmanına geçiş yapalım yani bi</w:t>
+      </w:r>
+      <w:r>
+        <w:rPr>
+          <w:color w:val="000000" w:themeColor="text1"/>
+          <w:sz w:val="18"/>
+          <w:szCs w:val="18"/>
+        </w:rPr>
+        <w:t>zim</w:t>
+      </w:r>
+      <w:r>
+        <w:rPr>
+          <w:color w:val="000000" w:themeColor="text1"/>
+          <w:sz w:val="18"/>
+          <w:szCs w:val="18"/>
+        </w:rPr>
+        <w:t xml:space="preserve"> </w:t>
+      </w:r>
+      <w:r>
+        <w:rPr>
+          <w:color w:val="FF0000"/>
+          <w:sz w:val="18"/>
+          <w:szCs w:val="18"/>
+        </w:rPr>
+        <w:t>Presentation katmanımıza.</w:t>
+      </w:r>
+    </w:p>
+    <w:p>
+      <w:pPr>
+        <w:jc w:val="center"/>
+        <w:rPr>
+          <w:color w:val="000000" w:themeColor="text1"/>
+          <w:sz w:val="18"/>
+          <w:szCs w:val="18"/>
+        </w:rPr>
+      </w:pPr>
+      <w:r>
+        <w:rPr>
+          <w:color w:val="000000" w:themeColor="text1"/>
+          <w:sz w:val="18"/>
+          <w:szCs w:val="18"/>
+        </w:rPr>
+        <w:t xml:space="preserve">Burada </w:t>
+      </w:r>
+      <w:r>
+        <w:rPr>
+          <w:color w:val="000000" w:themeColor="text1"/>
+          <w:sz w:val="18"/>
+          <w:szCs w:val="18"/>
+          <w:highlight w:val="yellow"/>
+        </w:rPr>
+        <w:t>Controller</w:t>
+      </w:r>
+      <w:r>
+        <w:rPr>
+          <w:color w:val="000000" w:themeColor="text1"/>
+          <w:sz w:val="18"/>
+          <w:szCs w:val="18"/>
+        </w:rPr>
+        <w:t xml:space="preserve"> yapımızın içinde </w:t>
+      </w:r>
+      <w:r>
+        <w:rPr>
+          <w:color w:val="000000" w:themeColor="text1"/>
+          <w:sz w:val="18"/>
+          <w:szCs w:val="18"/>
+          <w:highlight w:val="yellow"/>
+        </w:rPr>
+        <w:t xml:space="preserve">Update ve </w:t>
+      </w:r>
+      <w:proofErr w:type="spellStart"/>
+      <w:r>
+        <w:rPr>
+          <w:color w:val="000000" w:themeColor="text1"/>
+          <w:sz w:val="18"/>
+          <w:szCs w:val="18"/>
+          <w:highlight w:val="yellow"/>
+        </w:rPr>
+        <w:t>Create</w:t>
+      </w:r>
+      <w:proofErr w:type="spellEnd"/>
+      <w:r>
+        <w:rPr>
+          <w:color w:val="000000" w:themeColor="text1"/>
+          <w:sz w:val="18"/>
+          <w:szCs w:val="18"/>
+        </w:rPr>
+        <w:t xml:space="preserve"> işlemleri için geliştirdiğimiz kodlarımıza tekrar göz gezdirelim.</w:t>
+      </w:r>
+      <w:r>
+        <w:rPr>
+          <w:color w:val="000000" w:themeColor="text1"/>
+          <w:sz w:val="18"/>
+          <w:szCs w:val="18"/>
+        </w:rPr>
+        <w:br/>
+      </w:r>
+      <w:r>
+        <w:rPr>
+          <w:color w:val="000000" w:themeColor="text1"/>
+          <w:sz w:val="18"/>
+          <w:szCs w:val="18"/>
+        </w:rPr>
+        <w:br/>
+      </w:r>
+      <w:r>
+        <w:rPr>
+          <w:color w:val="000000" w:themeColor="text1"/>
+          <w:sz w:val="18"/>
+          <w:szCs w:val="18"/>
+        </w:rPr>
+        <w:drawing>
+          <wp:inline distT="0" distB="0" distL="0" distR="0" wp14:anchorId="438DEB96" wp14:editId="01483E29">
+            <wp:extent cx="3415553" cy="2653906"/>
+            <wp:effectExtent l="0" t="0" r="1270" b="635"/>
+            <wp:docPr id="2114656004" name="Resim 1" descr="metin, ekran görüntüsü, yazı tipi içeren bir resim&#10;&#10;Açıklama otomatik olarak oluşturuldu"/>
+            <wp:cNvGraphicFramePr>
+              <a:graphicFrameLocks xmlns:a="http://schemas.openxmlformats.org/drawingml/2006/main" noChangeAspect="1"/>
+            </wp:cNvGraphicFramePr>
+            <a:graphic xmlns:a="http://schemas.openxmlformats.org/drawingml/2006/main">
+              <a:graphicData uri="http://schemas.openxmlformats.org/drawingml/2006/picture">
+                <pic:pic xmlns:pic="http://schemas.openxmlformats.org/drawingml/2006/picture">
+                  <pic:nvPicPr>
+                    <pic:cNvPr id="2114656004" name="Resim 1" descr="metin, ekran görüntüsü, yazı tipi içeren bir resim&#10;&#10;Açıklama otomatik olarak oluşturuldu"/>
+                    <pic:cNvPicPr/>
+                  </pic:nvPicPr>
+                  <pic:blipFill>
+                    <a:blip r:embed="rId8"/>
+                    <a:stretch>
+                      <a:fillRect/>
+                    </a:stretch>
+                  </pic:blipFill>
+                  <pic:spPr>
+                    <a:xfrm>
+                      <a:off x="0" y="0"/>
+                      <a:ext cx="3435119" cy="2669109"/>
+                    </a:xfrm>
+                    <a:prstGeom prst="rect">
+                      <a:avLst/>
+                    </a:prstGeom>
+                  </pic:spPr>
+                </pic:pic>
+              </a:graphicData>
+            </a:graphic>
+          </wp:inline>
+        </w:drawing>
+      </w:r>
+      <w:r>
+        <w:rPr>
+          <w:color w:val="000000" w:themeColor="text1"/>
+          <w:sz w:val="18"/>
+          <w:szCs w:val="18"/>
+        </w:rPr>
+        <w:br/>
+      </w:r>
+    </w:p>
+    <w:p>
+      <w:pPr>
+        <w:rPr>
+          <w:color w:val="000000" w:themeColor="text1"/>
+          <w:sz w:val="18"/>
+          <w:szCs w:val="18"/>
+        </w:rPr>
+      </w:pPr>
+      <w:r>
+        <w:rPr>
+          <w:color w:val="000000" w:themeColor="text1"/>
+          <w:sz w:val="18"/>
+          <w:szCs w:val="18"/>
+        </w:rPr>
+        <w:t xml:space="preserve">Görselde göreceğimiz üzerine biz giriş değerleri için Product </w:t>
+      </w:r>
+      <w:proofErr w:type="spellStart"/>
+      <w:r>
+        <w:rPr>
+          <w:color w:val="000000" w:themeColor="text1"/>
+          <w:sz w:val="18"/>
+          <w:szCs w:val="18"/>
+        </w:rPr>
+        <w:t>Entity’sini</w:t>
+      </w:r>
+      <w:proofErr w:type="spellEnd"/>
+      <w:r>
+        <w:rPr>
+          <w:color w:val="000000" w:themeColor="text1"/>
+          <w:sz w:val="18"/>
+          <w:szCs w:val="18"/>
+        </w:rPr>
+        <w:t xml:space="preserve"> direkt olarak </w:t>
+      </w:r>
+      <w:proofErr w:type="spellStart"/>
+      <w:r>
+        <w:rPr>
+          <w:color w:val="000000" w:themeColor="text1"/>
+          <w:sz w:val="18"/>
+          <w:szCs w:val="18"/>
+        </w:rPr>
+        <w:t>Swager</w:t>
+      </w:r>
+      <w:proofErr w:type="spellEnd"/>
+      <w:r>
+        <w:rPr>
+          <w:color w:val="000000" w:themeColor="text1"/>
+          <w:sz w:val="18"/>
+          <w:szCs w:val="18"/>
+        </w:rPr>
+        <w:t xml:space="preserve"> içinde tanımladık.</w:t>
+      </w:r>
+      <w:r>
+        <w:rPr>
+          <w:color w:val="000000" w:themeColor="text1"/>
+          <w:sz w:val="18"/>
+          <w:szCs w:val="18"/>
+        </w:rPr>
+        <w:br/>
+      </w:r>
+      <w:proofErr w:type="spellStart"/>
+      <w:r>
+        <w:rPr>
+          <w:color w:val="000000" w:themeColor="text1"/>
+          <w:sz w:val="18"/>
+          <w:szCs w:val="18"/>
+          <w:highlight w:val="yellow"/>
+        </w:rPr>
+        <w:t>Swager</w:t>
+      </w:r>
+      <w:proofErr w:type="spellEnd"/>
+      <w:r>
+        <w:rPr>
+          <w:color w:val="000000" w:themeColor="text1"/>
+          <w:sz w:val="18"/>
+          <w:szCs w:val="18"/>
+          <w:highlight w:val="yellow"/>
+        </w:rPr>
+        <w:t xml:space="preserve"> içinde hiçbir zaman Gelecek olan </w:t>
+      </w:r>
+      <w:proofErr w:type="gramStart"/>
+      <w:r>
+        <w:rPr>
+          <w:color w:val="000000" w:themeColor="text1"/>
+          <w:sz w:val="18"/>
+          <w:szCs w:val="18"/>
+          <w:highlight w:val="yellow"/>
+        </w:rPr>
+        <w:t xml:space="preserve">tip  </w:t>
+      </w:r>
+      <w:proofErr w:type="spellStart"/>
+      <w:r>
+        <w:rPr>
+          <w:color w:val="000000" w:themeColor="text1"/>
+          <w:sz w:val="18"/>
+          <w:szCs w:val="18"/>
+          <w:highlight w:val="yellow"/>
+        </w:rPr>
+        <w:t>Entityl</w:t>
+      </w:r>
+      <w:proofErr w:type="spellEnd"/>
+      <w:proofErr w:type="gramEnd"/>
+      <w:r>
+        <w:rPr>
+          <w:color w:val="000000" w:themeColor="text1"/>
+          <w:sz w:val="18"/>
+          <w:szCs w:val="18"/>
+          <w:highlight w:val="yellow"/>
+        </w:rPr>
+        <w:t xml:space="preserve"> olarak verilmez !</w:t>
+      </w:r>
+      <w:r>
+        <w:rPr>
+          <w:color w:val="000000" w:themeColor="text1"/>
+          <w:sz w:val="18"/>
+          <w:szCs w:val="18"/>
+        </w:rPr>
+        <w:t xml:space="preserve"> </w:t>
+      </w:r>
+    </w:p>
+    <w:p>
+      <w:pPr>
+        <w:rPr>
+          <w:color w:val="000000" w:themeColor="text1"/>
+          <w:sz w:val="18"/>
+          <w:szCs w:val="18"/>
+        </w:rPr>
+      </w:pPr>
+      <w:r>
+        <w:rPr>
+          <w:color w:val="000000" w:themeColor="text1"/>
+          <w:sz w:val="18"/>
+          <w:szCs w:val="18"/>
+        </w:rPr>
+        <w:t xml:space="preserve">Bunun için </w:t>
+      </w:r>
+      <w:proofErr w:type="spellStart"/>
+      <w:r>
+        <w:rPr>
+          <w:color w:val="C00000"/>
+          <w:sz w:val="18"/>
+          <w:szCs w:val="18"/>
+        </w:rPr>
+        <w:t>ViewModel</w:t>
+      </w:r>
+      <w:proofErr w:type="spellEnd"/>
+      <w:r>
+        <w:rPr>
+          <w:color w:val="C00000"/>
+          <w:sz w:val="18"/>
+          <w:szCs w:val="18"/>
+        </w:rPr>
+        <w:t xml:space="preserve"> </w:t>
+      </w:r>
+      <w:r>
+        <w:rPr>
+          <w:color w:val="000000" w:themeColor="text1"/>
+          <w:sz w:val="18"/>
+          <w:szCs w:val="18"/>
+        </w:rPr>
+        <w:t xml:space="preserve">denen kavram </w:t>
+      </w:r>
+      <w:proofErr w:type="gramStart"/>
+      <w:r>
+        <w:rPr>
+          <w:color w:val="000000" w:themeColor="text1"/>
+          <w:sz w:val="18"/>
+          <w:szCs w:val="18"/>
+        </w:rPr>
+        <w:t>kullanılır .</w:t>
+      </w:r>
+      <w:proofErr w:type="gramEnd"/>
+    </w:p>
+    <w:p>
+      <w:pPr>
+        <w:rPr>
+          <w:color w:val="000000" w:themeColor="text1"/>
+          <w:sz w:val="18"/>
+          <w:szCs w:val="18"/>
+        </w:rPr>
+      </w:pPr>
+    </w:p>
+    <w:p>
+      <w:pPr>
+        <w:rPr>
+          <w:b/>
+          <w:bCs/>
+          <w:color w:val="C00000"/>
+        </w:rPr>
+      </w:pPr>
+    </w:p>
+    <w:p>
+      <w:pPr>
+        <w:rPr>
+          <w:b/>
+          <w:bCs/>
+          <w:color w:val="C00000"/>
+        </w:rPr>
+      </w:pPr>
+    </w:p>
+    <w:p>
+      <w:pPr>
+        <w:rPr>
+          <w:b/>
+          <w:bCs/>
+          <w:color w:val="C00000"/>
+        </w:rPr>
+      </w:pPr>
+    </w:p>
+    <w:p>
+      <w:pPr>
+        <w:rPr>
+          <w:b/>
+          <w:bCs/>
+          <w:color w:val="C00000"/>
+        </w:rPr>
+      </w:pPr>
+    </w:p>
+    <w:p>
+      <w:pPr>
+        <w:rPr>
+          <w:b/>
+          <w:bCs/>
+          <w:color w:val="C00000"/>
+        </w:rPr>
+      </w:pPr>
+    </w:p>
+    <w:p>
+      <w:pPr>
+        <w:rPr>
+          <w:b/>
+          <w:bCs/>
+          <w:color w:val="C00000"/>
+        </w:rPr>
+      </w:pPr>
+    </w:p>
+    <w:p>
+      <w:pPr>
+        <w:rPr>
+          <w:b/>
+          <w:bCs/>
+          <w:color w:val="C00000"/>
+        </w:rPr>
+      </w:pPr>
+    </w:p>
+    <w:p>
+      <w:pPr>
+        <w:rPr>
+          <w:b/>
+          <w:bCs/>
+          <w:color w:val="C00000"/>
+        </w:rPr>
+      </w:pPr>
+      <w:proofErr w:type="spellStart"/>
+      <w:r>
+        <w:rPr>
+          <w:b/>
+          <w:bCs/>
+          <w:color w:val="C00000"/>
+        </w:rPr>
+        <w:lastRenderedPageBreak/>
+        <w:t>ViewModel</w:t>
+      </w:r>
+      <w:proofErr w:type="spellEnd"/>
+    </w:p>
+    <w:p>
+      <w:pPr>
+        <w:rPr>
+          <w:rFonts w:ascii="Calibri" w:hAnsi="Calibri" w:cs="Calibri"/>
+          <w:color w:val="000000" w:themeColor="text1"/>
+          <w:sz w:val="18"/>
+          <w:szCs w:val="18"/>
+          <w:shd w:val="clear" w:color="auto" w:fill="FFFFFF"/>
+        </w:rPr>
+      </w:pPr>
+      <w:r>
+        <w:rPr>
+          <w:rFonts w:ascii="Calibri" w:hAnsi="Calibri" w:cs="Calibri"/>
+          <w:color w:val="000000" w:themeColor="text1"/>
+          <w:sz w:val="18"/>
+          <w:szCs w:val="18"/>
+          <w:shd w:val="clear" w:color="auto" w:fill="FFFFFF"/>
+        </w:rPr>
+        <w:t xml:space="preserve">OOP yapılanmasında bir modelin kullanıcıyla etkileşimi neticesinde kullanılan/doldurulan </w:t>
+      </w:r>
+      <w:proofErr w:type="spellStart"/>
+      <w:r>
+        <w:rPr>
+          <w:rFonts w:ascii="Calibri" w:hAnsi="Calibri" w:cs="Calibri"/>
+          <w:color w:val="000000" w:themeColor="text1"/>
+          <w:sz w:val="18"/>
+          <w:szCs w:val="18"/>
+          <w:shd w:val="clear" w:color="auto" w:fill="FFFFFF"/>
+        </w:rPr>
+        <w:t>memberlarını</w:t>
+      </w:r>
+      <w:proofErr w:type="spellEnd"/>
+      <w:r>
+        <w:rPr>
+          <w:rFonts w:ascii="Calibri" w:hAnsi="Calibri" w:cs="Calibri"/>
+          <w:color w:val="000000" w:themeColor="text1"/>
+          <w:sz w:val="18"/>
+          <w:szCs w:val="18"/>
+          <w:shd w:val="clear" w:color="auto" w:fill="FFFFFF"/>
+        </w:rPr>
+        <w:t xml:space="preserve"> temsil eden ve süreçte ilgili model yerine kullanılan/taşınan/transfer edilen/post edilen vs. bir nesnedir.</w:t>
+      </w:r>
+      <w:r>
+        <w:rPr>
+          <w:rFonts w:ascii="Calibri" w:hAnsi="Calibri" w:cs="Calibri"/>
+          <w:color w:val="000000" w:themeColor="text1"/>
+          <w:sz w:val="18"/>
+          <w:szCs w:val="18"/>
+          <w:shd w:val="clear" w:color="auto" w:fill="FFFFFF"/>
+        </w:rPr>
+        <w:br/>
+      </w:r>
+      <w:r>
+        <w:rPr>
+          <w:rFonts w:ascii="Calibri" w:hAnsi="Calibri" w:cs="Calibri"/>
+          <w:color w:val="000000" w:themeColor="text1"/>
+          <w:sz w:val="18"/>
+          <w:szCs w:val="18"/>
+          <w:shd w:val="clear" w:color="auto" w:fill="FFFFFF"/>
+        </w:rPr>
+        <w:br/>
+        <w:t xml:space="preserve">Yani daha basit bir anlatımla </w:t>
+      </w:r>
+      <w:proofErr w:type="spellStart"/>
+      <w:r>
+        <w:rPr>
+          <w:rFonts w:ascii="Calibri" w:hAnsi="Calibri" w:cs="Calibri"/>
+          <w:color w:val="000000" w:themeColor="text1"/>
+          <w:sz w:val="18"/>
+          <w:szCs w:val="18"/>
+          <w:shd w:val="clear" w:color="auto" w:fill="FFFFFF"/>
+        </w:rPr>
+        <w:t>EFCore’da</w:t>
+      </w:r>
+      <w:proofErr w:type="spellEnd"/>
+      <w:r>
+        <w:rPr>
+          <w:rFonts w:ascii="Calibri" w:hAnsi="Calibri" w:cs="Calibri"/>
+          <w:color w:val="000000" w:themeColor="text1"/>
+          <w:sz w:val="18"/>
+          <w:szCs w:val="18"/>
+          <w:shd w:val="clear" w:color="auto" w:fill="FFFFFF"/>
+        </w:rPr>
+        <w:t xml:space="preserve"> bulunan </w:t>
+      </w:r>
+      <w:proofErr w:type="spellStart"/>
+      <w:r>
+        <w:rPr>
+          <w:rFonts w:ascii="Calibri" w:hAnsi="Calibri" w:cs="Calibri"/>
+          <w:color w:val="000000" w:themeColor="text1"/>
+          <w:sz w:val="18"/>
+          <w:szCs w:val="18"/>
+          <w:shd w:val="clear" w:color="auto" w:fill="FFFFFF"/>
+        </w:rPr>
+        <w:t>Entitylerde</w:t>
+      </w:r>
+      <w:proofErr w:type="spellEnd"/>
+      <w:r>
+        <w:rPr>
+          <w:rFonts w:ascii="Calibri" w:hAnsi="Calibri" w:cs="Calibri"/>
+          <w:color w:val="000000" w:themeColor="text1"/>
+          <w:sz w:val="18"/>
+          <w:szCs w:val="18"/>
+          <w:shd w:val="clear" w:color="auto" w:fill="FFFFFF"/>
+        </w:rPr>
+        <w:t xml:space="preserve"> kullanıcı </w:t>
+      </w:r>
+      <w:proofErr w:type="gramStart"/>
+      <w:r>
+        <w:rPr>
+          <w:rFonts w:ascii="Calibri" w:hAnsi="Calibri" w:cs="Calibri"/>
+          <w:color w:val="000000" w:themeColor="text1"/>
+          <w:sz w:val="18"/>
+          <w:szCs w:val="18"/>
+          <w:shd w:val="clear" w:color="auto" w:fill="FFFFFF"/>
+        </w:rPr>
+        <w:t>yada</w:t>
+      </w:r>
+      <w:proofErr w:type="gramEnd"/>
+      <w:r>
+        <w:rPr>
+          <w:rFonts w:ascii="Calibri" w:hAnsi="Calibri" w:cs="Calibri"/>
+          <w:color w:val="000000" w:themeColor="text1"/>
+          <w:sz w:val="18"/>
+          <w:szCs w:val="18"/>
+          <w:shd w:val="clear" w:color="auto" w:fill="FFFFFF"/>
+        </w:rPr>
+        <w:t xml:space="preserve"> geliştiricilerin Veri Tabanında müdahale edeceği alanları içeren ve bu Objeden oluşmuş verileri hedef objeye çevirirken geliştiriciler için velinimet </w:t>
+      </w:r>
+      <w:proofErr w:type="spellStart"/>
+      <w:r>
+        <w:rPr>
+          <w:rFonts w:ascii="Calibri" w:hAnsi="Calibri" w:cs="Calibri"/>
+          <w:color w:val="000000" w:themeColor="text1"/>
+          <w:sz w:val="18"/>
+          <w:szCs w:val="18"/>
+          <w:shd w:val="clear" w:color="auto" w:fill="FFFFFF"/>
+        </w:rPr>
+        <w:t>bir ya</w:t>
+      </w:r>
+      <w:proofErr w:type="spellEnd"/>
+      <w:r>
+        <w:rPr>
+          <w:rFonts w:ascii="Calibri" w:hAnsi="Calibri" w:cs="Calibri"/>
+          <w:color w:val="000000" w:themeColor="text1"/>
+          <w:sz w:val="18"/>
+          <w:szCs w:val="18"/>
+          <w:shd w:val="clear" w:color="auto" w:fill="FFFFFF"/>
+        </w:rPr>
+        <w:t xml:space="preserve">pıdır. </w:t>
+      </w:r>
+    </w:p>
+    <w:p>
+      <w:pPr>
+        <w:rPr>
+          <w:rFonts w:ascii="Calibri" w:hAnsi="Calibri" w:cs="Calibri"/>
+          <w:color w:val="000000" w:themeColor="text1"/>
+          <w:sz w:val="18"/>
+          <w:szCs w:val="18"/>
+          <w:shd w:val="clear" w:color="auto" w:fill="FFFFFF"/>
+        </w:rPr>
+      </w:pPr>
+    </w:p>
+    <w:p>
+      <w:pPr>
+        <w:rPr>
+          <w:rFonts w:ascii="Calibri" w:hAnsi="Calibri" w:cs="Calibri"/>
+          <w:color w:val="4472C4" w:themeColor="accent1"/>
+          <w:sz w:val="18"/>
+          <w:szCs w:val="18"/>
+          <w:shd w:val="clear" w:color="auto" w:fill="FFFFFF"/>
+        </w:rPr>
+      </w:pPr>
+      <w:proofErr w:type="spellStart"/>
+      <w:r>
+        <w:rPr>
+          <w:rFonts w:ascii="Calibri" w:hAnsi="Calibri" w:cs="Calibri"/>
+          <w:color w:val="4472C4" w:themeColor="accent1"/>
+          <w:sz w:val="18"/>
+          <w:szCs w:val="18"/>
+          <w:shd w:val="clear" w:color="auto" w:fill="FFFFFF"/>
+        </w:rPr>
+        <w:t>OnionArch.Application</w:t>
+      </w:r>
+      <w:proofErr w:type="spellEnd"/>
+      <w:r>
+        <w:rPr>
+          <w:rFonts w:ascii="Calibri" w:hAnsi="Calibri" w:cs="Calibri"/>
+          <w:color w:val="4472C4" w:themeColor="accent1"/>
+          <w:sz w:val="18"/>
+          <w:szCs w:val="18"/>
+          <w:shd w:val="clear" w:color="auto" w:fill="FFFFFF"/>
+        </w:rPr>
+        <w:t xml:space="preserve"> Katmanımıza geçelim.</w:t>
+      </w:r>
+      <w:r>
+        <w:rPr>
+          <w:rFonts w:ascii="Calibri" w:hAnsi="Calibri" w:cs="Calibri"/>
+          <w:color w:val="4472C4" w:themeColor="accent1"/>
+          <w:sz w:val="18"/>
+          <w:szCs w:val="18"/>
+          <w:shd w:val="clear" w:color="auto" w:fill="FFFFFF"/>
+        </w:rPr>
         <w:tab/>
       </w:r>
-      <w:proofErr w:type="spellStart"/>
+    </w:p>
+    <w:p>
+      <w:pPr>
+        <w:pStyle w:val="ListeParagraf"/>
+        <w:numPr>
+          <w:ilvl w:val="0"/>
+          <w:numId w:val="1"/>
+        </w:numPr>
+        <w:rPr>
+          <w:rFonts w:ascii="Calibri" w:hAnsi="Calibri" w:cs="Calibri"/>
+          <w:b/>
+          <w:bCs/>
+          <w:color w:val="000000" w:themeColor="text1"/>
+          <w:sz w:val="18"/>
+          <w:szCs w:val="18"/>
+        </w:rPr>
+      </w:pPr>
+      <w:r>
+        <w:rPr>
+          <w:rFonts w:ascii="Calibri" w:hAnsi="Calibri" w:cs="Calibri"/>
+          <w:color w:val="000000" w:themeColor="text1"/>
+          <w:sz w:val="18"/>
+          <w:szCs w:val="18"/>
+          <w:shd w:val="clear" w:color="auto" w:fill="FFFFFF"/>
+        </w:rPr>
+        <w:t xml:space="preserve">Bir adet klasör oluşturalım </w:t>
+      </w:r>
+      <w:r>
+        <w:rPr>
+          <w:rFonts w:ascii="Calibri" w:hAnsi="Calibri" w:cs="Calibri"/>
+          <w:color w:val="4472C4" w:themeColor="accent1"/>
+          <w:sz w:val="18"/>
+          <w:szCs w:val="18"/>
+          <w:shd w:val="clear" w:color="auto" w:fill="FFFFFF"/>
+        </w:rPr>
+        <w:t xml:space="preserve">klasörümüzün adını </w:t>
+      </w:r>
+      <w:proofErr w:type="spellStart"/>
+      <w:r>
+        <w:rPr>
+          <w:rFonts w:ascii="Calibri" w:hAnsi="Calibri" w:cs="Calibri"/>
+          <w:color w:val="4472C4" w:themeColor="accent1"/>
+          <w:sz w:val="18"/>
+          <w:szCs w:val="18"/>
+          <w:shd w:val="clear" w:color="auto" w:fill="FFFFFF"/>
+        </w:rPr>
+        <w:t>View_Models</w:t>
+      </w:r>
+      <w:proofErr w:type="spellEnd"/>
+      <w:r>
+        <w:rPr>
+          <w:rFonts w:ascii="Calibri" w:hAnsi="Calibri" w:cs="Calibri"/>
+          <w:color w:val="4472C4" w:themeColor="accent1"/>
+          <w:sz w:val="18"/>
+          <w:szCs w:val="18"/>
+          <w:shd w:val="clear" w:color="auto" w:fill="FFFFFF"/>
+        </w:rPr>
+        <w:t xml:space="preserve"> olarak adlandıralım</w:t>
+      </w:r>
+      <w:r>
+        <w:rPr>
+          <w:rFonts w:ascii="Calibri" w:hAnsi="Calibri" w:cs="Calibri"/>
+          <w:color w:val="000000" w:themeColor="text1"/>
+          <w:sz w:val="18"/>
+          <w:szCs w:val="18"/>
+          <w:shd w:val="clear" w:color="auto" w:fill="FFFFFF"/>
+        </w:rPr>
+        <w:t>.</w:t>
+      </w:r>
+    </w:p>
+    <w:p>
+      <w:pPr>
+        <w:pStyle w:val="ListeParagraf"/>
+        <w:numPr>
+          <w:ilvl w:val="0"/>
+          <w:numId w:val="1"/>
+        </w:numPr>
+        <w:rPr>
+          <w:rFonts w:ascii="Calibri" w:hAnsi="Calibri" w:cs="Calibri"/>
+          <w:b/>
+          <w:bCs/>
+          <w:color w:val="000000" w:themeColor="text1"/>
+          <w:sz w:val="18"/>
+          <w:szCs w:val="18"/>
+        </w:rPr>
+      </w:pPr>
+      <w:r>
+        <w:rPr>
+          <w:rFonts w:ascii="Calibri" w:hAnsi="Calibri" w:cs="Calibri"/>
+          <w:color w:val="000000" w:themeColor="text1"/>
+          <w:sz w:val="18"/>
+          <w:szCs w:val="18"/>
+          <w:shd w:val="clear" w:color="auto" w:fill="FFFFFF"/>
+        </w:rPr>
+        <w:t xml:space="preserve">Daha sonra projemizde bulunan bütün </w:t>
+      </w:r>
+      <w:proofErr w:type="spellStart"/>
+      <w:r>
+        <w:rPr>
+          <w:rFonts w:ascii="Calibri" w:hAnsi="Calibri" w:cs="Calibri"/>
+          <w:color w:val="000000" w:themeColor="text1"/>
+          <w:sz w:val="18"/>
+          <w:szCs w:val="18"/>
+          <w:shd w:val="clear" w:color="auto" w:fill="FFFFFF"/>
+        </w:rPr>
+        <w:t>Entityler</w:t>
+      </w:r>
+      <w:proofErr w:type="spellEnd"/>
+      <w:r>
+        <w:rPr>
+          <w:rFonts w:ascii="Calibri" w:hAnsi="Calibri" w:cs="Calibri"/>
+          <w:color w:val="000000" w:themeColor="text1"/>
+          <w:sz w:val="18"/>
+          <w:szCs w:val="18"/>
+          <w:shd w:val="clear" w:color="auto" w:fill="FFFFFF"/>
+        </w:rPr>
+        <w:t xml:space="preserve"> için burada Modeller oluşturalım örnek olarak biz burada Product </w:t>
+      </w:r>
+      <w:proofErr w:type="spellStart"/>
+      <w:r>
+        <w:rPr>
+          <w:rFonts w:ascii="Calibri" w:hAnsi="Calibri" w:cs="Calibri"/>
+          <w:color w:val="000000" w:themeColor="text1"/>
+          <w:sz w:val="18"/>
+          <w:szCs w:val="18"/>
+          <w:shd w:val="clear" w:color="auto" w:fill="FFFFFF"/>
+        </w:rPr>
+        <w:t>Entity</w:t>
+      </w:r>
+      <w:proofErr w:type="spellEnd"/>
+      <w:r>
+        <w:rPr>
+          <w:rFonts w:ascii="Calibri" w:hAnsi="Calibri" w:cs="Calibri"/>
+          <w:color w:val="000000" w:themeColor="text1"/>
+          <w:sz w:val="18"/>
+          <w:szCs w:val="18"/>
+          <w:shd w:val="clear" w:color="auto" w:fill="FFFFFF"/>
+        </w:rPr>
+        <w:t xml:space="preserve"> değerimize göre bir </w:t>
+      </w:r>
+      <w:proofErr w:type="spellStart"/>
+      <w:r>
+        <w:rPr>
+          <w:rFonts w:ascii="Calibri" w:hAnsi="Calibri" w:cs="Calibri"/>
+          <w:color w:val="000000" w:themeColor="text1"/>
+          <w:sz w:val="18"/>
+          <w:szCs w:val="18"/>
+          <w:shd w:val="clear" w:color="auto" w:fill="FFFFFF"/>
+        </w:rPr>
+        <w:t>ViewModel</w:t>
+      </w:r>
+      <w:proofErr w:type="spellEnd"/>
+      <w:r>
+        <w:rPr>
+          <w:rFonts w:ascii="Calibri" w:hAnsi="Calibri" w:cs="Calibri"/>
+          <w:color w:val="000000" w:themeColor="text1"/>
+          <w:sz w:val="18"/>
+          <w:szCs w:val="18"/>
+          <w:shd w:val="clear" w:color="auto" w:fill="FFFFFF"/>
+        </w:rPr>
+        <w:t xml:space="preserve"> oluşturalım.</w:t>
+      </w:r>
+    </w:p>
+    <w:p>
+      <w:pPr>
+        <w:pStyle w:val="ListeParagraf"/>
+        <w:numPr>
+          <w:ilvl w:val="0"/>
+          <w:numId w:val="1"/>
+        </w:numPr>
+        <w:rPr>
+          <w:rFonts w:ascii="Calibri" w:hAnsi="Calibri" w:cs="Calibri"/>
+          <w:b/>
+          <w:bCs/>
+          <w:color w:val="000000" w:themeColor="text1"/>
+          <w:sz w:val="18"/>
+          <w:szCs w:val="18"/>
+        </w:rPr>
+      </w:pPr>
+      <w:r>
+        <w:rPr>
+          <w:rFonts w:ascii="Calibri" w:hAnsi="Calibri" w:cs="Calibri"/>
+          <w:color w:val="000000" w:themeColor="text1"/>
+          <w:sz w:val="18"/>
+          <w:szCs w:val="18"/>
+          <w:shd w:val="clear" w:color="auto" w:fill="FFFFFF"/>
+        </w:rPr>
+        <w:t xml:space="preserve">İhtiyaca göre </w:t>
+      </w:r>
+      <w:proofErr w:type="spellStart"/>
+      <w:r>
+        <w:rPr>
+          <w:rFonts w:ascii="Calibri" w:hAnsi="Calibri" w:cs="Calibri"/>
+          <w:color w:val="000000" w:themeColor="text1"/>
+          <w:sz w:val="18"/>
+          <w:szCs w:val="18"/>
+          <w:shd w:val="clear" w:color="auto" w:fill="FFFFFF"/>
+        </w:rPr>
+        <w:t>Create</w:t>
+      </w:r>
+      <w:proofErr w:type="spellEnd"/>
+      <w:r>
+        <w:rPr>
+          <w:rFonts w:ascii="Calibri" w:hAnsi="Calibri" w:cs="Calibri"/>
+          <w:color w:val="000000" w:themeColor="text1"/>
+          <w:sz w:val="18"/>
+          <w:szCs w:val="18"/>
+          <w:shd w:val="clear" w:color="auto" w:fill="FFFFFF"/>
+        </w:rPr>
+        <w:t xml:space="preserve"> ve Update işlemlerinde farklı farklı senaryolar olabileceğinden dolayı burada farklı farklı işlemler için farklı farklı </w:t>
+      </w:r>
+      <w:proofErr w:type="spellStart"/>
+      <w:r>
+        <w:rPr>
+          <w:rFonts w:ascii="Calibri" w:hAnsi="Calibri" w:cs="Calibri"/>
+          <w:color w:val="000000" w:themeColor="text1"/>
+          <w:sz w:val="18"/>
+          <w:szCs w:val="18"/>
+          <w:shd w:val="clear" w:color="auto" w:fill="FFFFFF"/>
+        </w:rPr>
+        <w:t>ViewModeller</w:t>
+      </w:r>
+      <w:proofErr w:type="spellEnd"/>
+      <w:r>
+        <w:rPr>
+          <w:rFonts w:ascii="Calibri" w:hAnsi="Calibri" w:cs="Calibri"/>
+          <w:color w:val="000000" w:themeColor="text1"/>
+          <w:sz w:val="18"/>
+          <w:szCs w:val="18"/>
+          <w:shd w:val="clear" w:color="auto" w:fill="FFFFFF"/>
+        </w:rPr>
+        <w:t xml:space="preserve"> oluşturmak her zaman daha mantıklıdır. (</w:t>
+      </w:r>
+      <w:r>
+        <w:rPr>
+          <w:rFonts w:ascii="Calibri" w:hAnsi="Calibri" w:cs="Calibri"/>
+          <w:color w:val="000000" w:themeColor="text1"/>
+          <w:sz w:val="18"/>
+          <w:szCs w:val="18"/>
+          <w:shd w:val="clear" w:color="auto" w:fill="FFFFFF"/>
+        </w:rPr>
+        <w:t xml:space="preserve">Best </w:t>
+      </w:r>
+      <w:proofErr w:type="spellStart"/>
+      <w:r>
+        <w:rPr>
+          <w:rFonts w:ascii="Calibri" w:hAnsi="Calibri" w:cs="Calibri"/>
+          <w:color w:val="000000" w:themeColor="text1"/>
+          <w:sz w:val="18"/>
+          <w:szCs w:val="18"/>
+          <w:shd w:val="clear" w:color="auto" w:fill="FFFFFF"/>
+        </w:rPr>
+        <w:t>Practice</w:t>
+      </w:r>
+      <w:proofErr w:type="spellEnd"/>
+      <w:r>
+        <w:rPr>
+          <w:rFonts w:ascii="Calibri" w:hAnsi="Calibri" w:cs="Calibri"/>
+          <w:color w:val="000000" w:themeColor="text1"/>
+          <w:sz w:val="18"/>
+          <w:szCs w:val="18"/>
+          <w:shd w:val="clear" w:color="auto" w:fill="FFFFFF"/>
+        </w:rPr>
+        <w:t xml:space="preserve"> açısından)</w:t>
+      </w:r>
+    </w:p>
+    <w:p>
+      <w:pPr>
+        <w:rPr>
+          <w:rFonts w:ascii="Calibri" w:hAnsi="Calibri" w:cs="Calibri"/>
+          <w:color w:val="000000" w:themeColor="text1"/>
+          <w:sz w:val="18"/>
+          <w:szCs w:val="18"/>
+          <w:shd w:val="clear" w:color="auto" w:fill="FFFFFF"/>
+        </w:rPr>
+      </w:pPr>
+    </w:p>
+    <w:p>
+      <w:pPr>
+        <w:rPr>
+          <w:rFonts w:ascii="Calibri" w:hAnsi="Calibri" w:cs="Calibri"/>
+          <w:b/>
+          <w:bCs/>
+          <w:color w:val="000000" w:themeColor="text1"/>
+          <w:sz w:val="18"/>
+          <w:szCs w:val="18"/>
+        </w:rPr>
+      </w:pPr>
+      <w:r>
+        <w:rPr>
+          <w:rFonts w:ascii="Calibri" w:hAnsi="Calibri" w:cs="Calibri"/>
+          <w:color w:val="000000" w:themeColor="text1"/>
+          <w:sz w:val="18"/>
+          <w:szCs w:val="18"/>
+          <w:shd w:val="clear" w:color="auto" w:fill="FFFFFF"/>
+        </w:rPr>
+        <w:drawing>
+          <wp:inline distT="0" distB="0" distL="0" distR="0" wp14:anchorId="35CF2836" wp14:editId="59A70BFD">
+            <wp:extent cx="2790979" cy="1631091"/>
+            <wp:effectExtent l="0" t="0" r="3175" b="0"/>
+            <wp:docPr id="1752743409" name="Resim 1" descr="metin, yazı tipi, çizgi, ekran görüntüsü içeren bir resim&#10;&#10;Açıklama otomatik olarak oluşturuldu"/>
+            <wp:cNvGraphicFramePr>
+              <a:graphicFrameLocks xmlns:a="http://schemas.openxmlformats.org/drawingml/2006/main" noChangeAspect="1"/>
+            </wp:cNvGraphicFramePr>
+            <a:graphic xmlns:a="http://schemas.openxmlformats.org/drawingml/2006/main">
+              <a:graphicData uri="http://schemas.openxmlformats.org/drawingml/2006/picture">
+                <pic:pic xmlns:pic="http://schemas.openxmlformats.org/drawingml/2006/picture">
+                  <pic:nvPicPr>
+                    <pic:cNvPr id="1752743409" name="Resim 1" descr="metin, yazı tipi, çizgi, ekran görüntüsü içeren bir resim&#10;&#10;Açıklama otomatik olarak oluşturuldu"/>
+                    <pic:cNvPicPr/>
+                  </pic:nvPicPr>
+                  <pic:blipFill>
+                    <a:blip r:embed="rId9"/>
+                    <a:stretch>
+                      <a:fillRect/>
+                    </a:stretch>
+                  </pic:blipFill>
+                  <pic:spPr>
+                    <a:xfrm>
+                      <a:off x="0" y="0"/>
+                      <a:ext cx="2829451" cy="1653575"/>
+                    </a:xfrm>
+                    <a:prstGeom prst="rect">
+                      <a:avLst/>
+                    </a:prstGeom>
+                  </pic:spPr>
+                </pic:pic>
+              </a:graphicData>
+            </a:graphic>
+          </wp:inline>
+        </w:drawing>
+      </w:r>
+      <w:r>
+        <w:rPr>
+          <w:noProof/>
+        </w:rPr>
+        <w:t xml:space="preserve"> </w:t>
+      </w:r>
+      <w:r>
+        <w:rPr>
+          <w:noProof/>
+        </w:rPr>
+        <w:t xml:space="preserve">        </w:t>
+      </w:r>
+      <w:r>
+        <w:rPr>
+          <w:rFonts w:ascii="Calibri" w:hAnsi="Calibri" w:cs="Calibri"/>
+          <w:b/>
+          <w:bCs/>
+          <w:color w:val="000000" w:themeColor="text1"/>
+          <w:sz w:val="18"/>
+          <w:szCs w:val="18"/>
+        </w:rPr>
+        <w:drawing>
+          <wp:inline distT="0" distB="0" distL="0" distR="0" wp14:anchorId="7E6E298E" wp14:editId="0F740397">
+            <wp:extent cx="2529945" cy="1630748"/>
+            <wp:effectExtent l="0" t="0" r="0" b="0"/>
+            <wp:docPr id="1500422450" name="Resim 1" descr="metin, ekran görüntüsü, yazı tipi, çizgi içeren bir resim&#10;&#10;Açıklama otomatik olarak oluşturuldu"/>
+            <wp:cNvGraphicFramePr>
+              <a:graphicFrameLocks xmlns:a="http://schemas.openxmlformats.org/drawingml/2006/main" noChangeAspect="1"/>
+            </wp:cNvGraphicFramePr>
+            <a:graphic xmlns:a="http://schemas.openxmlformats.org/drawingml/2006/main">
+              <a:graphicData uri="http://schemas.openxmlformats.org/drawingml/2006/picture">
+                <pic:pic xmlns:pic="http://schemas.openxmlformats.org/drawingml/2006/picture">
+                  <pic:nvPicPr>
+                    <pic:cNvPr id="1500422450" name="Resim 1" descr="metin, ekran görüntüsü, yazı tipi, çizgi içeren bir resim&#10;&#10;Açıklama otomatik olarak oluşturuldu"/>
+                    <pic:cNvPicPr/>
+                  </pic:nvPicPr>
+                  <pic:blipFill>
+                    <a:blip r:embed="rId10"/>
+                    <a:stretch>
+                      <a:fillRect/>
+                    </a:stretch>
+                  </pic:blipFill>
+                  <pic:spPr>
+                    <a:xfrm>
+                      <a:off x="0" y="0"/>
+                      <a:ext cx="2536182" cy="1634768"/>
+                    </a:xfrm>
+                    <a:prstGeom prst="rect">
+                      <a:avLst/>
+                    </a:prstGeom>
+                  </pic:spPr>
+                </pic:pic>
+              </a:graphicData>
+            </a:graphic>
+          </wp:inline>
+        </w:drawing>
+      </w:r>
+      <w:r>
+        <w:rPr>
+          <w:rFonts w:ascii="Calibri" w:hAnsi="Calibri" w:cs="Calibri"/>
+          <w:b/>
+          <w:bCs/>
+          <w:color w:val="000000" w:themeColor="text1"/>
+          <w:sz w:val="18"/>
+          <w:szCs w:val="18"/>
+        </w:rPr>
+        <w:t xml:space="preserve"> </w:t>
+      </w:r>
+      <w:r>
+        <w:rPr>
+          <w:rFonts w:ascii="Calibri" w:hAnsi="Calibri" w:cs="Calibri"/>
+          <w:color w:val="000000" w:themeColor="text1"/>
+          <w:sz w:val="18"/>
+          <w:szCs w:val="18"/>
+          <w:shd w:val="clear" w:color="auto" w:fill="FFFFFF"/>
+        </w:rPr>
+        <w:br/>
+      </w:r>
+    </w:p>
+    <w:p>
+      <w:pPr>
+        <w:rPr>
+          <w:rFonts w:ascii="Calibri" w:hAnsi="Calibri" w:cs="Calibri"/>
+          <w:color w:val="000000" w:themeColor="text1"/>
+          <w:sz w:val="18"/>
+          <w:szCs w:val="18"/>
+        </w:rPr>
+      </w:pPr>
+      <w:r>
+        <w:rPr>
+          <w:rFonts w:ascii="Calibri" w:hAnsi="Calibri" w:cs="Calibri"/>
+          <w:color w:val="000000" w:themeColor="text1"/>
+          <w:sz w:val="18"/>
+          <w:szCs w:val="18"/>
+        </w:rPr>
+        <w:t xml:space="preserve">Şimdi </w:t>
+      </w:r>
+      <w:proofErr w:type="spellStart"/>
+      <w:r>
+        <w:rPr>
+          <w:rFonts w:ascii="Calibri" w:hAnsi="Calibri" w:cs="Calibri"/>
+          <w:color w:val="000000" w:themeColor="text1"/>
+          <w:sz w:val="18"/>
+          <w:szCs w:val="18"/>
+        </w:rPr>
+        <w:t>ViewModelimizi</w:t>
+      </w:r>
+      <w:proofErr w:type="spellEnd"/>
+      <w:r>
+        <w:rPr>
+          <w:rFonts w:ascii="Calibri" w:hAnsi="Calibri" w:cs="Calibri"/>
+          <w:color w:val="000000" w:themeColor="text1"/>
+          <w:sz w:val="18"/>
+          <w:szCs w:val="18"/>
+        </w:rPr>
+        <w:t xml:space="preserve"> oluşturduğumuza göre </w:t>
+      </w:r>
+      <w:proofErr w:type="spellStart"/>
+      <w:r>
+        <w:rPr>
+          <w:rFonts w:ascii="Calibri" w:hAnsi="Calibri" w:cs="Calibri"/>
+          <w:color w:val="000000" w:themeColor="text1"/>
+          <w:sz w:val="18"/>
+          <w:szCs w:val="18"/>
+        </w:rPr>
+        <w:t>Create</w:t>
+      </w:r>
+      <w:proofErr w:type="spellEnd"/>
+      <w:r>
+        <w:rPr>
+          <w:rFonts w:ascii="Calibri" w:hAnsi="Calibri" w:cs="Calibri"/>
+          <w:color w:val="000000" w:themeColor="text1"/>
+          <w:sz w:val="18"/>
+          <w:szCs w:val="18"/>
+        </w:rPr>
+        <w:t xml:space="preserve"> işlemi ile burada </w:t>
+      </w:r>
       <w:proofErr w:type="gramStart"/>
       <w:r>
-        <w:t>public</w:t>
-      </w:r>
-      <w:proofErr w:type="spellEnd"/>
+        <w:rPr>
+          <w:rFonts w:ascii="Calibri" w:hAnsi="Calibri" w:cs="Calibri"/>
+          <w:color w:val="000000" w:themeColor="text1"/>
+          <w:sz w:val="18"/>
+          <w:szCs w:val="18"/>
+        </w:rPr>
+        <w:t>örneklerimize  göz</w:t>
+      </w:r>
       <w:proofErr w:type="gramEnd"/>
       <w:r>
-        <w:t xml:space="preserve"> </w:t>
-      </w:r>
-      <w:proofErr w:type="spellStart"/>
-      <w:r>
-        <w:t>class</w:t>
-      </w:r>
-      <w:proofErr w:type="spellEnd"/>
-      <w:r>
-        <w:t xml:space="preserve"> </w:t>
-      </w:r>
-      <w:proofErr w:type="spellStart"/>
-      <w:r>
-        <w:t>BaseEntity</w:t>
-      </w:r>
-      <w:proofErr w:type="spellEnd"/>
-    </w:p>
-    <w:p>
-      <w:r>
-        <w:tab/>
-        <w:t>{</w:t>
-      </w:r>
-    </w:p>
-    <w:p>
-      <w:r>
-        <w:tab/>
-      </w:r>
-      <w:r>
-        <w:tab/>
-      </w:r>
-      <w:proofErr w:type="spellStart"/>
-      <w:proofErr w:type="gramStart"/>
-      <w:r>
-        <w:t>public</w:t>
-      </w:r>
-      <w:proofErr w:type="spellEnd"/>
-      <w:proofErr w:type="gramEnd"/>
-      <w:r>
-        <w:t xml:space="preserve"> </w:t>
-      </w:r>
-      <w:proofErr w:type="spellStart"/>
-      <w:r>
-        <w:t>Guid</w:t>
-      </w:r>
-      <w:proofErr w:type="spellEnd"/>
-      <w:r>
-        <w:t xml:space="preserve"> ID { </w:t>
-      </w:r>
-      <w:proofErr w:type="spellStart"/>
-      <w:r>
-        <w:t>get</w:t>
-      </w:r>
-      <w:proofErr w:type="spellEnd"/>
-      <w:r>
-        <w:t>; set; }</w:t>
-      </w:r>
-    </w:p>
-    <w:p>
-      <w:r>
-        <w:tab/>
-      </w:r>
-      <w:r>
-        <w:tab/>
-      </w:r>
-      <w:proofErr w:type="spellStart"/>
-      <w:proofErr w:type="gramStart"/>
-      <w:r>
-        <w:t>public</w:t>
-      </w:r>
-      <w:proofErr w:type="spellEnd"/>
-      <w:proofErr w:type="gramEnd"/>
-      <w:r>
-        <w:t xml:space="preserve"> </w:t>
-      </w:r>
-      <w:proofErr w:type="spellStart"/>
-      <w:r>
-        <w:t>DateTime</w:t>
-      </w:r>
-      <w:proofErr w:type="spellEnd"/>
-      <w:r>
-        <w:t xml:space="preserve"> </w:t>
-      </w:r>
-      <w:proofErr w:type="spellStart"/>
-      <w:r>
-        <w:t>CreateTime</w:t>
-      </w:r>
-      <w:proofErr w:type="spellEnd"/>
-      <w:r>
-        <w:t xml:space="preserve"> { </w:t>
-      </w:r>
-      <w:proofErr w:type="spellStart"/>
-      <w:r>
-        <w:t>get</w:t>
-      </w:r>
-      <w:proofErr w:type="spellEnd"/>
-      <w:r>
-        <w:t>; set; }</w:t>
-      </w:r>
-    </w:p>
-    <w:p>
-      <w:r>
-        <w:t xml:space="preserve">       </w:t>
-      </w:r>
-      <w:r>
-        <w:tab/>
-      </w:r>
-      <w:r>
-        <w:tab/>
-      </w:r>
-      <w:proofErr w:type="spellStart"/>
-      <w:proofErr w:type="gramStart"/>
-      <w:r>
-        <w:t>public</w:t>
-      </w:r>
-      <w:proofErr w:type="spellEnd"/>
-      <w:proofErr w:type="gramEnd"/>
-      <w:r>
-        <w:t xml:space="preserve"> </w:t>
-      </w:r>
-      <w:proofErr w:type="spellStart"/>
-      <w:r>
-        <w:t>DateTime</w:t>
-      </w:r>
-      <w:proofErr w:type="spellEnd"/>
-      <w:r>
-        <w:t xml:space="preserve"> </w:t>
-      </w:r>
-      <w:proofErr w:type="spellStart"/>
-      <w:r>
-        <w:t>UpdateTime</w:t>
-      </w:r>
-      <w:proofErr w:type="spellEnd"/>
-      <w:r>
-        <w:t xml:space="preserve"> { </w:t>
-      </w:r>
-      <w:proofErr w:type="spellStart"/>
-      <w:r>
-        <w:t>get</w:t>
-      </w:r>
-      <w:proofErr w:type="spellEnd"/>
-      <w:r>
-        <w:t>; set; }</w:t>
-      </w:r>
-    </w:p>
-    <w:p>
-      <w:r>
-        <w:t xml:space="preserve">    }</w:t>
-      </w:r>
-    </w:p>
-    <w:p>
-      <w:r>
-        <w:t>}</w:t>
-      </w:r>
-    </w:p>
-    <w:p/>
-    <w:p/>
-    <w:p/>
+        <w:rPr>
+          <w:rFonts w:ascii="Calibri" w:hAnsi="Calibri" w:cs="Calibri"/>
+          <w:color w:val="000000" w:themeColor="text1"/>
+          <w:sz w:val="18"/>
+          <w:szCs w:val="18"/>
+        </w:rPr>
+        <w:t xml:space="preserve"> atalım.</w:t>
+      </w:r>
+    </w:p>
+    <w:p>
+      <w:pPr>
+        <w:rPr>
+          <w:rFonts w:ascii="Calibri" w:hAnsi="Calibri" w:cs="Calibri"/>
+          <w:color w:val="000000" w:themeColor="text1"/>
+          <w:sz w:val="18"/>
+          <w:szCs w:val="18"/>
+        </w:rPr>
+      </w:pPr>
+    </w:p>
+    <w:p>
+      <w:pPr>
+        <w:rPr>
+          <w:rFonts w:ascii="Calibri" w:hAnsi="Calibri" w:cs="Calibri"/>
+          <w:color w:val="000000" w:themeColor="text1"/>
+          <w:sz w:val="18"/>
+          <w:szCs w:val="18"/>
+        </w:rPr>
+      </w:pPr>
+      <w:r>
+        <w:rPr>
+          <w:rFonts w:ascii="Calibri" w:hAnsi="Calibri" w:cs="Calibri"/>
+          <w:color w:val="000000" w:themeColor="text1"/>
+          <w:sz w:val="18"/>
+          <w:szCs w:val="18"/>
+        </w:rPr>
+        <w:drawing>
+          <wp:inline distT="0" distB="0" distL="0" distR="0" wp14:anchorId="57B6B112" wp14:editId="62C6AD05">
+            <wp:extent cx="5819775" cy="3429000"/>
+            <wp:effectExtent l="0" t="0" r="0" b="0"/>
+            <wp:docPr id="1228843043" name="Resim 1" descr="metin, ekran görüntüsü, yazı tipi içeren bir resim&#10;&#10;Açıklama otomatik olarak oluşturuldu"/>
+            <wp:cNvGraphicFramePr>
+              <a:graphicFrameLocks xmlns:a="http://schemas.openxmlformats.org/drawingml/2006/main" noChangeAspect="1"/>
+            </wp:cNvGraphicFramePr>
+            <a:graphic xmlns:a="http://schemas.openxmlformats.org/drawingml/2006/main">
+              <a:graphicData uri="http://schemas.openxmlformats.org/drawingml/2006/picture">
+                <pic:pic xmlns:pic="http://schemas.openxmlformats.org/drawingml/2006/picture">
+                  <pic:nvPicPr>
+                    <pic:cNvPr id="1228843043" name="Resim 1" descr="metin, ekran görüntüsü, yazı tipi içeren bir resim&#10;&#10;Açıklama otomatik olarak oluşturuldu"/>
+                    <pic:cNvPicPr/>
+                  </pic:nvPicPr>
+                  <pic:blipFill>
+                    <a:blip r:embed="rId11"/>
+                    <a:stretch>
+                      <a:fillRect/>
+                    </a:stretch>
+                  </pic:blipFill>
+                  <pic:spPr>
+                    <a:xfrm>
+                      <a:off x="0" y="0"/>
+                      <a:ext cx="5848382" cy="3445855"/>
+                    </a:xfrm>
+                    <a:prstGeom prst="rect">
+                      <a:avLst/>
+                    </a:prstGeom>
+                  </pic:spPr>
+                </pic:pic>
+              </a:graphicData>
+            </a:graphic>
+          </wp:inline>
+        </w:drawing>
+      </w:r>
+    </w:p>
+    <w:p>
+      <w:pPr>
+        <w:rPr>
+          <w:rFonts w:ascii="Calibri" w:hAnsi="Calibri" w:cs="Calibri"/>
+          <w:color w:val="000000" w:themeColor="text1"/>
+          <w:sz w:val="18"/>
+          <w:szCs w:val="18"/>
+        </w:rPr>
+      </w:pPr>
+    </w:p>
+    <w:p>
+      <w:pPr>
+        <w:rPr>
+          <w:rFonts w:ascii="Calibri" w:hAnsi="Calibri" w:cs="Calibri"/>
+          <w:color w:val="000000" w:themeColor="text1"/>
+          <w:sz w:val="18"/>
+          <w:szCs w:val="18"/>
+        </w:rPr>
+      </w:pPr>
+    </w:p>
+    <w:p>
+      <w:pPr>
+        <w:rPr>
+          <w:rFonts w:ascii="Calibri" w:hAnsi="Calibri" w:cs="Calibri"/>
+          <w:color w:val="000000" w:themeColor="text1"/>
+          <w:sz w:val="18"/>
+          <w:szCs w:val="18"/>
+        </w:rPr>
+      </w:pPr>
+    </w:p>
+    <w:p>
+      <w:pPr>
+        <w:rPr>
+          <w:rFonts w:ascii="Calibri" w:hAnsi="Calibri" w:cs="Calibri"/>
+          <w:color w:val="000000" w:themeColor="text1"/>
+          <w:sz w:val="18"/>
+          <w:szCs w:val="18"/>
+        </w:rPr>
+      </w:pPr>
+    </w:p>
+    <w:p>
+      <w:pPr>
+        <w:rPr>
+          <w:rFonts w:ascii="Calibri" w:hAnsi="Calibri" w:cs="Calibri"/>
+          <w:color w:val="000000" w:themeColor="text1"/>
+          <w:sz w:val="18"/>
+          <w:szCs w:val="18"/>
+        </w:rPr>
+      </w:pPr>
+    </w:p>
+    <w:p>
+      <w:pPr>
+        <w:rPr>
+          <w:rFonts w:ascii="Calibri" w:hAnsi="Calibri" w:cs="Calibri"/>
+          <w:color w:val="000000" w:themeColor="text1"/>
+          <w:sz w:val="18"/>
+          <w:szCs w:val="18"/>
+        </w:rPr>
+      </w:pPr>
+    </w:p>
+    <w:p>
+      <w:pPr>
+        <w:rPr>
+          <w:rFonts w:ascii="Calibri" w:hAnsi="Calibri" w:cs="Calibri"/>
+          <w:color w:val="000000" w:themeColor="text1"/>
+          <w:sz w:val="18"/>
+          <w:szCs w:val="18"/>
+        </w:rPr>
+      </w:pPr>
+    </w:p>
+    <w:p>
+      <w:pPr>
+        <w:rPr>
+          <w:rFonts w:ascii="Calibri" w:hAnsi="Calibri" w:cs="Calibri"/>
+          <w:color w:val="000000" w:themeColor="text1"/>
+          <w:sz w:val="18"/>
+          <w:szCs w:val="18"/>
+        </w:rPr>
+      </w:pPr>
+    </w:p>
+    <w:p>
+      <w:pPr>
+        <w:rPr>
+          <w:rFonts w:ascii="Calibri" w:hAnsi="Calibri" w:cs="Calibri"/>
+          <w:color w:val="000000" w:themeColor="text1"/>
+          <w:sz w:val="18"/>
+          <w:szCs w:val="18"/>
+        </w:rPr>
+      </w:pPr>
+    </w:p>
+    <w:p>
+      <w:pPr>
+        <w:rPr>
+          <w:rFonts w:ascii="Calibri" w:hAnsi="Calibri" w:cs="Calibri"/>
+          <w:color w:val="000000" w:themeColor="text1"/>
+          <w:sz w:val="18"/>
+          <w:szCs w:val="18"/>
+        </w:rPr>
+      </w:pPr>
+    </w:p>
+    <w:p>
+      <w:pPr>
+        <w:rPr>
+          <w:rFonts w:ascii="Calibri" w:hAnsi="Calibri" w:cs="Calibri"/>
+          <w:color w:val="000000" w:themeColor="text1"/>
+          <w:sz w:val="18"/>
+          <w:szCs w:val="18"/>
+        </w:rPr>
+      </w:pPr>
+      <w:r>
+        <w:rPr>
+          <w:rFonts w:ascii="Calibri" w:hAnsi="Calibri" w:cs="Calibri"/>
+          <w:color w:val="000000" w:themeColor="text1"/>
+          <w:sz w:val="18"/>
+          <w:szCs w:val="18"/>
+        </w:rPr>
+        <w:lastRenderedPageBreak/>
+        <w:t xml:space="preserve">Update fonksiyonumuzu geliştirelim. </w:t>
+      </w:r>
+      <w:r>
+        <w:rPr>
+          <w:rFonts w:ascii="Calibri" w:hAnsi="Calibri" w:cs="Calibri"/>
+          <w:color w:val="000000" w:themeColor="text1"/>
+          <w:sz w:val="18"/>
+          <w:szCs w:val="18"/>
+        </w:rPr>
+        <w:br/>
+      </w:r>
+    </w:p>
+    <w:p>
+      <w:pPr>
+        <w:rPr>
+          <w:rFonts w:ascii="Calibri" w:hAnsi="Calibri" w:cs="Calibri"/>
+          <w:color w:val="000000" w:themeColor="text1"/>
+          <w:sz w:val="18"/>
+          <w:szCs w:val="18"/>
+        </w:rPr>
+      </w:pPr>
+      <w:r>
+        <w:rPr>
+          <w:rFonts w:ascii="Calibri" w:hAnsi="Calibri" w:cs="Calibri"/>
+          <w:color w:val="000000" w:themeColor="text1"/>
+          <w:sz w:val="18"/>
+          <w:szCs w:val="18"/>
+        </w:rPr>
+        <w:drawing>
+          <wp:inline distT="0" distB="0" distL="0" distR="0" wp14:anchorId="3D1F28BF" wp14:editId="633747AB">
+            <wp:extent cx="5953760" cy="1876336"/>
+            <wp:effectExtent l="0" t="0" r="2540" b="3810"/>
+            <wp:docPr id="577266699" name="Resim 1" descr="metin, yazı tipi, ekran görüntüsü içeren bir resim&#10;&#10;Açıklama otomatik olarak oluşturuldu"/>
+            <wp:cNvGraphicFramePr>
+              <a:graphicFrameLocks xmlns:a="http://schemas.openxmlformats.org/drawingml/2006/main" noChangeAspect="1"/>
+            </wp:cNvGraphicFramePr>
+            <a:graphic xmlns:a="http://schemas.openxmlformats.org/drawingml/2006/main">
+              <a:graphicData uri="http://schemas.openxmlformats.org/drawingml/2006/picture">
+                <pic:pic xmlns:pic="http://schemas.openxmlformats.org/drawingml/2006/picture">
+                  <pic:nvPicPr>
+                    <pic:cNvPr id="577266699" name="Resim 1" descr="metin, yazı tipi, ekran görüntüsü içeren bir resim&#10;&#10;Açıklama otomatik olarak oluşturuldu"/>
+                    <pic:cNvPicPr/>
+                  </pic:nvPicPr>
+                  <pic:blipFill>
+                    <a:blip r:embed="rId12"/>
+                    <a:stretch>
+                      <a:fillRect/>
+                    </a:stretch>
+                  </pic:blipFill>
+                  <pic:spPr>
+                    <a:xfrm>
+                      <a:off x="0" y="0"/>
+                      <a:ext cx="5978485" cy="1884128"/>
+                    </a:xfrm>
+                    <a:prstGeom prst="rect">
+                      <a:avLst/>
+                    </a:prstGeom>
+                  </pic:spPr>
+                </pic:pic>
+              </a:graphicData>
+            </a:graphic>
+          </wp:inline>
+        </w:drawing>
+      </w:r>
+    </w:p>
     <w:sectPr>
       <w:pgSz w:w="11906" w:h="16838"/>
       <w:pgMar w:top="1417" w:right="1417" w:bottom="1417" w:left="1417" w:header="708" w:footer="708" w:gutter="0"/>
@@ -404,6 +2217,127 @@
     </w:sectPr>
   </w:body>
 </w:document>
+</file>
+
+<file path=word/numbering.xml><?xml version="1.0" encoding="utf-8"?>
+<w:numbering xmlns:wpc="http://schemas.microsoft.com/office/word/2010/wordprocessingCanvas" xmlns:cx="http://schemas.microsoft.com/office/drawing/2014/chartex" xmlns:cx1="http://schemas.microsoft.com/office/drawing/2015/9/8/chartex" xmlns:cx2="http://schemas.microsoft.com/office/drawing/2015/10/21/chartex" xmlns:cx3="http://schemas.microsoft.com/office/drawing/2016/5/9/chartex" xmlns:cx4="http://schemas.microsoft.com/office/drawing/2016/5/10/chartex" xmlns:cx5="http://schemas.microsoft.com/office/drawing/2016/5/11/chartex" xmlns:cx6="http://schemas.microsoft.com/office/drawing/2016/5/12/chartex" xmlns:cx7="http://schemas.microsoft.com/office/drawing/2016/5/13/chartex" xmlns:cx8="http://schemas.microsoft.com/office/drawing/2016/5/14/chartex" xmlns:mc="http://schemas.openxmlformats.org/markup-compatibility/2006" xmlns:aink="http://schemas.microsoft.com/office/drawing/2016/ink" xmlns:am3d="http://schemas.microsoft.com/office/drawing/2017/model3d" xmlns:o="urn:schemas-microsoft-com:office:office" xmlns:oel="http://schemas.microsoft.com/office/2019/extlst" xmlns:r="http://schemas.openxmlformats.org/officeDocument/2006/relationships" xmlns:m="http://schemas.openxmlformats.org/officeDocument/2006/math" xmlns:v="urn:schemas-microsoft-com:vml" xmlns:wp14="http://schemas.microsoft.com/office/word/2010/wordprocessingDrawing" xmlns:wp="http://schemas.openxmlformats.org/drawingml/2006/wordprocessingDrawing" xmlns:w10="urn:schemas-microsoft-com:office:word" xmlns:w="http://schemas.openxmlformats.org/wordprocessingml/2006/main" xmlns:w14="http://schemas.microsoft.com/office/word/2010/wordml" xmlns:w15="http://schemas.microsoft.com/office/word/2012/wordml" xmlns:w16cex="http://schemas.microsoft.com/office/word/2018/wordml/cex" xmlns:w16cid="http://schemas.microsoft.com/office/word/2016/wordml/cid" xmlns:w16="http://schemas.microsoft.com/office/word/2018/wordml" xmlns:w16sdtdh="http://schemas.microsoft.com/office/word/2020/wordml/sdtdatahash" xmlns:w16se="http://schemas.microsoft.com/office/word/2015/wordml/symex" xmlns:wpg="http://schemas.microsoft.com/office/word/2010/wordprocessingGroup" xmlns:wpi="http://schemas.microsoft.com/office/word/2010/wordprocessingInk" xmlns:wne="http://schemas.microsoft.com/office/word/2006/wordml" xmlns:wps="http://schemas.microsoft.com/office/word/2010/wordprocessingShape" mc:Ignorable="w14 w15 w16se w16cid w16 w16cex w16sdtdh wp14">
+  <w:abstractNum w:abstractNumId="0" w15:restartNumberingAfterBreak="0">
+    <w:nsid w:val="3F63796A"/>
+    <w:multiLevelType w:val="hybridMultilevel"/>
+    <w:tmpl w:val="5B647CBC"/>
+    <w:lvl w:ilvl="0" w:tplc="041F0001">
+      <w:start w:val="1"/>
+      <w:numFmt w:val="bullet"/>
+      <w:lvlText w:val=""/>
+      <w:lvlJc w:val="left"/>
+      <w:pPr>
+        <w:ind w:left="720" w:hanging="360"/>
+      </w:pPr>
+      <w:rPr>
+        <w:rFonts w:ascii="Symbol" w:hAnsi="Symbol" w:hint="default"/>
+      </w:rPr>
+    </w:lvl>
+    <w:lvl w:ilvl="1" w:tplc="041F0003" w:tentative="1">
+      <w:start w:val="1"/>
+      <w:numFmt w:val="bullet"/>
+      <w:lvlText w:val="o"/>
+      <w:lvlJc w:val="left"/>
+      <w:pPr>
+        <w:ind w:left="1440" w:hanging="360"/>
+      </w:pPr>
+      <w:rPr>
+        <w:rFonts w:ascii="Courier New" w:hAnsi="Courier New" w:cs="Courier New" w:hint="default"/>
+      </w:rPr>
+    </w:lvl>
+    <w:lvl w:ilvl="2" w:tplc="041F0005" w:tentative="1">
+      <w:start w:val="1"/>
+      <w:numFmt w:val="bullet"/>
+      <w:lvlText w:val=""/>
+      <w:lvlJc w:val="left"/>
+      <w:pPr>
+        <w:ind w:left="2160" w:hanging="360"/>
+      </w:pPr>
+      <w:rPr>
+        <w:rFonts w:ascii="Wingdings" w:hAnsi="Wingdings" w:hint="default"/>
+      </w:rPr>
+    </w:lvl>
+    <w:lvl w:ilvl="3" w:tplc="041F0001" w:tentative="1">
+      <w:start w:val="1"/>
+      <w:numFmt w:val="bullet"/>
+      <w:lvlText w:val=""/>
+      <w:lvlJc w:val="left"/>
+      <w:pPr>
+        <w:ind w:left="2880" w:hanging="360"/>
+      </w:pPr>
+      <w:rPr>
+        <w:rFonts w:ascii="Symbol" w:hAnsi="Symbol" w:hint="default"/>
+      </w:rPr>
+    </w:lvl>
+    <w:lvl w:ilvl="4" w:tplc="041F0003" w:tentative="1">
+      <w:start w:val="1"/>
+      <w:numFmt w:val="bullet"/>
+      <w:lvlText w:val="o"/>
+      <w:lvlJc w:val="left"/>
+      <w:pPr>
+        <w:ind w:left="3600" w:hanging="360"/>
+      </w:pPr>
+      <w:rPr>
+        <w:rFonts w:ascii="Courier New" w:hAnsi="Courier New" w:cs="Courier New" w:hint="default"/>
+      </w:rPr>
+    </w:lvl>
+    <w:lvl w:ilvl="5" w:tplc="041F0005" w:tentative="1">
+      <w:start w:val="1"/>
+      <w:numFmt w:val="bullet"/>
+      <w:lvlText w:val=""/>
+      <w:lvlJc w:val="left"/>
+      <w:pPr>
+        <w:ind w:left="4320" w:hanging="360"/>
+      </w:pPr>
+      <w:rPr>
+        <w:rFonts w:ascii="Wingdings" w:hAnsi="Wingdings" w:hint="default"/>
+      </w:rPr>
+    </w:lvl>
+    <w:lvl w:ilvl="6" w:tplc="041F0001" w:tentative="1">
+      <w:start w:val="1"/>
+      <w:numFmt w:val="bullet"/>
+      <w:lvlText w:val=""/>
+      <w:lvlJc w:val="left"/>
+      <w:pPr>
+        <w:ind w:left="5040" w:hanging="360"/>
+      </w:pPr>
+      <w:rPr>
+        <w:rFonts w:ascii="Symbol" w:hAnsi="Symbol" w:hint="default"/>
+      </w:rPr>
+    </w:lvl>
+    <w:lvl w:ilvl="7" w:tplc="041F0003" w:tentative="1">
+      <w:start w:val="1"/>
+      <w:numFmt w:val="bullet"/>
+      <w:lvlText w:val="o"/>
+      <w:lvlJc w:val="left"/>
+      <w:pPr>
+        <w:ind w:left="5760" w:hanging="360"/>
+      </w:pPr>
+      <w:rPr>
+        <w:rFonts w:ascii="Courier New" w:hAnsi="Courier New" w:cs="Courier New" w:hint="default"/>
+      </w:rPr>
+    </w:lvl>
+    <w:lvl w:ilvl="8" w:tplc="041F0005" w:tentative="1">
+      <w:start w:val="1"/>
+      <w:numFmt w:val="bullet"/>
+      <w:lvlText w:val=""/>
+      <w:lvlJc w:val="left"/>
+      <w:pPr>
+        <w:ind w:left="6480" w:hanging="360"/>
+      </w:pPr>
+      <w:rPr>
+        <w:rFonts w:ascii="Wingdings" w:hAnsi="Wingdings" w:hint="default"/>
+      </w:rPr>
+    </w:lvl>
+  </w:abstractNum>
+  <w:num w:numId="1" w16cid:durableId="823274803">
+    <w:abstractNumId w:val="0"/>
+  </w:num>
+</w:numbering>
 </file>
 
 <file path=word/styles.xml><?xml version="1.0" encoding="utf-8"?>
@@ -869,6 +2803,33 @@
       <w14:ligatures w14:val="none"/>
     </w:rPr>
   </w:style>
+  <w:style w:type="table" w:styleId="TabloKlavuzu">
+    <w:name w:val="Table Grid"/>
+    <w:basedOn w:val="NormalTablo"/>
+    <w:uiPriority w:val="39"/>
+    <w:rsid w:val="00B645C4"/>
+    <w:tblPr>
+      <w:tblBorders>
+        <w:top w:val="single" w:sz="4" w:space="0" w:color="auto"/>
+        <w:left w:val="single" w:sz="4" w:space="0" w:color="auto"/>
+        <w:bottom w:val="single" w:sz="4" w:space="0" w:color="auto"/>
+        <w:right w:val="single" w:sz="4" w:space="0" w:color="auto"/>
+        <w:insideH w:val="single" w:sz="4" w:space="0" w:color="auto"/>
+        <w:insideV w:val="single" w:sz="4" w:space="0" w:color="auto"/>
+      </w:tblBorders>
+    </w:tblPr>
+  </w:style>
+  <w:style w:type="paragraph" w:styleId="ListeParagraf">
+    <w:name w:val="List Paragraph"/>
+    <w:basedOn w:val="Normal"/>
+    <w:uiPriority w:val="34"/>
+    <w:qFormat/>
+    <w:rsid w:val="009058B9"/>
+    <w:pPr>
+      <w:ind w:left="720"/>
+      <w:contextualSpacing/>
+    </w:pPr>
+  </w:style>
 </w:styles>
 </file>
 

</xml_diff>

<commit_message>
Fluent Validations  & Cors.
</commit_message>
<xml_diff>
--- a/Notes.docx
+++ b/Notes.docx
@@ -501,14 +501,7 @@
           <w:sz w:val="18"/>
           <w:szCs w:val="18"/>
         </w:rPr>
-        <w:t xml:space="preserve"> </w:t>
-      </w:r>
-      <w:r>
-        <w:rPr>
-          <w:sz w:val="18"/>
-          <w:szCs w:val="18"/>
-        </w:rPr>
-        <w:t xml:space="preserve">ve </w:t>
+        <w:t xml:space="preserve"> ve </w:t>
       </w:r>
       <w:proofErr w:type="spellStart"/>
       <w:r>
@@ -717,6 +710,9 @@
         <w:br/>
       </w:r>
       <w:r>
+        <w:rPr>
+          <w:noProof/>
+        </w:rPr>
         <w:drawing>
           <wp:inline distT="0" distB="0" distL="0" distR="0" wp14:anchorId="5D94A4DD" wp14:editId="3F57CC77">
             <wp:extent cx="5760720" cy="2762885"/>
@@ -955,6 +951,7 @@
       </w:r>
       <w:r>
         <w:rPr>
+          <w:noProof/>
           <w:color w:val="000000" w:themeColor="text1"/>
           <w:sz w:val="18"/>
           <w:szCs w:val="18"/>
@@ -1396,29 +1393,7 @@
           <w:szCs w:val="18"/>
           <w:shd w:val="clear" w:color="auto" w:fill="FFFFFF"/>
         </w:rPr>
-        <w:t xml:space="preserve"> geliştiricilerin Veri Tabanında müdahale edeceği alanları içeren ve bu Objeden oluşmuş verileri hedef objeye çevirirken geliştiriciler için velinimet </w:t>
-      </w:r>
-      <w:proofErr w:type="spellStart"/>
-      <w:r>
-        <w:rPr>
-          <w:rFonts w:ascii="Calibri" w:hAnsi="Calibri" w:cs="Calibri"/>
-          <w:color w:val="000000" w:themeColor="text1"/>
-          <w:sz w:val="18"/>
-          <w:szCs w:val="18"/>
-          <w:shd w:val="clear" w:color="auto" w:fill="FFFFFF"/>
-        </w:rPr>
-        <w:t>bir ya</w:t>
-      </w:r>
-      <w:proofErr w:type="spellEnd"/>
-      <w:r>
-        <w:rPr>
-          <w:rFonts w:ascii="Calibri" w:hAnsi="Calibri" w:cs="Calibri"/>
-          <w:color w:val="000000" w:themeColor="text1"/>
-          <w:sz w:val="18"/>
-          <w:szCs w:val="18"/>
-          <w:shd w:val="clear" w:color="auto" w:fill="FFFFFF"/>
-        </w:rPr>
-        <w:t xml:space="preserve">pıdır. </w:t>
+        <w:t xml:space="preserve"> geliştiricilerin Veri Tabanında müdahale edeceği alanları içeren ve bu Objeden oluşmuş verileri hedef objeye çevirirken geliştiriciler için velinimet bir yapıdır. </w:t>
       </w:r>
     </w:p>
     <w:p>
@@ -1765,6 +1740,7 @@
       <w:r>
         <w:rPr>
           <w:rFonts w:ascii="Calibri" w:hAnsi="Calibri" w:cs="Calibri"/>
+          <w:noProof/>
           <w:color w:val="000000" w:themeColor="text1"/>
           <w:sz w:val="18"/>
           <w:szCs w:val="18"/>
@@ -1823,6 +1799,7 @@
           <w:rFonts w:ascii="Calibri" w:hAnsi="Calibri" w:cs="Calibri"/>
           <w:b/>
           <w:bCs/>
+          <w:noProof/>
           <w:color w:val="000000" w:themeColor="text1"/>
           <w:sz w:val="18"/>
           <w:szCs w:val="18"/>
@@ -1986,6 +1963,7 @@
       <w:r>
         <w:rPr>
           <w:rFonts w:ascii="Calibri" w:hAnsi="Calibri" w:cs="Calibri"/>
+          <w:noProof/>
           <w:color w:val="000000" w:themeColor="text1"/>
           <w:sz w:val="18"/>
           <w:szCs w:val="18"/>
@@ -2168,6 +2146,7 @@
       <w:r>
         <w:rPr>
           <w:rFonts w:ascii="Calibri" w:hAnsi="Calibri" w:cs="Calibri"/>
+          <w:noProof/>
           <w:color w:val="000000" w:themeColor="text1"/>
           <w:sz w:val="18"/>
           <w:szCs w:val="18"/>
@@ -2209,6 +2188,2600 @@
         </w:drawing>
       </w:r>
     </w:p>
+    <w:p>
+      <w:pPr>
+        <w:rPr>
+          <w:rFonts w:ascii="Calibri" w:hAnsi="Calibri" w:cs="Calibri"/>
+          <w:color w:val="000000" w:themeColor="text1"/>
+          <w:sz w:val="18"/>
+          <w:szCs w:val="18"/>
+        </w:rPr>
+      </w:pPr>
+    </w:p>
+    <w:p>
+      <w:pPr>
+        <w:rPr>
+          <w:rFonts w:ascii="Calibri" w:hAnsi="Calibri" w:cs="Calibri"/>
+          <w:color w:val="000000" w:themeColor="text1"/>
+          <w:sz w:val="18"/>
+          <w:szCs w:val="18"/>
+        </w:rPr>
+      </w:pPr>
+    </w:p>
+    <w:p>
+      <w:pPr>
+        <w:rPr>
+          <w:rFonts w:ascii="Calibri" w:hAnsi="Calibri" w:cs="Calibri"/>
+          <w:color w:val="000000" w:themeColor="text1"/>
+          <w:sz w:val="18"/>
+          <w:szCs w:val="18"/>
+        </w:rPr>
+      </w:pPr>
+    </w:p>
+    <w:p>
+      <w:pPr>
+        <w:rPr>
+          <w:rFonts w:ascii="Calibri" w:hAnsi="Calibri" w:cs="Calibri"/>
+          <w:color w:val="FF0000"/>
+        </w:rPr>
+      </w:pPr>
+      <w:proofErr w:type="spellStart"/>
+      <w:r>
+        <w:rPr>
+          <w:rFonts w:ascii="Calibri" w:hAnsi="Calibri" w:cs="Calibri"/>
+          <w:color w:val="FF0000"/>
+        </w:rPr>
+        <w:t>Validation</w:t>
+      </w:r>
+      <w:proofErr w:type="spellEnd"/>
+      <w:r>
+        <w:rPr>
+          <w:rFonts w:ascii="Calibri" w:hAnsi="Calibri" w:cs="Calibri"/>
+          <w:color w:val="FF0000"/>
+        </w:rPr>
+        <w:t xml:space="preserve"> işlemleri </w:t>
+      </w:r>
+    </w:p>
+    <w:p>
+      <w:pPr>
+        <w:rPr>
+          <w:rFonts w:ascii="Calibri" w:hAnsi="Calibri" w:cs="Calibri"/>
+          <w:color w:val="FF0000"/>
+        </w:rPr>
+      </w:pPr>
+    </w:p>
+    <w:p>
+      <w:pPr>
+        <w:rPr>
+          <w:rFonts w:ascii="Calibri" w:hAnsi="Calibri" w:cs="Calibri"/>
+          <w:color w:val="000000" w:themeColor="text1"/>
+          <w:sz w:val="18"/>
+          <w:szCs w:val="18"/>
+        </w:rPr>
+      </w:pPr>
+      <w:r>
+        <w:rPr>
+          <w:rFonts w:ascii="Calibri" w:hAnsi="Calibri" w:cs="Calibri"/>
+          <w:color w:val="000000" w:themeColor="text1"/>
+          <w:sz w:val="18"/>
+          <w:szCs w:val="18"/>
+        </w:rPr>
+        <w:t xml:space="preserve">Uygulamaları </w:t>
+      </w:r>
+      <w:proofErr w:type="spellStart"/>
+      <w:r>
+        <w:rPr>
+          <w:rFonts w:ascii="Calibri" w:hAnsi="Calibri" w:cs="Calibri"/>
+          <w:color w:val="000000" w:themeColor="text1"/>
+          <w:sz w:val="18"/>
+          <w:szCs w:val="18"/>
+        </w:rPr>
+        <w:t>geliştiriken</w:t>
+      </w:r>
+      <w:proofErr w:type="spellEnd"/>
+      <w:r>
+        <w:rPr>
+          <w:rFonts w:ascii="Calibri" w:hAnsi="Calibri" w:cs="Calibri"/>
+          <w:color w:val="000000" w:themeColor="text1"/>
+          <w:sz w:val="18"/>
+          <w:szCs w:val="18"/>
+        </w:rPr>
+        <w:t xml:space="preserve"> </w:t>
+      </w:r>
+      <w:proofErr w:type="spellStart"/>
+      <w:r>
+        <w:rPr>
+          <w:rFonts w:ascii="Calibri" w:hAnsi="Calibri" w:cs="Calibri"/>
+          <w:color w:val="000000" w:themeColor="text1"/>
+          <w:sz w:val="18"/>
+          <w:szCs w:val="18"/>
+        </w:rPr>
+        <w:t>validasyon</w:t>
+      </w:r>
+      <w:proofErr w:type="spellEnd"/>
+      <w:r>
+        <w:rPr>
+          <w:rFonts w:ascii="Calibri" w:hAnsi="Calibri" w:cs="Calibri"/>
+          <w:color w:val="000000" w:themeColor="text1"/>
+          <w:sz w:val="18"/>
+          <w:szCs w:val="18"/>
+        </w:rPr>
+        <w:t xml:space="preserve"> işlemlerini hem </w:t>
+      </w:r>
+      <w:proofErr w:type="spellStart"/>
+      <w:r>
+        <w:rPr>
+          <w:rFonts w:ascii="Calibri" w:hAnsi="Calibri" w:cs="Calibri"/>
+          <w:color w:val="000000" w:themeColor="text1"/>
+          <w:sz w:val="18"/>
+          <w:szCs w:val="18"/>
+        </w:rPr>
+        <w:t>Frontend</w:t>
+      </w:r>
+      <w:proofErr w:type="spellEnd"/>
+      <w:r>
+        <w:rPr>
+          <w:rFonts w:ascii="Calibri" w:hAnsi="Calibri" w:cs="Calibri"/>
+          <w:color w:val="000000" w:themeColor="text1"/>
+          <w:sz w:val="18"/>
+          <w:szCs w:val="18"/>
+        </w:rPr>
+        <w:t xml:space="preserve"> hem </w:t>
+      </w:r>
+      <w:proofErr w:type="spellStart"/>
+      <w:r>
+        <w:rPr>
+          <w:rFonts w:ascii="Calibri" w:hAnsi="Calibri" w:cs="Calibri"/>
+          <w:color w:val="000000" w:themeColor="text1"/>
+          <w:sz w:val="18"/>
+          <w:szCs w:val="18"/>
+        </w:rPr>
+        <w:t>Backend</w:t>
+      </w:r>
+      <w:proofErr w:type="spellEnd"/>
+      <w:r>
+        <w:rPr>
+          <w:rFonts w:ascii="Calibri" w:hAnsi="Calibri" w:cs="Calibri"/>
+          <w:color w:val="000000" w:themeColor="text1"/>
+          <w:sz w:val="18"/>
+          <w:szCs w:val="18"/>
+        </w:rPr>
+        <w:t xml:space="preserve"> olacak şekilde iki </w:t>
+      </w:r>
+      <w:proofErr w:type="spellStart"/>
+      <w:r>
+        <w:rPr>
+          <w:rFonts w:ascii="Calibri" w:hAnsi="Calibri" w:cs="Calibri"/>
+          <w:color w:val="000000" w:themeColor="text1"/>
+          <w:sz w:val="18"/>
+          <w:szCs w:val="18"/>
+        </w:rPr>
+        <w:t>taraftada</w:t>
+      </w:r>
+      <w:proofErr w:type="spellEnd"/>
+      <w:r>
+        <w:rPr>
+          <w:rFonts w:ascii="Calibri" w:hAnsi="Calibri" w:cs="Calibri"/>
+          <w:color w:val="000000" w:themeColor="text1"/>
+          <w:sz w:val="18"/>
+          <w:szCs w:val="18"/>
+        </w:rPr>
+        <w:t xml:space="preserve"> uygulamamız gerekmekte.</w:t>
+      </w:r>
+      <w:r>
+        <w:rPr>
+          <w:rFonts w:ascii="Calibri" w:hAnsi="Calibri" w:cs="Calibri"/>
+          <w:color w:val="000000" w:themeColor="text1"/>
+          <w:sz w:val="18"/>
+          <w:szCs w:val="18"/>
+        </w:rPr>
+        <w:t xml:space="preserve"> </w:t>
+      </w:r>
+      <w:r>
+        <w:rPr>
+          <w:rFonts w:ascii="Calibri" w:hAnsi="Calibri" w:cs="Calibri"/>
+          <w:color w:val="000000" w:themeColor="text1"/>
+          <w:sz w:val="18"/>
+          <w:szCs w:val="18"/>
+        </w:rPr>
+        <w:t xml:space="preserve">Şimdi </w:t>
+      </w:r>
+      <w:proofErr w:type="spellStart"/>
+      <w:r>
+        <w:rPr>
+          <w:rFonts w:ascii="Calibri" w:hAnsi="Calibri" w:cs="Calibri"/>
+          <w:color w:val="000000" w:themeColor="text1"/>
+          <w:sz w:val="18"/>
+          <w:szCs w:val="18"/>
+        </w:rPr>
+        <w:t>backend</w:t>
+      </w:r>
+      <w:proofErr w:type="spellEnd"/>
+      <w:r>
+        <w:rPr>
+          <w:rFonts w:ascii="Calibri" w:hAnsi="Calibri" w:cs="Calibri"/>
+          <w:color w:val="000000" w:themeColor="text1"/>
+          <w:sz w:val="18"/>
+          <w:szCs w:val="18"/>
+        </w:rPr>
+        <w:t xml:space="preserve"> kısmında </w:t>
+      </w:r>
+      <w:proofErr w:type="spellStart"/>
+      <w:r>
+        <w:rPr>
+          <w:rFonts w:ascii="Calibri" w:hAnsi="Calibri" w:cs="Calibri"/>
+          <w:color w:val="000000" w:themeColor="text1"/>
+          <w:sz w:val="18"/>
+          <w:szCs w:val="18"/>
+        </w:rPr>
+        <w:t>validasyonların</w:t>
+      </w:r>
+      <w:proofErr w:type="spellEnd"/>
+      <w:r>
+        <w:rPr>
+          <w:rFonts w:ascii="Calibri" w:hAnsi="Calibri" w:cs="Calibri"/>
+          <w:color w:val="000000" w:themeColor="text1"/>
+          <w:sz w:val="18"/>
+          <w:szCs w:val="18"/>
+        </w:rPr>
+        <w:t xml:space="preserve"> nasıl çalıştığına göz atacağız.</w:t>
+      </w:r>
+      <w:r>
+        <w:rPr>
+          <w:rFonts w:ascii="Calibri" w:hAnsi="Calibri" w:cs="Calibri"/>
+          <w:color w:val="FF0000"/>
+          <w:sz w:val="18"/>
+          <w:szCs w:val="18"/>
+        </w:rPr>
+        <w:br/>
+      </w:r>
+      <w:r>
+        <w:rPr>
+          <w:rFonts w:ascii="Calibri" w:hAnsi="Calibri" w:cs="Calibri"/>
+          <w:color w:val="000000" w:themeColor="text1"/>
+          <w:sz w:val="18"/>
+          <w:szCs w:val="18"/>
+        </w:rPr>
+        <w:t xml:space="preserve">İlk </w:t>
+      </w:r>
+      <w:proofErr w:type="gramStart"/>
+      <w:r>
+        <w:rPr>
+          <w:rFonts w:ascii="Calibri" w:hAnsi="Calibri" w:cs="Calibri"/>
+          <w:color w:val="000000" w:themeColor="text1"/>
+          <w:sz w:val="18"/>
+          <w:szCs w:val="18"/>
+        </w:rPr>
+        <w:t xml:space="preserve">olarak </w:t>
+      </w:r>
+      <w:r>
+        <w:rPr>
+          <w:rFonts w:ascii="Calibri" w:hAnsi="Calibri" w:cs="Calibri"/>
+          <w:color w:val="000000" w:themeColor="text1"/>
+          <w:sz w:val="18"/>
+          <w:szCs w:val="18"/>
+        </w:rPr>
+        <w:t>;</w:t>
+      </w:r>
+      <w:proofErr w:type="gramEnd"/>
+    </w:p>
+    <w:p>
+      <w:pPr>
+        <w:pStyle w:val="ListeParagraf"/>
+        <w:numPr>
+          <w:ilvl w:val="0"/>
+          <w:numId w:val="2"/>
+        </w:numPr>
+        <w:rPr>
+          <w:rFonts w:ascii="Calibri" w:hAnsi="Calibri" w:cs="Calibri"/>
+          <w:color w:val="FF0000"/>
+          <w:sz w:val="18"/>
+          <w:szCs w:val="18"/>
+        </w:rPr>
+      </w:pPr>
+      <w:r>
+        <w:rPr>
+          <w:rFonts w:ascii="Calibri" w:hAnsi="Calibri" w:cs="Calibri"/>
+          <w:color w:val="000000" w:themeColor="text1"/>
+          <w:sz w:val="18"/>
+          <w:szCs w:val="18"/>
+        </w:rPr>
+        <w:t xml:space="preserve">Şimdi burada </w:t>
+      </w:r>
+      <w:proofErr w:type="spellStart"/>
+      <w:r>
+        <w:rPr>
+          <w:rFonts w:ascii="Calibri" w:hAnsi="Calibri" w:cs="Calibri"/>
+          <w:color w:val="000000" w:themeColor="text1"/>
+          <w:sz w:val="18"/>
+          <w:szCs w:val="18"/>
+        </w:rPr>
+        <w:t>fluentValidation</w:t>
+      </w:r>
+      <w:proofErr w:type="spellEnd"/>
+      <w:r>
+        <w:rPr>
+          <w:rFonts w:ascii="Calibri" w:hAnsi="Calibri" w:cs="Calibri"/>
+          <w:color w:val="000000" w:themeColor="text1"/>
+          <w:sz w:val="18"/>
+          <w:szCs w:val="18"/>
+        </w:rPr>
+        <w:t xml:space="preserve"> adında bir kütüphane kullanacağız bu sayede </w:t>
+      </w:r>
+      <w:proofErr w:type="spellStart"/>
+      <w:r>
+        <w:rPr>
+          <w:rFonts w:ascii="Calibri" w:hAnsi="Calibri" w:cs="Calibri"/>
+          <w:color w:val="000000" w:themeColor="text1"/>
+          <w:sz w:val="18"/>
+          <w:szCs w:val="18"/>
+        </w:rPr>
+        <w:t>validation</w:t>
+      </w:r>
+      <w:proofErr w:type="spellEnd"/>
+      <w:r>
+        <w:rPr>
+          <w:rFonts w:ascii="Calibri" w:hAnsi="Calibri" w:cs="Calibri"/>
+          <w:color w:val="000000" w:themeColor="text1"/>
+          <w:sz w:val="18"/>
+          <w:szCs w:val="18"/>
+        </w:rPr>
+        <w:t xml:space="preserve"> işlemlerini dinamik olarak gerçekleştirebileceğiz.</w:t>
+      </w:r>
+    </w:p>
+    <w:p>
+      <w:pPr>
+        <w:pStyle w:val="ListeParagraf"/>
+        <w:numPr>
+          <w:ilvl w:val="0"/>
+          <w:numId w:val="2"/>
+        </w:numPr>
+        <w:rPr>
+          <w:rFonts w:ascii="Calibri" w:hAnsi="Calibri" w:cs="Calibri"/>
+          <w:color w:val="FF0000"/>
+          <w:sz w:val="18"/>
+          <w:szCs w:val="18"/>
+        </w:rPr>
+      </w:pPr>
+      <w:r>
+        <w:rPr>
+          <w:rFonts w:ascii="Calibri" w:hAnsi="Calibri" w:cs="Calibri"/>
+          <w:color w:val="000000" w:themeColor="text1"/>
+          <w:sz w:val="18"/>
+          <w:szCs w:val="18"/>
+        </w:rPr>
+        <w:t xml:space="preserve">Burada </w:t>
+      </w:r>
+      <w:proofErr w:type="spellStart"/>
+      <w:r>
+        <w:rPr>
+          <w:rFonts w:ascii="Calibri" w:hAnsi="Calibri" w:cs="Calibri"/>
+          <w:color w:val="000000" w:themeColor="text1"/>
+          <w:sz w:val="18"/>
+          <w:szCs w:val="18"/>
+        </w:rPr>
+        <w:t>ViewModel</w:t>
+      </w:r>
+      <w:proofErr w:type="spellEnd"/>
+      <w:r>
+        <w:rPr>
+          <w:rFonts w:ascii="Calibri" w:hAnsi="Calibri" w:cs="Calibri"/>
+          <w:color w:val="000000" w:themeColor="text1"/>
+          <w:sz w:val="18"/>
+          <w:szCs w:val="18"/>
+        </w:rPr>
+        <w:t xml:space="preserve"> üzerinden uygulama </w:t>
+      </w:r>
+      <w:proofErr w:type="gramStart"/>
+      <w:r>
+        <w:rPr>
+          <w:rFonts w:ascii="Calibri" w:hAnsi="Calibri" w:cs="Calibri"/>
+          <w:color w:val="000000" w:themeColor="text1"/>
+          <w:sz w:val="18"/>
+          <w:szCs w:val="18"/>
+        </w:rPr>
+        <w:t>yapacağız .</w:t>
+      </w:r>
+      <w:proofErr w:type="gramEnd"/>
+      <w:r>
+        <w:rPr>
+          <w:rFonts w:ascii="Calibri" w:hAnsi="Calibri" w:cs="Calibri"/>
+          <w:color w:val="000000" w:themeColor="text1"/>
+          <w:sz w:val="18"/>
+          <w:szCs w:val="18"/>
+        </w:rPr>
+        <w:t xml:space="preserve"> (</w:t>
+      </w:r>
+      <w:proofErr w:type="spellStart"/>
+      <w:r>
+        <w:rPr>
+          <w:rFonts w:ascii="Calibri" w:hAnsi="Calibri" w:cs="Calibri"/>
+          <w:color w:val="000000" w:themeColor="text1"/>
+          <w:sz w:val="18"/>
+          <w:szCs w:val="18"/>
+        </w:rPr>
+        <w:t>EFCore</w:t>
+      </w:r>
+      <w:proofErr w:type="spellEnd"/>
+      <w:r>
+        <w:rPr>
+          <w:rFonts w:ascii="Calibri" w:hAnsi="Calibri" w:cs="Calibri"/>
+          <w:color w:val="000000" w:themeColor="text1"/>
+          <w:sz w:val="18"/>
+          <w:szCs w:val="18"/>
+        </w:rPr>
+        <w:t xml:space="preserve"> sayesinde </w:t>
+      </w:r>
+      <w:proofErr w:type="spellStart"/>
+      <w:r>
+        <w:rPr>
+          <w:rFonts w:ascii="Calibri" w:hAnsi="Calibri" w:cs="Calibri"/>
+          <w:color w:val="000000" w:themeColor="text1"/>
+          <w:sz w:val="18"/>
+          <w:szCs w:val="18"/>
+        </w:rPr>
+        <w:t>Entity</w:t>
+      </w:r>
+      <w:proofErr w:type="spellEnd"/>
+      <w:r>
+        <w:rPr>
+          <w:rFonts w:ascii="Calibri" w:hAnsi="Calibri" w:cs="Calibri"/>
+          <w:color w:val="000000" w:themeColor="text1"/>
+          <w:sz w:val="18"/>
+          <w:szCs w:val="18"/>
+        </w:rPr>
+        <w:t xml:space="preserve"> </w:t>
+      </w:r>
+      <w:proofErr w:type="spellStart"/>
+      <w:r>
+        <w:rPr>
+          <w:rFonts w:ascii="Calibri" w:hAnsi="Calibri" w:cs="Calibri"/>
+          <w:color w:val="000000" w:themeColor="text1"/>
+          <w:sz w:val="18"/>
+          <w:szCs w:val="18"/>
+        </w:rPr>
+        <w:t>üzerinden’de</w:t>
+      </w:r>
+      <w:proofErr w:type="spellEnd"/>
+      <w:r>
+        <w:rPr>
+          <w:rFonts w:ascii="Calibri" w:hAnsi="Calibri" w:cs="Calibri"/>
+          <w:color w:val="000000" w:themeColor="text1"/>
+          <w:sz w:val="18"/>
+          <w:szCs w:val="18"/>
+        </w:rPr>
+        <w:t xml:space="preserve"> </w:t>
+      </w:r>
+      <w:proofErr w:type="spellStart"/>
+      <w:r>
+        <w:rPr>
+          <w:rFonts w:ascii="Calibri" w:hAnsi="Calibri" w:cs="Calibri"/>
+          <w:color w:val="000000" w:themeColor="text1"/>
+          <w:sz w:val="18"/>
+          <w:szCs w:val="18"/>
+        </w:rPr>
+        <w:t>validation</w:t>
+      </w:r>
+      <w:proofErr w:type="spellEnd"/>
+      <w:r>
+        <w:rPr>
+          <w:rFonts w:ascii="Calibri" w:hAnsi="Calibri" w:cs="Calibri"/>
+          <w:color w:val="000000" w:themeColor="text1"/>
+          <w:sz w:val="18"/>
+          <w:szCs w:val="18"/>
+        </w:rPr>
+        <w:t xml:space="preserve"> işlemi yapabiliyorduk)</w:t>
+      </w:r>
+    </w:p>
+    <w:p>
+      <w:pPr>
+        <w:pStyle w:val="ListeParagraf"/>
+        <w:numPr>
+          <w:ilvl w:val="0"/>
+          <w:numId w:val="2"/>
+        </w:numPr>
+        <w:rPr>
+          <w:rFonts w:ascii="Calibri" w:hAnsi="Calibri" w:cs="Calibri"/>
+          <w:color w:val="FF0000"/>
+          <w:sz w:val="18"/>
+          <w:szCs w:val="18"/>
+        </w:rPr>
+      </w:pPr>
+      <w:proofErr w:type="spellStart"/>
+      <w:r>
+        <w:rPr>
+          <w:rFonts w:ascii="Calibri" w:hAnsi="Calibri" w:cs="Calibri"/>
+          <w:color w:val="000000" w:themeColor="text1"/>
+          <w:sz w:val="18"/>
+          <w:szCs w:val="18"/>
+          <w:highlight w:val="yellow"/>
+        </w:rPr>
+        <w:t>Aplication</w:t>
+      </w:r>
+      <w:proofErr w:type="spellEnd"/>
+      <w:r>
+        <w:rPr>
+          <w:rFonts w:ascii="Calibri" w:hAnsi="Calibri" w:cs="Calibri"/>
+          <w:color w:val="000000" w:themeColor="text1"/>
+          <w:sz w:val="18"/>
+          <w:szCs w:val="18"/>
+          <w:highlight w:val="yellow"/>
+        </w:rPr>
+        <w:t xml:space="preserve"> katmanın</w:t>
+      </w:r>
+      <w:r>
+        <w:rPr>
+          <w:rFonts w:ascii="Calibri" w:hAnsi="Calibri" w:cs="Calibri"/>
+          <w:color w:val="000000" w:themeColor="text1"/>
+          <w:sz w:val="18"/>
+          <w:szCs w:val="18"/>
+          <w:highlight w:val="yellow"/>
+        </w:rPr>
+        <w:t>d</w:t>
+      </w:r>
+      <w:r>
+        <w:rPr>
+          <w:rFonts w:ascii="Calibri" w:hAnsi="Calibri" w:cs="Calibri"/>
+          <w:color w:val="000000" w:themeColor="text1"/>
+          <w:sz w:val="18"/>
+          <w:szCs w:val="18"/>
+          <w:highlight w:val="yellow"/>
+        </w:rPr>
+        <w:t>a</w:t>
+      </w:r>
+      <w:r>
+        <w:rPr>
+          <w:rFonts w:ascii="Calibri" w:hAnsi="Calibri" w:cs="Calibri"/>
+          <w:color w:val="000000" w:themeColor="text1"/>
+          <w:sz w:val="18"/>
+          <w:szCs w:val="18"/>
+        </w:rPr>
+        <w:t xml:space="preserve"> bu işlemi gerçekleştiriyoruz.</w:t>
+      </w:r>
+    </w:p>
+    <w:p>
+      <w:pPr>
+        <w:pStyle w:val="ListeParagraf"/>
+        <w:numPr>
+          <w:ilvl w:val="0"/>
+          <w:numId w:val="2"/>
+        </w:numPr>
+        <w:rPr>
+          <w:rFonts w:ascii="Calibri" w:hAnsi="Calibri" w:cs="Calibri"/>
+          <w:color w:val="FF0000"/>
+          <w:sz w:val="18"/>
+          <w:szCs w:val="18"/>
+        </w:rPr>
+      </w:pPr>
+      <w:r>
+        <w:rPr>
+          <w:rFonts w:ascii="Calibri" w:hAnsi="Calibri" w:cs="Calibri"/>
+          <w:color w:val="000000" w:themeColor="text1"/>
+          <w:sz w:val="18"/>
+          <w:szCs w:val="18"/>
+        </w:rPr>
+        <w:t xml:space="preserve">Application katmanı altında yeni bir klasör oluşturalım ve adını </w:t>
+      </w:r>
+      <w:proofErr w:type="spellStart"/>
+      <w:r>
+        <w:rPr>
+          <w:rFonts w:ascii="Calibri" w:hAnsi="Calibri" w:cs="Calibri"/>
+          <w:color w:val="000000" w:themeColor="text1"/>
+          <w:sz w:val="18"/>
+          <w:szCs w:val="18"/>
+          <w:highlight w:val="yellow"/>
+        </w:rPr>
+        <w:t>Validators</w:t>
+      </w:r>
+      <w:proofErr w:type="spellEnd"/>
+      <w:r>
+        <w:rPr>
+          <w:rFonts w:ascii="Calibri" w:hAnsi="Calibri" w:cs="Calibri"/>
+          <w:color w:val="000000" w:themeColor="text1"/>
+          <w:sz w:val="18"/>
+          <w:szCs w:val="18"/>
+        </w:rPr>
+        <w:t xml:space="preserve"> olarak adlandıralım.</w:t>
+      </w:r>
+    </w:p>
+    <w:p>
+      <w:pPr>
+        <w:pStyle w:val="ListeParagraf"/>
+        <w:numPr>
+          <w:ilvl w:val="0"/>
+          <w:numId w:val="2"/>
+        </w:numPr>
+        <w:rPr>
+          <w:rFonts w:ascii="Calibri" w:hAnsi="Calibri" w:cs="Calibri"/>
+          <w:color w:val="FF0000"/>
+          <w:sz w:val="18"/>
+          <w:szCs w:val="18"/>
+        </w:rPr>
+      </w:pPr>
+      <w:r>
+        <w:rPr>
+          <w:rFonts w:ascii="Calibri" w:hAnsi="Calibri" w:cs="Calibri"/>
+          <w:color w:val="000000" w:themeColor="text1"/>
+          <w:sz w:val="18"/>
+          <w:szCs w:val="18"/>
+        </w:rPr>
+        <w:t xml:space="preserve">Şimdi projemize </w:t>
+      </w:r>
+      <w:r>
+        <w:rPr>
+          <w:rFonts w:ascii="Calibri" w:hAnsi="Calibri" w:cs="Calibri"/>
+          <w:color w:val="4472C4" w:themeColor="accent1"/>
+          <w:sz w:val="18"/>
+          <w:szCs w:val="18"/>
+        </w:rPr>
+        <w:t>kurmamız gereken 3 adet kütüphane</w:t>
+      </w:r>
+      <w:r>
+        <w:rPr>
+          <w:rFonts w:ascii="Calibri" w:hAnsi="Calibri" w:cs="Calibri"/>
+          <w:color w:val="000000" w:themeColor="text1"/>
+          <w:sz w:val="18"/>
+          <w:szCs w:val="18"/>
+        </w:rPr>
+        <w:t xml:space="preserve"> söz konusu bu kütüphaneleri öncelikle Application katmanında kurmamız </w:t>
+      </w:r>
+      <w:proofErr w:type="spellStart"/>
+      <w:proofErr w:type="gramStart"/>
+      <w:r>
+        <w:rPr>
+          <w:rFonts w:ascii="Calibri" w:hAnsi="Calibri" w:cs="Calibri"/>
+          <w:color w:val="000000" w:themeColor="text1"/>
+          <w:sz w:val="18"/>
+          <w:szCs w:val="18"/>
+        </w:rPr>
+        <w:t>gerekmekte.Aşağıda</w:t>
+      </w:r>
+      <w:proofErr w:type="spellEnd"/>
+      <w:proofErr w:type="gramEnd"/>
+      <w:r>
+        <w:rPr>
+          <w:rFonts w:ascii="Calibri" w:hAnsi="Calibri" w:cs="Calibri"/>
+          <w:color w:val="000000" w:themeColor="text1"/>
+          <w:sz w:val="18"/>
+          <w:szCs w:val="18"/>
+        </w:rPr>
+        <w:t xml:space="preserve"> bulunan görselde ilk 3 kütüphaneyi projemize kuralım.</w:t>
+      </w:r>
+    </w:p>
+    <w:p>
+      <w:pPr>
+        <w:pStyle w:val="ListeParagraf"/>
+        <w:rPr>
+          <w:rFonts w:ascii="Calibri" w:hAnsi="Calibri" w:cs="Calibri"/>
+          <w:color w:val="FF0000"/>
+          <w:sz w:val="18"/>
+          <w:szCs w:val="18"/>
+        </w:rPr>
+      </w:pPr>
+    </w:p>
+    <w:p>
+      <w:pPr>
+        <w:ind w:left="360"/>
+        <w:rPr>
+          <w:rFonts w:ascii="Calibri" w:hAnsi="Calibri" w:cs="Calibri"/>
+          <w:color w:val="FF0000"/>
+          <w:sz w:val="18"/>
+          <w:szCs w:val="18"/>
+        </w:rPr>
+      </w:pPr>
+      <w:r>
+        <w:rPr>
+          <w:rFonts w:ascii="Calibri" w:hAnsi="Calibri" w:cs="Calibri"/>
+          <w:noProof/>
+          <w:color w:val="FF0000"/>
+          <w:sz w:val="18"/>
+          <w:szCs w:val="18"/>
+        </w:rPr>
+        <w:drawing>
+          <wp:inline distT="0" distB="0" distL="0" distR="0" wp14:anchorId="3A1DADE3" wp14:editId="38DAFE72">
+            <wp:extent cx="5760720" cy="3620770"/>
+            <wp:effectExtent l="0" t="0" r="5080" b="0"/>
+            <wp:docPr id="766488803" name="Resim 1" descr="metin, yazılım, multimedya yazılımı, bilgisayar simgesi içeren bir resim&#10;&#10;Açıklama otomatik olarak oluşturuldu"/>
+            <wp:cNvGraphicFramePr>
+              <a:graphicFrameLocks xmlns:a="http://schemas.openxmlformats.org/drawingml/2006/main" noChangeAspect="1"/>
+            </wp:cNvGraphicFramePr>
+            <a:graphic xmlns:a="http://schemas.openxmlformats.org/drawingml/2006/main">
+              <a:graphicData uri="http://schemas.openxmlformats.org/drawingml/2006/picture">
+                <pic:pic xmlns:pic="http://schemas.openxmlformats.org/drawingml/2006/picture">
+                  <pic:nvPicPr>
+                    <pic:cNvPr id="766488803" name="Resim 1" descr="metin, yazılım, multimedya yazılımı, bilgisayar simgesi içeren bir resim&#10;&#10;Açıklama otomatik olarak oluşturuldu"/>
+                    <pic:cNvPicPr/>
+                  </pic:nvPicPr>
+                  <pic:blipFill>
+                    <a:blip r:embed="rId13"/>
+                    <a:stretch>
+                      <a:fillRect/>
+                    </a:stretch>
+                  </pic:blipFill>
+                  <pic:spPr>
+                    <a:xfrm>
+                      <a:off x="0" y="0"/>
+                      <a:ext cx="5760720" cy="3620770"/>
+                    </a:xfrm>
+                    <a:prstGeom prst="rect">
+                      <a:avLst/>
+                    </a:prstGeom>
+                  </pic:spPr>
+                </pic:pic>
+              </a:graphicData>
+            </a:graphic>
+          </wp:inline>
+        </w:drawing>
+      </w:r>
+    </w:p>
+    <w:p>
+      <w:pPr>
+        <w:ind w:left="360"/>
+        <w:rPr>
+          <w:rFonts w:ascii="Calibri" w:hAnsi="Calibri" w:cs="Calibri"/>
+          <w:color w:val="FF0000"/>
+          <w:sz w:val="18"/>
+          <w:szCs w:val="18"/>
+        </w:rPr>
+      </w:pPr>
+    </w:p>
+    <w:p>
+      <w:pPr>
+        <w:ind w:left="360"/>
+        <w:rPr>
+          <w:rFonts w:ascii="Calibri" w:hAnsi="Calibri" w:cs="Calibri"/>
+          <w:color w:val="FF0000"/>
+          <w:sz w:val="18"/>
+          <w:szCs w:val="18"/>
+        </w:rPr>
+      </w:pPr>
+    </w:p>
+    <w:p>
+      <w:pPr>
+        <w:pStyle w:val="ListeParagraf"/>
+        <w:numPr>
+          <w:ilvl w:val="0"/>
+          <w:numId w:val="3"/>
+        </w:numPr>
+        <w:rPr>
+          <w:rFonts w:ascii="Calibri" w:hAnsi="Calibri" w:cs="Calibri"/>
+          <w:color w:val="000000" w:themeColor="text1"/>
+          <w:sz w:val="18"/>
+          <w:szCs w:val="18"/>
+        </w:rPr>
+      </w:pPr>
+      <w:r>
+        <w:rPr>
+          <w:rFonts w:ascii="Calibri" w:hAnsi="Calibri" w:cs="Calibri"/>
+          <w:color w:val="000000" w:themeColor="text1"/>
+          <w:sz w:val="18"/>
+          <w:szCs w:val="18"/>
+        </w:rPr>
+        <w:lastRenderedPageBreak/>
+        <w:t>Şimdi</w:t>
+      </w:r>
+      <w:r>
+        <w:rPr>
+          <w:rFonts w:ascii="Calibri" w:hAnsi="Calibri" w:cs="Calibri"/>
+          <w:color w:val="000000" w:themeColor="text1"/>
+          <w:sz w:val="18"/>
+          <w:szCs w:val="18"/>
+        </w:rPr>
+        <w:t xml:space="preserve"> Oluşturduğumuz klasörde şöyle bir mantık ile ilerleyeceğiz kardeşim sen bu </w:t>
+      </w:r>
+      <w:proofErr w:type="spellStart"/>
+      <w:r>
+        <w:rPr>
+          <w:rFonts w:ascii="Calibri" w:hAnsi="Calibri" w:cs="Calibri"/>
+          <w:color w:val="000000" w:themeColor="text1"/>
+          <w:sz w:val="18"/>
+          <w:szCs w:val="18"/>
+        </w:rPr>
+        <w:t>validator’u</w:t>
+      </w:r>
+      <w:proofErr w:type="spellEnd"/>
+      <w:r>
+        <w:rPr>
+          <w:rFonts w:ascii="Calibri" w:hAnsi="Calibri" w:cs="Calibri"/>
+          <w:color w:val="000000" w:themeColor="text1"/>
+          <w:sz w:val="18"/>
+          <w:szCs w:val="18"/>
+        </w:rPr>
+        <w:t xml:space="preserve"> ne için oluşturuyorsun? </w:t>
+      </w:r>
+      <w:r>
+        <w:rPr>
+          <w:rFonts w:ascii="Calibri" w:hAnsi="Calibri" w:cs="Calibri"/>
+          <w:color w:val="000000" w:themeColor="text1"/>
+          <w:sz w:val="18"/>
+          <w:szCs w:val="18"/>
+        </w:rPr>
+        <w:br/>
+        <w:t xml:space="preserve">    -</w:t>
+      </w:r>
+      <w:proofErr w:type="spellStart"/>
+      <w:r>
+        <w:rPr>
+          <w:rFonts w:ascii="Calibri" w:hAnsi="Calibri" w:cs="Calibri"/>
+          <w:color w:val="000000" w:themeColor="text1"/>
+          <w:sz w:val="18"/>
+          <w:szCs w:val="18"/>
+        </w:rPr>
+        <w:t>ViewModel</w:t>
+      </w:r>
+      <w:proofErr w:type="spellEnd"/>
+      <w:r>
+        <w:rPr>
+          <w:rFonts w:ascii="Calibri" w:hAnsi="Calibri" w:cs="Calibri"/>
+          <w:color w:val="000000" w:themeColor="text1"/>
+          <w:sz w:val="18"/>
+          <w:szCs w:val="18"/>
+        </w:rPr>
+        <w:t xml:space="preserve"> için değil </w:t>
+      </w:r>
+      <w:proofErr w:type="gramStart"/>
+      <w:r>
+        <w:rPr>
+          <w:rFonts w:ascii="Calibri" w:hAnsi="Calibri" w:cs="Calibri"/>
+          <w:color w:val="000000" w:themeColor="text1"/>
+          <w:sz w:val="18"/>
+          <w:szCs w:val="18"/>
+        </w:rPr>
+        <w:t>mi ?</w:t>
+      </w:r>
+      <w:proofErr w:type="gramEnd"/>
+      <w:r>
+        <w:rPr>
+          <w:rFonts w:ascii="Calibri" w:hAnsi="Calibri" w:cs="Calibri"/>
+          <w:color w:val="000000" w:themeColor="text1"/>
+          <w:sz w:val="18"/>
+          <w:szCs w:val="18"/>
+        </w:rPr>
+        <w:t xml:space="preserve"> </w:t>
+      </w:r>
+    </w:p>
+    <w:p>
+      <w:pPr>
+        <w:ind w:left="1416"/>
+        <w:rPr>
+          <w:rFonts w:ascii="Calibri" w:hAnsi="Calibri" w:cs="Calibri"/>
+          <w:color w:val="000000" w:themeColor="text1"/>
+          <w:sz w:val="18"/>
+          <w:szCs w:val="18"/>
+        </w:rPr>
+      </w:pPr>
+      <w:r>
+        <w:rPr>
+          <w:rFonts w:ascii="Calibri" w:hAnsi="Calibri" w:cs="Calibri"/>
+          <w:color w:val="000000" w:themeColor="text1"/>
+          <w:sz w:val="18"/>
+          <w:szCs w:val="18"/>
+        </w:rPr>
+        <w:t xml:space="preserve">Peki Bu </w:t>
+      </w:r>
+      <w:proofErr w:type="spellStart"/>
+      <w:r>
+        <w:rPr>
+          <w:rFonts w:ascii="Calibri" w:hAnsi="Calibri" w:cs="Calibri"/>
+          <w:color w:val="000000" w:themeColor="text1"/>
+          <w:sz w:val="18"/>
+          <w:szCs w:val="18"/>
+        </w:rPr>
+        <w:t>ViewModel</w:t>
+      </w:r>
+      <w:proofErr w:type="spellEnd"/>
+      <w:r>
+        <w:rPr>
+          <w:rFonts w:ascii="Calibri" w:hAnsi="Calibri" w:cs="Calibri"/>
+          <w:color w:val="000000" w:themeColor="text1"/>
+          <w:sz w:val="18"/>
+          <w:szCs w:val="18"/>
+        </w:rPr>
+        <w:t xml:space="preserve"> hangi </w:t>
+      </w:r>
+      <w:proofErr w:type="spellStart"/>
+      <w:r>
+        <w:rPr>
+          <w:rFonts w:ascii="Calibri" w:hAnsi="Calibri" w:cs="Calibri"/>
+          <w:color w:val="000000" w:themeColor="text1"/>
+          <w:sz w:val="18"/>
+          <w:szCs w:val="18"/>
+        </w:rPr>
+        <w:t>Entitiy</w:t>
+      </w:r>
+      <w:proofErr w:type="spellEnd"/>
+      <w:r>
+        <w:rPr>
+          <w:rFonts w:ascii="Calibri" w:hAnsi="Calibri" w:cs="Calibri"/>
+          <w:color w:val="000000" w:themeColor="text1"/>
+          <w:sz w:val="18"/>
+          <w:szCs w:val="18"/>
+        </w:rPr>
+        <w:t xml:space="preserve"> için </w:t>
+      </w:r>
+      <w:r>
+        <w:rPr>
+          <w:rFonts w:ascii="Calibri" w:hAnsi="Calibri" w:cs="Calibri"/>
+          <w:color w:val="000000" w:themeColor="text1"/>
+          <w:sz w:val="18"/>
+          <w:szCs w:val="18"/>
+        </w:rPr>
+        <w:br/>
+        <w:t xml:space="preserve">   -</w:t>
+      </w:r>
+      <w:proofErr w:type="gramStart"/>
+      <w:r>
+        <w:rPr>
+          <w:rFonts w:ascii="Calibri" w:hAnsi="Calibri" w:cs="Calibri"/>
+          <w:color w:val="000000" w:themeColor="text1"/>
+          <w:sz w:val="18"/>
+          <w:szCs w:val="18"/>
+        </w:rPr>
+        <w:t>Product  =</w:t>
+      </w:r>
+      <w:proofErr w:type="gramEnd"/>
+      <w:r>
+        <w:rPr>
+          <w:rFonts w:ascii="Calibri" w:hAnsi="Calibri" w:cs="Calibri"/>
+          <w:color w:val="000000" w:themeColor="text1"/>
+          <w:sz w:val="18"/>
+          <w:szCs w:val="18"/>
+        </w:rPr>
+        <w:t xml:space="preserve">&gt; </w:t>
+      </w:r>
+      <w:r>
+        <w:rPr>
+          <w:rFonts w:ascii="Calibri" w:hAnsi="Calibri" w:cs="Calibri"/>
+          <w:color w:val="4472C4" w:themeColor="accent1"/>
+          <w:sz w:val="18"/>
+          <w:szCs w:val="18"/>
+        </w:rPr>
+        <w:t xml:space="preserve">Hemen bir tane Klasör açalım ve  ismini </w:t>
+      </w:r>
+      <w:proofErr w:type="spellStart"/>
+      <w:r>
+        <w:rPr>
+          <w:rFonts w:ascii="Calibri" w:hAnsi="Calibri" w:cs="Calibri"/>
+          <w:color w:val="4472C4" w:themeColor="accent1"/>
+          <w:sz w:val="18"/>
+          <w:szCs w:val="18"/>
+        </w:rPr>
+        <w:t>Product_Validator</w:t>
+      </w:r>
+      <w:proofErr w:type="spellEnd"/>
+      <w:r>
+        <w:rPr>
+          <w:rFonts w:ascii="Calibri" w:hAnsi="Calibri" w:cs="Calibri"/>
+          <w:color w:val="4472C4" w:themeColor="accent1"/>
+          <w:sz w:val="18"/>
+          <w:szCs w:val="18"/>
+        </w:rPr>
+        <w:t xml:space="preserve"> olarak ayarlayalım</w:t>
+      </w:r>
+      <w:r>
+        <w:rPr>
+          <w:rFonts w:ascii="Calibri" w:hAnsi="Calibri" w:cs="Calibri"/>
+          <w:color w:val="4472C4" w:themeColor="accent1"/>
+          <w:sz w:val="18"/>
+          <w:szCs w:val="18"/>
+        </w:rPr>
+        <w:br/>
+      </w:r>
+      <w:r>
+        <w:rPr>
+          <w:rFonts w:ascii="Calibri" w:hAnsi="Calibri" w:cs="Calibri"/>
+          <w:color w:val="000000" w:themeColor="text1"/>
+          <w:sz w:val="18"/>
+          <w:szCs w:val="18"/>
+        </w:rPr>
+        <w:t xml:space="preserve">      Peki hangi işlem için ? </w:t>
+      </w:r>
+      <w:r>
+        <w:rPr>
+          <w:rFonts w:ascii="Calibri" w:hAnsi="Calibri" w:cs="Calibri"/>
+          <w:color w:val="000000" w:themeColor="text1"/>
+          <w:sz w:val="18"/>
+          <w:szCs w:val="18"/>
+        </w:rPr>
+        <w:br/>
+        <w:t xml:space="preserve">       -</w:t>
+      </w:r>
+      <w:proofErr w:type="spellStart"/>
+      <w:r>
+        <w:rPr>
+          <w:rFonts w:ascii="Calibri" w:hAnsi="Calibri" w:cs="Calibri"/>
+          <w:color w:val="000000" w:themeColor="text1"/>
+          <w:sz w:val="18"/>
+          <w:szCs w:val="18"/>
+        </w:rPr>
+        <w:t>Create</w:t>
+      </w:r>
+      <w:proofErr w:type="spellEnd"/>
+      <w:r>
+        <w:rPr>
+          <w:rFonts w:ascii="Calibri" w:hAnsi="Calibri" w:cs="Calibri"/>
+          <w:color w:val="000000" w:themeColor="text1"/>
+          <w:sz w:val="18"/>
+          <w:szCs w:val="18"/>
+        </w:rPr>
+        <w:t xml:space="preserve">.  =&gt; </w:t>
+      </w:r>
+      <w:r>
+        <w:rPr>
+          <w:rFonts w:ascii="Calibri" w:hAnsi="Calibri" w:cs="Calibri"/>
+          <w:color w:val="4472C4" w:themeColor="accent1"/>
+          <w:sz w:val="18"/>
+          <w:szCs w:val="18"/>
+        </w:rPr>
+        <w:t xml:space="preserve">O zaman bir </w:t>
+      </w:r>
+      <w:proofErr w:type="spellStart"/>
+      <w:r>
+        <w:rPr>
+          <w:rFonts w:ascii="Calibri" w:hAnsi="Calibri" w:cs="Calibri"/>
+          <w:color w:val="4472C4" w:themeColor="accent1"/>
+          <w:sz w:val="18"/>
+          <w:szCs w:val="18"/>
+        </w:rPr>
+        <w:t>class</w:t>
+      </w:r>
+      <w:proofErr w:type="spellEnd"/>
+      <w:r>
+        <w:rPr>
+          <w:rFonts w:ascii="Calibri" w:hAnsi="Calibri" w:cs="Calibri"/>
+          <w:color w:val="4472C4" w:themeColor="accent1"/>
+          <w:sz w:val="18"/>
+          <w:szCs w:val="18"/>
+        </w:rPr>
+        <w:t xml:space="preserve"> oluşturalım adını </w:t>
+      </w:r>
+      <w:proofErr w:type="spellStart"/>
+      <w:r>
+        <w:rPr>
+          <w:rFonts w:ascii="Calibri" w:hAnsi="Calibri" w:cs="Calibri"/>
+          <w:color w:val="4472C4" w:themeColor="accent1"/>
+          <w:sz w:val="18"/>
+          <w:szCs w:val="18"/>
+        </w:rPr>
+        <w:t>CreateProductValidator</w:t>
+      </w:r>
+      <w:proofErr w:type="spellEnd"/>
+      <w:r>
+        <w:rPr>
+          <w:rFonts w:ascii="Calibri" w:hAnsi="Calibri" w:cs="Calibri"/>
+          <w:color w:val="4472C4" w:themeColor="accent1"/>
+          <w:sz w:val="18"/>
+          <w:szCs w:val="18"/>
+        </w:rPr>
+        <w:t xml:space="preserve"> olarak isimlendirelim.</w:t>
+      </w:r>
+      <w:r>
+        <w:rPr>
+          <w:rFonts w:ascii="Calibri" w:hAnsi="Calibri" w:cs="Calibri"/>
+          <w:color w:val="000000" w:themeColor="text1"/>
+          <w:sz w:val="18"/>
+          <w:szCs w:val="18"/>
+        </w:rPr>
+        <w:br/>
+      </w:r>
+    </w:p>
+    <w:p>
+      <w:pPr>
+        <w:ind w:left="1416"/>
+        <w:rPr>
+          <w:rFonts w:ascii="Calibri" w:hAnsi="Calibri" w:cs="Calibri"/>
+          <w:color w:val="000000" w:themeColor="text1"/>
+          <w:sz w:val="18"/>
+          <w:szCs w:val="18"/>
+        </w:rPr>
+      </w:pPr>
+      <w:r>
+        <w:rPr>
+          <w:rFonts w:ascii="Calibri" w:hAnsi="Calibri" w:cs="Calibri"/>
+          <w:color w:val="000000" w:themeColor="text1"/>
+          <w:sz w:val="18"/>
+          <w:szCs w:val="18"/>
+        </w:rPr>
+        <w:t xml:space="preserve">O zaman dosyamızı </w:t>
+      </w:r>
+      <w:proofErr w:type="spellStart"/>
+      <w:r>
+        <w:rPr>
+          <w:rFonts w:ascii="Calibri" w:hAnsi="Calibri" w:cs="Calibri"/>
+          <w:color w:val="000000" w:themeColor="text1"/>
+          <w:sz w:val="18"/>
+          <w:szCs w:val="18"/>
+          <w:highlight w:val="yellow"/>
+        </w:rPr>
+        <w:t>ViewModel_Create_Product_Validator</w:t>
+      </w:r>
+      <w:proofErr w:type="spellEnd"/>
+      <w:r>
+        <w:rPr>
+          <w:rFonts w:ascii="Calibri" w:hAnsi="Calibri" w:cs="Calibri"/>
+          <w:color w:val="000000" w:themeColor="text1"/>
+          <w:sz w:val="18"/>
+          <w:szCs w:val="18"/>
+        </w:rPr>
+        <w:t xml:space="preserve"> olarak adlandıralım.</w:t>
+      </w:r>
+    </w:p>
+    <w:p>
+      <w:pPr>
+        <w:rPr>
+          <w:rFonts w:ascii="Calibri" w:hAnsi="Calibri" w:cs="Calibri"/>
+          <w:color w:val="000000" w:themeColor="text1"/>
+          <w:sz w:val="18"/>
+          <w:szCs w:val="18"/>
+        </w:rPr>
+      </w:pPr>
+      <w:r>
+        <w:rPr>
+          <w:rFonts w:ascii="Calibri" w:hAnsi="Calibri" w:cs="Calibri"/>
+          <w:color w:val="000000" w:themeColor="text1"/>
+          <w:sz w:val="18"/>
+          <w:szCs w:val="18"/>
+        </w:rPr>
+        <w:t xml:space="preserve">   </w:t>
+      </w:r>
+    </w:p>
+    <w:p>
+      <w:pPr>
+        <w:rPr>
+          <w:rFonts w:ascii="Calibri" w:hAnsi="Calibri" w:cs="Calibri"/>
+          <w:color w:val="000000" w:themeColor="text1"/>
+          <w:sz w:val="18"/>
+          <w:szCs w:val="18"/>
+        </w:rPr>
+      </w:pPr>
+      <w:r>
+        <w:rPr>
+          <w:rFonts w:ascii="Calibri" w:hAnsi="Calibri" w:cs="Calibri"/>
+          <w:color w:val="000000" w:themeColor="text1"/>
+          <w:sz w:val="18"/>
+          <w:szCs w:val="18"/>
+        </w:rPr>
+        <w:t>Şimdi dosyamızı oluşturduk.</w:t>
+      </w:r>
+    </w:p>
+    <w:p>
+      <w:pPr>
+        <w:rPr>
+          <w:rFonts w:ascii="Calibri" w:hAnsi="Calibri" w:cs="Calibri"/>
+          <w:color w:val="000000" w:themeColor="text1"/>
+          <w:sz w:val="18"/>
+          <w:szCs w:val="18"/>
+        </w:rPr>
+      </w:pPr>
+    </w:p>
+    <w:p>
+      <w:pPr>
+        <w:rPr>
+          <w:rFonts w:ascii="Calibri" w:hAnsi="Calibri" w:cs="Calibri"/>
+          <w:color w:val="000000" w:themeColor="text1"/>
+          <w:sz w:val="18"/>
+          <w:szCs w:val="18"/>
+        </w:rPr>
+      </w:pPr>
+      <w:r>
+        <w:rPr>
+          <w:rFonts w:ascii="Calibri" w:hAnsi="Calibri" w:cs="Calibri"/>
+          <w:noProof/>
+          <w:color w:val="000000" w:themeColor="text1"/>
+          <w:sz w:val="18"/>
+          <w:szCs w:val="18"/>
+        </w:rPr>
+        <w:drawing>
+          <wp:inline distT="0" distB="0" distL="0" distR="0" wp14:anchorId="3568E954" wp14:editId="2D5951BE">
+            <wp:extent cx="5760720" cy="3632835"/>
+            <wp:effectExtent l="0" t="0" r="5080" b="0"/>
+            <wp:docPr id="1254533676" name="Resim 1" descr="metin, ekran görüntüsü içeren bir resim&#10;&#10;Açıklama otomatik olarak oluşturuldu"/>
+            <wp:cNvGraphicFramePr>
+              <a:graphicFrameLocks xmlns:a="http://schemas.openxmlformats.org/drawingml/2006/main" noChangeAspect="1"/>
+            </wp:cNvGraphicFramePr>
+            <a:graphic xmlns:a="http://schemas.openxmlformats.org/drawingml/2006/main">
+              <a:graphicData uri="http://schemas.openxmlformats.org/drawingml/2006/picture">
+                <pic:pic xmlns:pic="http://schemas.openxmlformats.org/drawingml/2006/picture">
+                  <pic:nvPicPr>
+                    <pic:cNvPr id="1254533676" name="Resim 1" descr="metin, ekran görüntüsü içeren bir resim&#10;&#10;Açıklama otomatik olarak oluşturuldu"/>
+                    <pic:cNvPicPr/>
+                  </pic:nvPicPr>
+                  <pic:blipFill>
+                    <a:blip r:embed="rId14"/>
+                    <a:stretch>
+                      <a:fillRect/>
+                    </a:stretch>
+                  </pic:blipFill>
+                  <pic:spPr>
+                    <a:xfrm>
+                      <a:off x="0" y="0"/>
+                      <a:ext cx="5760720" cy="3632835"/>
+                    </a:xfrm>
+                    <a:prstGeom prst="rect">
+                      <a:avLst/>
+                    </a:prstGeom>
+                  </pic:spPr>
+                </pic:pic>
+              </a:graphicData>
+            </a:graphic>
+          </wp:inline>
+        </w:drawing>
+      </w:r>
+      <w:r>
+        <w:rPr>
+          <w:rFonts w:ascii="Calibri" w:hAnsi="Calibri" w:cs="Calibri"/>
+          <w:color w:val="000000" w:themeColor="text1"/>
+          <w:sz w:val="18"/>
+          <w:szCs w:val="18"/>
+        </w:rPr>
+        <w:br/>
+      </w:r>
+      <w:r>
+        <w:rPr>
+          <w:rFonts w:ascii="Calibri" w:hAnsi="Calibri" w:cs="Calibri"/>
+          <w:color w:val="000000" w:themeColor="text1"/>
+          <w:sz w:val="18"/>
+          <w:szCs w:val="18"/>
+        </w:rPr>
+        <w:br/>
+        <w:t>Burada istenen şartları biz belirledik ve kullanıcın eğer bu bilgileri doldurmadan bize bir şekilde bir post işlemi sağlarsa, bu tarz hatalar almasını sağlamak amacımız.</w:t>
+      </w:r>
+      <w:r>
+        <w:rPr>
+          <w:rFonts w:ascii="Calibri" w:hAnsi="Calibri" w:cs="Calibri"/>
+          <w:color w:val="000000" w:themeColor="text1"/>
+          <w:sz w:val="18"/>
+          <w:szCs w:val="18"/>
+        </w:rPr>
+        <w:br/>
+      </w:r>
+      <w:r>
+        <w:rPr>
+          <w:rFonts w:ascii="Calibri" w:hAnsi="Calibri" w:cs="Calibri"/>
+          <w:color w:val="000000" w:themeColor="text1"/>
+          <w:sz w:val="18"/>
+          <w:szCs w:val="18"/>
+        </w:rPr>
+        <w:br/>
+        <w:t xml:space="preserve">Her zaman olduğu gibi burada da yapmamız gereken işlem bu </w:t>
+      </w:r>
+      <w:proofErr w:type="spellStart"/>
+      <w:r>
+        <w:rPr>
+          <w:rFonts w:ascii="Calibri" w:hAnsi="Calibri" w:cs="Calibri"/>
+          <w:color w:val="000000" w:themeColor="text1"/>
+          <w:sz w:val="18"/>
+          <w:szCs w:val="18"/>
+        </w:rPr>
+        <w:t>Validation</w:t>
+      </w:r>
+      <w:proofErr w:type="spellEnd"/>
+      <w:r>
+        <w:rPr>
+          <w:rFonts w:ascii="Calibri" w:hAnsi="Calibri" w:cs="Calibri"/>
+          <w:color w:val="000000" w:themeColor="text1"/>
+          <w:sz w:val="18"/>
+          <w:szCs w:val="18"/>
+        </w:rPr>
+        <w:t xml:space="preserve"> işlemlerimizi bizim IOC’de tanımlamak.</w:t>
+      </w:r>
+    </w:p>
+    <w:p>
+      <w:pPr>
+        <w:tabs>
+          <w:tab w:val="center" w:pos="4536"/>
+        </w:tabs>
+        <w:rPr>
+          <w:rFonts w:ascii="Calibri" w:hAnsi="Calibri" w:cs="Calibri"/>
+          <w:color w:val="000000" w:themeColor="text1"/>
+          <w:sz w:val="18"/>
+          <w:szCs w:val="18"/>
+        </w:rPr>
+      </w:pPr>
+      <w:r>
+        <w:rPr>
+          <w:rFonts w:ascii="Calibri" w:hAnsi="Calibri" w:cs="Calibri"/>
+          <w:color w:val="000000" w:themeColor="text1"/>
+          <w:sz w:val="18"/>
+          <w:szCs w:val="18"/>
+        </w:rPr>
+        <w:t xml:space="preserve">Burada işimiz aslında biraz daha kolay burada bu </w:t>
+      </w:r>
+      <w:proofErr w:type="spellStart"/>
+      <w:r>
+        <w:rPr>
+          <w:rFonts w:ascii="Calibri" w:hAnsi="Calibri" w:cs="Calibri"/>
+          <w:color w:val="000000" w:themeColor="text1"/>
+          <w:sz w:val="18"/>
+          <w:szCs w:val="18"/>
+        </w:rPr>
+        <w:t>Validation</w:t>
+      </w:r>
+      <w:proofErr w:type="spellEnd"/>
+      <w:r>
+        <w:rPr>
+          <w:rFonts w:ascii="Calibri" w:hAnsi="Calibri" w:cs="Calibri"/>
+          <w:color w:val="000000" w:themeColor="text1"/>
+          <w:sz w:val="18"/>
+          <w:szCs w:val="18"/>
+        </w:rPr>
+        <w:t xml:space="preserve"> işlemleri Controller yapısı üzerinde yapıldığı </w:t>
+      </w:r>
+      <w:proofErr w:type="gramStart"/>
+      <w:r>
+        <w:rPr>
+          <w:rFonts w:ascii="Calibri" w:hAnsi="Calibri" w:cs="Calibri"/>
+          <w:color w:val="000000" w:themeColor="text1"/>
+          <w:sz w:val="18"/>
+          <w:szCs w:val="18"/>
+        </w:rPr>
+        <w:t>için ,</w:t>
+      </w:r>
+      <w:proofErr w:type="gramEnd"/>
+      <w:r>
+        <w:rPr>
+          <w:rFonts w:ascii="Calibri" w:hAnsi="Calibri" w:cs="Calibri"/>
+          <w:color w:val="000000" w:themeColor="text1"/>
+          <w:sz w:val="18"/>
+          <w:szCs w:val="18"/>
+        </w:rPr>
+        <w:br/>
+        <w:t>Daha önce .</w:t>
+      </w:r>
+      <w:proofErr w:type="spellStart"/>
+      <w:r>
+        <w:rPr>
+          <w:rFonts w:ascii="Calibri" w:hAnsi="Calibri" w:cs="Calibri"/>
+          <w:color w:val="000000" w:themeColor="text1"/>
+          <w:sz w:val="18"/>
+          <w:szCs w:val="18"/>
+        </w:rPr>
+        <w:t>NetCore</w:t>
+      </w:r>
+      <w:proofErr w:type="spellEnd"/>
+      <w:r>
+        <w:rPr>
+          <w:rFonts w:ascii="Calibri" w:hAnsi="Calibri" w:cs="Calibri"/>
+          <w:color w:val="000000" w:themeColor="text1"/>
+          <w:sz w:val="18"/>
+          <w:szCs w:val="18"/>
+        </w:rPr>
+        <w:t xml:space="preserve"> tarafından tanımlanmış olan </w:t>
+      </w:r>
+    </w:p>
+    <w:p>
+      <w:pPr>
+        <w:tabs>
+          <w:tab w:val="center" w:pos="4536"/>
+        </w:tabs>
+        <w:rPr>
+          <w:rFonts w:ascii="Calibri" w:hAnsi="Calibri" w:cs="Calibri"/>
+          <w:color w:val="000000" w:themeColor="text1"/>
+          <w:sz w:val="18"/>
+          <w:szCs w:val="18"/>
+        </w:rPr>
+      </w:pPr>
+    </w:p>
+    <w:p>
+      <w:pPr>
+        <w:tabs>
+          <w:tab w:val="center" w:pos="4536"/>
+        </w:tabs>
+        <w:jc w:val="center"/>
+        <w:rPr>
+          <w:rFonts w:ascii="Calibri" w:hAnsi="Calibri" w:cs="Calibri"/>
+          <w:color w:val="000000" w:themeColor="text1"/>
+          <w:sz w:val="22"/>
+          <w:szCs w:val="22"/>
+        </w:rPr>
+      </w:pPr>
+      <w:proofErr w:type="spellStart"/>
+      <w:proofErr w:type="gramStart"/>
+      <w:r>
+        <w:rPr>
+          <w:rFonts w:ascii="Calibri" w:hAnsi="Calibri" w:cs="Calibri"/>
+          <w:color w:val="000000" w:themeColor="text1"/>
+          <w:sz w:val="22"/>
+          <w:szCs w:val="22"/>
+          <w:highlight w:val="yellow"/>
+        </w:rPr>
+        <w:t>builder.Services.AddControllers</w:t>
+      </w:r>
+      <w:proofErr w:type="spellEnd"/>
+      <w:proofErr w:type="gramEnd"/>
+      <w:r>
+        <w:rPr>
+          <w:rFonts w:ascii="Calibri" w:hAnsi="Calibri" w:cs="Calibri"/>
+          <w:color w:val="000000" w:themeColor="text1"/>
+          <w:sz w:val="22"/>
+          <w:szCs w:val="22"/>
+          <w:highlight w:val="yellow"/>
+        </w:rPr>
+        <w:t>();</w:t>
+      </w:r>
+      <w:r>
+        <w:rPr>
+          <w:rFonts w:ascii="Calibri" w:hAnsi="Calibri" w:cs="Calibri"/>
+          <w:color w:val="000000" w:themeColor="text1"/>
+          <w:sz w:val="22"/>
+          <w:szCs w:val="22"/>
+        </w:rPr>
+        <w:br/>
+      </w:r>
+    </w:p>
+    <w:p>
+      <w:pPr>
+        <w:tabs>
+          <w:tab w:val="center" w:pos="4536"/>
+        </w:tabs>
+        <w:rPr>
+          <w:rFonts w:ascii="Calibri" w:hAnsi="Calibri" w:cs="Calibri"/>
+          <w:color w:val="000000" w:themeColor="text1"/>
+          <w:sz w:val="22"/>
+          <w:szCs w:val="22"/>
+        </w:rPr>
+      </w:pPr>
+      <w:r>
+        <w:rPr>
+          <w:rFonts w:ascii="Calibri" w:hAnsi="Calibri" w:cs="Calibri"/>
+          <w:color w:val="000000" w:themeColor="text1"/>
+          <w:sz w:val="22"/>
+          <w:szCs w:val="22"/>
+        </w:rPr>
+        <w:t>Yapısına doğrudan bu kütüphaneyi eklememiz yeterli olacaktır.</w:t>
+      </w:r>
+      <w:r>
+        <w:rPr>
+          <w:noProof/>
+        </w:rPr>
+        <w:t xml:space="preserve"> </w:t>
+      </w:r>
+      <w:r>
+        <w:rPr>
+          <w:rFonts w:ascii="Calibri" w:hAnsi="Calibri" w:cs="Calibri"/>
+          <w:noProof/>
+          <w:color w:val="000000" w:themeColor="text1"/>
+          <w:sz w:val="22"/>
+          <w:szCs w:val="22"/>
+        </w:rPr>
+        <w:drawing>
+          <wp:inline distT="0" distB="0" distL="0" distR="0" wp14:anchorId="6696402D" wp14:editId="6D9978DA">
+            <wp:extent cx="5760720" cy="1592580"/>
+            <wp:effectExtent l="0" t="0" r="5080" b="0"/>
+            <wp:docPr id="1476944593" name="Resim 1" descr="metin, ekran görüntüsü, yazı tipi, yazılım içeren bir resim&#10;&#10;Açıklama otomatik olarak oluşturuldu"/>
+            <wp:cNvGraphicFramePr>
+              <a:graphicFrameLocks xmlns:a="http://schemas.openxmlformats.org/drawingml/2006/main" noChangeAspect="1"/>
+            </wp:cNvGraphicFramePr>
+            <a:graphic xmlns:a="http://schemas.openxmlformats.org/drawingml/2006/main">
+              <a:graphicData uri="http://schemas.openxmlformats.org/drawingml/2006/picture">
+                <pic:pic xmlns:pic="http://schemas.openxmlformats.org/drawingml/2006/picture">
+                  <pic:nvPicPr>
+                    <pic:cNvPr id="1476944593" name="Resim 1" descr="metin, ekran görüntüsü, yazı tipi, yazılım içeren bir resim&#10;&#10;Açıklama otomatik olarak oluşturuldu"/>
+                    <pic:cNvPicPr/>
+                  </pic:nvPicPr>
+                  <pic:blipFill>
+                    <a:blip r:embed="rId15"/>
+                    <a:stretch>
+                      <a:fillRect/>
+                    </a:stretch>
+                  </pic:blipFill>
+                  <pic:spPr>
+                    <a:xfrm>
+                      <a:off x="0" y="0"/>
+                      <a:ext cx="5760720" cy="1592580"/>
+                    </a:xfrm>
+                    <a:prstGeom prst="rect">
+                      <a:avLst/>
+                    </a:prstGeom>
+                  </pic:spPr>
+                </pic:pic>
+              </a:graphicData>
+            </a:graphic>
+          </wp:inline>
+        </w:drawing>
+      </w:r>
+      <w:r>
+        <w:rPr>
+          <w:rFonts w:ascii="Calibri" w:hAnsi="Calibri" w:cs="Calibri"/>
+          <w:color w:val="000000" w:themeColor="text1"/>
+          <w:sz w:val="22"/>
+          <w:szCs w:val="22"/>
+        </w:rPr>
+        <w:br/>
+      </w:r>
+      <w:r>
+        <w:rPr>
+          <w:rFonts w:ascii="Calibri" w:hAnsi="Calibri" w:cs="Calibri"/>
+          <w:color w:val="000000" w:themeColor="text1"/>
+          <w:sz w:val="22"/>
+          <w:szCs w:val="22"/>
+        </w:rPr>
+        <w:br/>
+      </w:r>
+    </w:p>
+    <w:p>
+      <w:pPr>
+        <w:tabs>
+          <w:tab w:val="center" w:pos="4536"/>
+        </w:tabs>
+        <w:rPr>
+          <w:rFonts w:ascii="Calibri" w:hAnsi="Calibri" w:cs="Calibri"/>
+          <w:color w:val="000000" w:themeColor="text1"/>
+          <w:sz w:val="22"/>
+          <w:szCs w:val="22"/>
+        </w:rPr>
+      </w:pPr>
+      <w:r>
+        <w:rPr>
+          <w:rFonts w:ascii="Calibri" w:hAnsi="Calibri" w:cs="Calibri"/>
+          <w:color w:val="000000" w:themeColor="text1"/>
+          <w:sz w:val="22"/>
+          <w:szCs w:val="22"/>
+        </w:rPr>
+        <w:lastRenderedPageBreak/>
+        <w:t xml:space="preserve">Controller üzerinden </w:t>
+      </w:r>
+      <w:proofErr w:type="spellStart"/>
+      <w:r>
+        <w:rPr>
+          <w:rFonts w:ascii="Calibri" w:hAnsi="Calibri" w:cs="Calibri"/>
+          <w:color w:val="000000" w:themeColor="text1"/>
+          <w:sz w:val="22"/>
+          <w:szCs w:val="22"/>
+        </w:rPr>
+        <w:t>CreateProduct</w:t>
+      </w:r>
+      <w:proofErr w:type="spellEnd"/>
+      <w:r>
+        <w:rPr>
+          <w:rFonts w:ascii="Calibri" w:hAnsi="Calibri" w:cs="Calibri"/>
+          <w:color w:val="000000" w:themeColor="text1"/>
+          <w:sz w:val="22"/>
+          <w:szCs w:val="22"/>
+        </w:rPr>
+        <w:t xml:space="preserve"> </w:t>
+      </w:r>
+      <w:proofErr w:type="spellStart"/>
+      <w:r>
+        <w:rPr>
+          <w:rFonts w:ascii="Calibri" w:hAnsi="Calibri" w:cs="Calibri"/>
+          <w:color w:val="000000" w:themeColor="text1"/>
+          <w:sz w:val="22"/>
+          <w:szCs w:val="22"/>
+        </w:rPr>
+        <w:t>action</w:t>
+      </w:r>
+      <w:proofErr w:type="spellEnd"/>
+      <w:r>
+        <w:rPr>
+          <w:rFonts w:ascii="Calibri" w:hAnsi="Calibri" w:cs="Calibri"/>
+          <w:color w:val="000000" w:themeColor="text1"/>
+          <w:sz w:val="22"/>
+          <w:szCs w:val="22"/>
+        </w:rPr>
+        <w:t xml:space="preserve"> değerini düzenleyelim.</w:t>
+      </w:r>
+    </w:p>
+    <w:p>
+      <w:pPr>
+        <w:tabs>
+          <w:tab w:val="center" w:pos="4536"/>
+        </w:tabs>
+        <w:rPr>
+          <w:rFonts w:ascii="Calibri" w:hAnsi="Calibri" w:cs="Calibri"/>
+          <w:color w:val="000000" w:themeColor="text1"/>
+          <w:sz w:val="22"/>
+          <w:szCs w:val="22"/>
+        </w:rPr>
+      </w:pPr>
+      <w:r>
+        <w:rPr>
+          <w:rFonts w:ascii="Calibri" w:hAnsi="Calibri" w:cs="Calibri"/>
+          <w:noProof/>
+          <w:color w:val="000000" w:themeColor="text1"/>
+          <w:sz w:val="22"/>
+          <w:szCs w:val="22"/>
+        </w:rPr>
+        <w:drawing>
+          <wp:inline distT="0" distB="0" distL="0" distR="0" wp14:anchorId="680DC5A5" wp14:editId="722CC21A">
+            <wp:extent cx="5760720" cy="3644265"/>
+            <wp:effectExtent l="0" t="0" r="5080" b="635"/>
+            <wp:docPr id="615435774" name="Resim 1" descr="metin, ekran görüntüsü, yazılım, multimedya yazılımı içeren bir resim&#10;&#10;Açıklama otomatik olarak oluşturuldu"/>
+            <wp:cNvGraphicFramePr>
+              <a:graphicFrameLocks xmlns:a="http://schemas.openxmlformats.org/drawingml/2006/main" noChangeAspect="1"/>
+            </wp:cNvGraphicFramePr>
+            <a:graphic xmlns:a="http://schemas.openxmlformats.org/drawingml/2006/main">
+              <a:graphicData uri="http://schemas.openxmlformats.org/drawingml/2006/picture">
+                <pic:pic xmlns:pic="http://schemas.openxmlformats.org/drawingml/2006/picture">
+                  <pic:nvPicPr>
+                    <pic:cNvPr id="615435774" name="Resim 1" descr="metin, ekran görüntüsü, yazılım, multimedya yazılımı içeren bir resim&#10;&#10;Açıklama otomatik olarak oluşturuldu"/>
+                    <pic:cNvPicPr/>
+                  </pic:nvPicPr>
+                  <pic:blipFill>
+                    <a:blip r:embed="rId16"/>
+                    <a:stretch>
+                      <a:fillRect/>
+                    </a:stretch>
+                  </pic:blipFill>
+                  <pic:spPr>
+                    <a:xfrm>
+                      <a:off x="0" y="0"/>
+                      <a:ext cx="5760720" cy="3644265"/>
+                    </a:xfrm>
+                    <a:prstGeom prst="rect">
+                      <a:avLst/>
+                    </a:prstGeom>
+                  </pic:spPr>
+                </pic:pic>
+              </a:graphicData>
+            </a:graphic>
+          </wp:inline>
+        </w:drawing>
+      </w:r>
+    </w:p>
+    <w:p>
+      <w:pPr>
+        <w:tabs>
+          <w:tab w:val="center" w:pos="4536"/>
+        </w:tabs>
+        <w:rPr>
+          <w:rFonts w:ascii="Calibri" w:hAnsi="Calibri" w:cs="Calibri"/>
+          <w:color w:val="000000" w:themeColor="text1"/>
+          <w:sz w:val="22"/>
+          <w:szCs w:val="22"/>
+        </w:rPr>
+      </w:pPr>
+    </w:p>
+    <w:p>
+      <w:pPr>
+        <w:tabs>
+          <w:tab w:val="center" w:pos="4536"/>
+        </w:tabs>
+        <w:rPr>
+          <w:rFonts w:ascii="Calibri" w:hAnsi="Calibri" w:cs="Calibri"/>
+          <w:color w:val="000000" w:themeColor="text1"/>
+          <w:sz w:val="22"/>
+          <w:szCs w:val="22"/>
+        </w:rPr>
+      </w:pPr>
+      <w:r>
+        <w:rPr>
+          <w:rFonts w:ascii="Calibri" w:hAnsi="Calibri" w:cs="Calibri"/>
+          <w:color w:val="000000" w:themeColor="text1"/>
+          <w:sz w:val="22"/>
+          <w:szCs w:val="22"/>
+        </w:rPr>
+        <w:br/>
+      </w:r>
+      <w:r>
+        <w:rPr>
+          <w:rFonts w:ascii="Calibri" w:hAnsi="Calibri" w:cs="Calibri"/>
+          <w:color w:val="000000" w:themeColor="text1"/>
+          <w:sz w:val="22"/>
+          <w:szCs w:val="22"/>
+        </w:rPr>
+        <w:br/>
+        <w:t xml:space="preserve">Projemizi başlatalım ve </w:t>
+      </w:r>
+      <w:proofErr w:type="spellStart"/>
+      <w:r>
+        <w:rPr>
+          <w:rFonts w:ascii="Calibri" w:hAnsi="Calibri" w:cs="Calibri"/>
+          <w:color w:val="000000" w:themeColor="text1"/>
+          <w:sz w:val="22"/>
+          <w:szCs w:val="22"/>
+        </w:rPr>
+        <w:t>Swager</w:t>
+      </w:r>
+      <w:proofErr w:type="spellEnd"/>
+      <w:r>
+        <w:rPr>
+          <w:rFonts w:ascii="Calibri" w:hAnsi="Calibri" w:cs="Calibri"/>
+          <w:color w:val="000000" w:themeColor="text1"/>
+          <w:sz w:val="22"/>
+          <w:szCs w:val="22"/>
+        </w:rPr>
+        <w:t xml:space="preserve"> üzerinden bir Ürün oluşturma işlemi yapalım.</w:t>
+      </w:r>
+      <w:r>
+        <w:rPr>
+          <w:rFonts w:ascii="Calibri" w:hAnsi="Calibri" w:cs="Calibri"/>
+          <w:color w:val="000000" w:themeColor="text1"/>
+          <w:sz w:val="22"/>
+          <w:szCs w:val="22"/>
+        </w:rPr>
+        <w:br/>
+      </w:r>
+      <w:r>
+        <w:rPr>
+          <w:rFonts w:ascii="Calibri" w:hAnsi="Calibri" w:cs="Calibri"/>
+          <w:noProof/>
+          <w:color w:val="000000" w:themeColor="text1"/>
+          <w:sz w:val="22"/>
+          <w:szCs w:val="22"/>
+        </w:rPr>
+        <w:drawing>
+          <wp:inline distT="0" distB="0" distL="0" distR="0" wp14:anchorId="65C9659E" wp14:editId="5B4FFB1F">
+            <wp:extent cx="5760720" cy="2749550"/>
+            <wp:effectExtent l="0" t="0" r="5080" b="6350"/>
+            <wp:docPr id="27911998" name="Resim 1" descr="metin, ekran görüntüsü, yazılım, yazı tipi içeren bir resim&#10;&#10;Açıklama otomatik olarak oluşturuldu"/>
+            <wp:cNvGraphicFramePr>
+              <a:graphicFrameLocks xmlns:a="http://schemas.openxmlformats.org/drawingml/2006/main" noChangeAspect="1"/>
+            </wp:cNvGraphicFramePr>
+            <a:graphic xmlns:a="http://schemas.openxmlformats.org/drawingml/2006/main">
+              <a:graphicData uri="http://schemas.openxmlformats.org/drawingml/2006/picture">
+                <pic:pic xmlns:pic="http://schemas.openxmlformats.org/drawingml/2006/picture">
+                  <pic:nvPicPr>
+                    <pic:cNvPr id="27911998" name="Resim 1" descr="metin, ekran görüntüsü, yazılım, yazı tipi içeren bir resim&#10;&#10;Açıklama otomatik olarak oluşturuldu"/>
+                    <pic:cNvPicPr/>
+                  </pic:nvPicPr>
+                  <pic:blipFill>
+                    <a:blip r:embed="rId17"/>
+                    <a:stretch>
+                      <a:fillRect/>
+                    </a:stretch>
+                  </pic:blipFill>
+                  <pic:spPr>
+                    <a:xfrm>
+                      <a:off x="0" y="0"/>
+                      <a:ext cx="5760720" cy="2749550"/>
+                    </a:xfrm>
+                    <a:prstGeom prst="rect">
+                      <a:avLst/>
+                    </a:prstGeom>
+                  </pic:spPr>
+                </pic:pic>
+              </a:graphicData>
+            </a:graphic>
+          </wp:inline>
+        </w:drawing>
+      </w:r>
+      <w:r>
+        <w:rPr>
+          <w:rFonts w:ascii="Calibri" w:hAnsi="Calibri" w:cs="Calibri"/>
+          <w:color w:val="000000" w:themeColor="text1"/>
+          <w:sz w:val="22"/>
+          <w:szCs w:val="22"/>
+        </w:rPr>
+        <w:br/>
+      </w:r>
+    </w:p>
+    <w:p>
+      <w:pPr>
+        <w:tabs>
+          <w:tab w:val="center" w:pos="4536"/>
+        </w:tabs>
+        <w:rPr>
+          <w:rFonts w:ascii="Calibri" w:hAnsi="Calibri" w:cs="Calibri"/>
+          <w:color w:val="000000" w:themeColor="text1"/>
+          <w:sz w:val="22"/>
+          <w:szCs w:val="22"/>
+        </w:rPr>
+      </w:pPr>
+      <w:r>
+        <w:rPr>
+          <w:rFonts w:ascii="Calibri" w:hAnsi="Calibri" w:cs="Calibri"/>
+          <w:color w:val="000000" w:themeColor="text1"/>
+          <w:sz w:val="22"/>
+          <w:szCs w:val="22"/>
+        </w:rPr>
+        <w:t xml:space="preserve">Şimdi burada sadece bu düzenlememiz yeterli olmayacak </w:t>
+      </w:r>
+      <w:proofErr w:type="gramStart"/>
+      <w:r>
+        <w:rPr>
+          <w:rFonts w:ascii="Calibri" w:hAnsi="Calibri" w:cs="Calibri"/>
+          <w:color w:val="000000" w:themeColor="text1"/>
+          <w:sz w:val="22"/>
+          <w:szCs w:val="22"/>
+        </w:rPr>
+        <w:t>çünkü .</w:t>
+      </w:r>
+      <w:proofErr w:type="spellStart"/>
+      <w:r>
+        <w:rPr>
+          <w:rFonts w:ascii="Calibri" w:hAnsi="Calibri" w:cs="Calibri"/>
+          <w:color w:val="000000" w:themeColor="text1"/>
+          <w:sz w:val="22"/>
+          <w:szCs w:val="22"/>
+        </w:rPr>
+        <w:t>NetCore</w:t>
+      </w:r>
+      <w:proofErr w:type="spellEnd"/>
+      <w:proofErr w:type="gramEnd"/>
+      <w:r>
+        <w:rPr>
+          <w:rFonts w:ascii="Calibri" w:hAnsi="Calibri" w:cs="Calibri"/>
+          <w:color w:val="000000" w:themeColor="text1"/>
+          <w:sz w:val="22"/>
+          <w:szCs w:val="22"/>
+        </w:rPr>
+        <w:t xml:space="preserve"> tarafından belirlenen filtreleme yöntemini iptal edip bizim filtreleme yöntemimizi devreye sokmamız gerekmekte.</w:t>
+      </w:r>
+    </w:p>
+    <w:p>
+      <w:pPr>
+        <w:tabs>
+          <w:tab w:val="center" w:pos="4536"/>
+        </w:tabs>
+        <w:rPr>
+          <w:rFonts w:ascii="Calibri" w:hAnsi="Calibri" w:cs="Calibri"/>
+          <w:color w:val="000000" w:themeColor="text1"/>
+          <w:sz w:val="22"/>
+          <w:szCs w:val="22"/>
+        </w:rPr>
+      </w:pPr>
+      <w:r>
+        <w:rPr>
+          <w:rFonts w:ascii="Calibri" w:hAnsi="Calibri" w:cs="Calibri"/>
+          <w:color w:val="000000" w:themeColor="text1"/>
+          <w:sz w:val="22"/>
+          <w:szCs w:val="22"/>
+        </w:rPr>
+        <w:t xml:space="preserve">Bunun </w:t>
+      </w:r>
+      <w:proofErr w:type="gramStart"/>
+      <w:r>
+        <w:rPr>
+          <w:rFonts w:ascii="Calibri" w:hAnsi="Calibri" w:cs="Calibri"/>
+          <w:color w:val="000000" w:themeColor="text1"/>
+          <w:sz w:val="22"/>
+          <w:szCs w:val="22"/>
+        </w:rPr>
+        <w:t>için  IOC</w:t>
+      </w:r>
+      <w:proofErr w:type="gramEnd"/>
+      <w:r>
+        <w:rPr>
+          <w:rFonts w:ascii="Calibri" w:hAnsi="Calibri" w:cs="Calibri"/>
+          <w:color w:val="000000" w:themeColor="text1"/>
+          <w:sz w:val="22"/>
+          <w:szCs w:val="22"/>
+        </w:rPr>
+        <w:t xml:space="preserve"> konfigürasyonlarımızda ufak bir  düzenleme yapmamız gerekmekte…</w:t>
+      </w:r>
+    </w:p>
+    <w:p>
+      <w:pPr>
+        <w:tabs>
+          <w:tab w:val="center" w:pos="4536"/>
+        </w:tabs>
+        <w:rPr>
+          <w:rFonts w:ascii="Calibri" w:hAnsi="Calibri" w:cs="Calibri"/>
+          <w:color w:val="000000" w:themeColor="text1"/>
+          <w:sz w:val="22"/>
+          <w:szCs w:val="22"/>
+        </w:rPr>
+      </w:pPr>
+      <w:r>
+        <w:rPr>
+          <w:rFonts w:ascii="Calibri" w:hAnsi="Calibri" w:cs="Calibri"/>
+          <w:noProof/>
+          <w:color w:val="000000" w:themeColor="text1"/>
+          <w:sz w:val="22"/>
+          <w:szCs w:val="22"/>
+        </w:rPr>
+        <w:drawing>
+          <wp:inline distT="0" distB="0" distL="0" distR="0" wp14:anchorId="6F262D1B" wp14:editId="296ED475">
+            <wp:extent cx="5760720" cy="893445"/>
+            <wp:effectExtent l="0" t="0" r="5080" b="0"/>
+            <wp:docPr id="1554230774" name="Resim 1" descr="metin, ekran görüntüsü, yazı tipi içeren bir resim&#10;&#10;Açıklama otomatik olarak oluşturuldu"/>
+            <wp:cNvGraphicFramePr>
+              <a:graphicFrameLocks xmlns:a="http://schemas.openxmlformats.org/drawingml/2006/main" noChangeAspect="1"/>
+            </wp:cNvGraphicFramePr>
+            <a:graphic xmlns:a="http://schemas.openxmlformats.org/drawingml/2006/main">
+              <a:graphicData uri="http://schemas.openxmlformats.org/drawingml/2006/picture">
+                <pic:pic xmlns:pic="http://schemas.openxmlformats.org/drawingml/2006/picture">
+                  <pic:nvPicPr>
+                    <pic:cNvPr id="1554230774" name="Resim 1" descr="metin, ekran görüntüsü, yazı tipi içeren bir resim&#10;&#10;Açıklama otomatik olarak oluşturuldu"/>
+                    <pic:cNvPicPr/>
+                  </pic:nvPicPr>
+                  <pic:blipFill>
+                    <a:blip r:embed="rId18"/>
+                    <a:stretch>
+                      <a:fillRect/>
+                    </a:stretch>
+                  </pic:blipFill>
+                  <pic:spPr>
+                    <a:xfrm>
+                      <a:off x="0" y="0"/>
+                      <a:ext cx="5760720" cy="893445"/>
+                    </a:xfrm>
+                    <a:prstGeom prst="rect">
+                      <a:avLst/>
+                    </a:prstGeom>
+                  </pic:spPr>
+                </pic:pic>
+              </a:graphicData>
+            </a:graphic>
+          </wp:inline>
+        </w:drawing>
+      </w:r>
+    </w:p>
+    <w:p>
+      <w:pPr>
+        <w:tabs>
+          <w:tab w:val="center" w:pos="4536"/>
+        </w:tabs>
+        <w:rPr>
+          <w:rFonts w:ascii="Calibri" w:hAnsi="Calibri" w:cs="Calibri"/>
+          <w:color w:val="000000" w:themeColor="text1"/>
+          <w:sz w:val="22"/>
+          <w:szCs w:val="22"/>
+        </w:rPr>
+      </w:pPr>
+      <w:r>
+        <w:rPr>
+          <w:rFonts w:ascii="Calibri" w:hAnsi="Calibri" w:cs="Calibri"/>
+          <w:color w:val="000000" w:themeColor="text1"/>
+          <w:sz w:val="22"/>
+          <w:szCs w:val="22"/>
+        </w:rPr>
+        <w:lastRenderedPageBreak/>
+        <w:t xml:space="preserve">Şimdi burada sadece bizim hata mesajlarımız gelsin </w:t>
+      </w:r>
+      <w:proofErr w:type="gramStart"/>
+      <w:r>
+        <w:rPr>
+          <w:rFonts w:ascii="Calibri" w:hAnsi="Calibri" w:cs="Calibri"/>
+          <w:color w:val="000000" w:themeColor="text1"/>
+          <w:sz w:val="22"/>
+          <w:szCs w:val="22"/>
+        </w:rPr>
+        <w:t>isteyebiliriz ,</w:t>
+      </w:r>
+      <w:proofErr w:type="gramEnd"/>
+      <w:r>
+        <w:rPr>
+          <w:rFonts w:ascii="Calibri" w:hAnsi="Calibri" w:cs="Calibri"/>
+          <w:color w:val="000000" w:themeColor="text1"/>
+          <w:sz w:val="22"/>
+          <w:szCs w:val="22"/>
+        </w:rPr>
+        <w:t xml:space="preserve"> yani diğer hata mesajlarını görmek istemeyiz. </w:t>
+      </w:r>
+    </w:p>
+    <w:p>
+      <w:pPr>
+        <w:tabs>
+          <w:tab w:val="center" w:pos="4536"/>
+        </w:tabs>
+        <w:rPr>
+          <w:rFonts w:ascii="Calibri" w:hAnsi="Calibri" w:cs="Calibri"/>
+          <w:color w:val="FF0000"/>
+          <w:sz w:val="22"/>
+          <w:szCs w:val="22"/>
+        </w:rPr>
+      </w:pPr>
+      <w:r>
+        <w:rPr>
+          <w:rFonts w:ascii="Calibri" w:hAnsi="Calibri" w:cs="Calibri"/>
+          <w:color w:val="000000" w:themeColor="text1"/>
+          <w:sz w:val="22"/>
+          <w:szCs w:val="22"/>
+        </w:rPr>
+        <w:t>Bunun için kodumuzda ufak bir ekleme yapmamız gerekiyor.</w:t>
+      </w:r>
+      <w:r>
+        <w:rPr>
+          <w:rFonts w:ascii="Calibri" w:hAnsi="Calibri" w:cs="Calibri"/>
+          <w:color w:val="000000" w:themeColor="text1"/>
+          <w:sz w:val="22"/>
+          <w:szCs w:val="22"/>
+        </w:rPr>
+        <w:br/>
+      </w:r>
+      <w:r>
+        <w:rPr>
+          <w:rFonts w:ascii="Calibri" w:hAnsi="Calibri" w:cs="Calibri"/>
+          <w:color w:val="000000" w:themeColor="text1"/>
+          <w:sz w:val="22"/>
+          <w:szCs w:val="22"/>
+        </w:rPr>
+        <w:br/>
+        <w:t xml:space="preserve">Amacımızı tekrar </w:t>
+      </w:r>
+      <w:proofErr w:type="gramStart"/>
+      <w:r>
+        <w:rPr>
+          <w:rFonts w:ascii="Calibri" w:hAnsi="Calibri" w:cs="Calibri"/>
+          <w:color w:val="000000" w:themeColor="text1"/>
+          <w:sz w:val="22"/>
+          <w:szCs w:val="22"/>
+        </w:rPr>
+        <w:t>hatırlayalım;  burada</w:t>
+      </w:r>
+      <w:proofErr w:type="gramEnd"/>
+      <w:r>
+        <w:rPr>
+          <w:rFonts w:ascii="Calibri" w:hAnsi="Calibri" w:cs="Calibri"/>
+          <w:color w:val="000000" w:themeColor="text1"/>
+          <w:sz w:val="22"/>
+          <w:szCs w:val="22"/>
+        </w:rPr>
+        <w:t xml:space="preserve"> gelen değerleri filtrelemek yani burada gerçekleşen verilerinin doğrultusunda gelen hata mesajlarında sadece bizim hata mesajlarımızı döndürmesini istiyoruz.</w:t>
+      </w:r>
+      <w:r>
+        <w:rPr>
+          <w:rFonts w:ascii="Calibri" w:hAnsi="Calibri" w:cs="Calibri"/>
+          <w:color w:val="000000" w:themeColor="text1"/>
+          <w:sz w:val="22"/>
+          <w:szCs w:val="22"/>
+        </w:rPr>
+        <w:br/>
+      </w:r>
+      <w:r>
+        <w:rPr>
+          <w:rFonts w:ascii="Calibri" w:hAnsi="Calibri" w:cs="Calibri"/>
+          <w:color w:val="000000" w:themeColor="text1"/>
+          <w:sz w:val="22"/>
+          <w:szCs w:val="22"/>
+        </w:rPr>
+        <w:br/>
+      </w:r>
+    </w:p>
+    <w:p>
+      <w:pPr>
+        <w:tabs>
+          <w:tab w:val="center" w:pos="4536"/>
+        </w:tabs>
+        <w:rPr>
+          <w:rFonts w:ascii="Calibri" w:hAnsi="Calibri" w:cs="Calibri"/>
+          <w:color w:val="000000" w:themeColor="text1"/>
+          <w:sz w:val="22"/>
+          <w:szCs w:val="22"/>
+        </w:rPr>
+      </w:pPr>
+      <w:r>
+        <w:rPr>
+          <w:rFonts w:ascii="Calibri" w:hAnsi="Calibri" w:cs="Calibri"/>
+          <w:color w:val="FF0000"/>
+          <w:sz w:val="22"/>
+          <w:szCs w:val="22"/>
+        </w:rPr>
+        <w:t xml:space="preserve">Yaptığımız bu işlem bir servis işlemidir. </w:t>
+      </w:r>
+      <w:r>
+        <w:rPr>
+          <w:rFonts w:ascii="Calibri" w:hAnsi="Calibri" w:cs="Calibri"/>
+          <w:color w:val="FF0000"/>
+          <w:sz w:val="22"/>
+          <w:szCs w:val="22"/>
+        </w:rPr>
+        <w:t xml:space="preserve"> </w:t>
+      </w:r>
+      <w:r>
+        <w:rPr>
+          <w:rFonts w:ascii="Calibri" w:hAnsi="Calibri" w:cs="Calibri"/>
+          <w:color w:val="000000" w:themeColor="text1"/>
+          <w:sz w:val="22"/>
+          <w:szCs w:val="22"/>
+        </w:rPr>
+        <w:t xml:space="preserve">Bundan dolayı burada yapacağımız geliştirmeleri bizim </w:t>
+      </w:r>
+      <w:proofErr w:type="spellStart"/>
+      <w:r>
+        <w:rPr>
+          <w:rFonts w:ascii="Calibri" w:hAnsi="Calibri" w:cs="Calibri"/>
+          <w:color w:val="000000" w:themeColor="text1"/>
+          <w:sz w:val="22"/>
+          <w:szCs w:val="22"/>
+          <w:highlight w:val="yellow"/>
+        </w:rPr>
+        <w:t>OnionArch.infrastructure</w:t>
+      </w:r>
+      <w:proofErr w:type="spellEnd"/>
+      <w:r>
+        <w:rPr>
+          <w:rFonts w:ascii="Calibri" w:hAnsi="Calibri" w:cs="Calibri"/>
+          <w:color w:val="000000" w:themeColor="text1"/>
+          <w:sz w:val="22"/>
+          <w:szCs w:val="22"/>
+        </w:rPr>
+        <w:t xml:space="preserve"> içinde gerçekleştirmemiz gerekmekte.</w:t>
+      </w:r>
+      <w:r>
+        <w:rPr>
+          <w:rFonts w:ascii="Calibri" w:hAnsi="Calibri" w:cs="Calibri"/>
+          <w:color w:val="000000" w:themeColor="text1"/>
+          <w:sz w:val="22"/>
+          <w:szCs w:val="22"/>
+        </w:rPr>
+        <w:br/>
+      </w:r>
+      <w:r>
+        <w:rPr>
+          <w:rFonts w:ascii="Calibri" w:hAnsi="Calibri" w:cs="Calibri"/>
+          <w:color w:val="000000" w:themeColor="text1"/>
+          <w:sz w:val="22"/>
+          <w:szCs w:val="22"/>
+        </w:rPr>
+        <w:br/>
+        <w:t>Şimdi;</w:t>
+      </w:r>
+    </w:p>
+    <w:p>
+      <w:pPr>
+        <w:tabs>
+          <w:tab w:val="center" w:pos="4536"/>
+        </w:tabs>
+        <w:rPr>
+          <w:rFonts w:ascii="Calibri" w:hAnsi="Calibri" w:cs="Calibri"/>
+          <w:color w:val="4472C4" w:themeColor="accent1"/>
+          <w:sz w:val="22"/>
+          <w:szCs w:val="22"/>
+        </w:rPr>
+      </w:pPr>
+      <w:proofErr w:type="gramStart"/>
+      <w:r>
+        <w:rPr>
+          <w:rFonts w:ascii="Calibri" w:hAnsi="Calibri" w:cs="Calibri"/>
+          <w:color w:val="4472C4" w:themeColor="accent1"/>
+          <w:sz w:val="22"/>
+          <w:szCs w:val="22"/>
+        </w:rPr>
+        <w:t>öncelikle</w:t>
+      </w:r>
+      <w:proofErr w:type="gramEnd"/>
+      <w:r>
+        <w:rPr>
+          <w:rFonts w:ascii="Calibri" w:hAnsi="Calibri" w:cs="Calibri"/>
+          <w:color w:val="4472C4" w:themeColor="accent1"/>
+          <w:sz w:val="22"/>
+          <w:szCs w:val="22"/>
+        </w:rPr>
+        <w:t xml:space="preserve"> bir klasör açalım ve adını </w:t>
+      </w:r>
+      <w:proofErr w:type="spellStart"/>
+      <w:r>
+        <w:rPr>
+          <w:rFonts w:ascii="Calibri" w:hAnsi="Calibri" w:cs="Calibri"/>
+          <w:color w:val="4472C4" w:themeColor="accent1"/>
+          <w:sz w:val="22"/>
+          <w:szCs w:val="22"/>
+        </w:rPr>
+        <w:t>Filters</w:t>
+      </w:r>
+      <w:proofErr w:type="spellEnd"/>
+      <w:r>
+        <w:rPr>
+          <w:rFonts w:ascii="Calibri" w:hAnsi="Calibri" w:cs="Calibri"/>
+          <w:color w:val="4472C4" w:themeColor="accent1"/>
+          <w:sz w:val="22"/>
+          <w:szCs w:val="22"/>
+        </w:rPr>
+        <w:t xml:space="preserve"> koyalım daha sonra hemen altına bir </w:t>
+      </w:r>
+      <w:proofErr w:type="spellStart"/>
+      <w:r>
+        <w:rPr>
+          <w:rFonts w:ascii="Calibri" w:hAnsi="Calibri" w:cs="Calibri"/>
+          <w:color w:val="4472C4" w:themeColor="accent1"/>
+          <w:sz w:val="22"/>
+          <w:szCs w:val="22"/>
+        </w:rPr>
+        <w:t>class</w:t>
+      </w:r>
+      <w:proofErr w:type="spellEnd"/>
+      <w:r>
+        <w:rPr>
+          <w:rFonts w:ascii="Calibri" w:hAnsi="Calibri" w:cs="Calibri"/>
+          <w:color w:val="4472C4" w:themeColor="accent1"/>
+          <w:sz w:val="22"/>
+          <w:szCs w:val="22"/>
+        </w:rPr>
+        <w:t xml:space="preserve"> oluşturalım ve adını </w:t>
+      </w:r>
+      <w:proofErr w:type="spellStart"/>
+      <w:r>
+        <w:rPr>
+          <w:rFonts w:ascii="Calibri" w:hAnsi="Calibri" w:cs="Calibri"/>
+          <w:color w:val="4472C4" w:themeColor="accent1"/>
+          <w:sz w:val="22"/>
+          <w:szCs w:val="22"/>
+        </w:rPr>
+        <w:t>ValidationFilters</w:t>
+      </w:r>
+      <w:proofErr w:type="spellEnd"/>
+      <w:r>
+        <w:rPr>
+          <w:rFonts w:ascii="Calibri" w:hAnsi="Calibri" w:cs="Calibri"/>
+          <w:color w:val="4472C4" w:themeColor="accent1"/>
+          <w:sz w:val="22"/>
+          <w:szCs w:val="22"/>
+        </w:rPr>
+        <w:t xml:space="preserve"> koyalım.</w:t>
+      </w:r>
+    </w:p>
+    <w:p>
+      <w:pPr>
+        <w:tabs>
+          <w:tab w:val="center" w:pos="4536"/>
+        </w:tabs>
+        <w:rPr>
+          <w:rFonts w:ascii="Calibri" w:hAnsi="Calibri" w:cs="Calibri"/>
+          <w:color w:val="000000" w:themeColor="text1"/>
+          <w:sz w:val="22"/>
+          <w:szCs w:val="22"/>
+        </w:rPr>
+      </w:pPr>
+      <w:r>
+        <w:rPr>
+          <w:rFonts w:ascii="Calibri" w:hAnsi="Calibri" w:cs="Calibri"/>
+          <w:color w:val="000000" w:themeColor="text1"/>
+          <w:sz w:val="22"/>
+          <w:szCs w:val="22"/>
+        </w:rPr>
+        <w:br/>
+      </w:r>
+      <w:r>
+        <w:rPr>
+          <w:rFonts w:ascii="Calibri" w:hAnsi="Calibri" w:cs="Calibri"/>
+          <w:color w:val="000000" w:themeColor="text1"/>
+          <w:sz w:val="22"/>
+          <w:szCs w:val="22"/>
+        </w:rPr>
+        <w:drawing>
+          <wp:inline distT="0" distB="0" distL="0" distR="0" wp14:anchorId="7FE6864C" wp14:editId="0915DBAC">
+            <wp:extent cx="5760720" cy="2645410"/>
+            <wp:effectExtent l="0" t="0" r="5080" b="0"/>
+            <wp:docPr id="425808092" name="Resim 1" descr="metin, yazı tipi, çizgi, ekran görüntüsü içeren bir resim&#10;&#10;Açıklama otomatik olarak oluşturuldu"/>
+            <wp:cNvGraphicFramePr>
+              <a:graphicFrameLocks xmlns:a="http://schemas.openxmlformats.org/drawingml/2006/main" noChangeAspect="1"/>
+            </wp:cNvGraphicFramePr>
+            <a:graphic xmlns:a="http://schemas.openxmlformats.org/drawingml/2006/main">
+              <a:graphicData uri="http://schemas.openxmlformats.org/drawingml/2006/picture">
+                <pic:pic xmlns:pic="http://schemas.openxmlformats.org/drawingml/2006/picture">
+                  <pic:nvPicPr>
+                    <pic:cNvPr id="425808092" name="Resim 1" descr="metin, yazı tipi, çizgi, ekran görüntüsü içeren bir resim&#10;&#10;Açıklama otomatik olarak oluşturuldu"/>
+                    <pic:cNvPicPr/>
+                  </pic:nvPicPr>
+                  <pic:blipFill>
+                    <a:blip r:embed="rId19"/>
+                    <a:stretch>
+                      <a:fillRect/>
+                    </a:stretch>
+                  </pic:blipFill>
+                  <pic:spPr>
+                    <a:xfrm>
+                      <a:off x="0" y="0"/>
+                      <a:ext cx="5760720" cy="2645410"/>
+                    </a:xfrm>
+                    <a:prstGeom prst="rect">
+                      <a:avLst/>
+                    </a:prstGeom>
+                  </pic:spPr>
+                </pic:pic>
+              </a:graphicData>
+            </a:graphic>
+          </wp:inline>
+        </w:drawing>
+      </w:r>
+      <w:r>
+        <w:rPr>
+          <w:rFonts w:ascii="Calibri" w:hAnsi="Calibri" w:cs="Calibri"/>
+          <w:color w:val="000000" w:themeColor="text1"/>
+          <w:sz w:val="22"/>
+          <w:szCs w:val="22"/>
+        </w:rPr>
+        <w:br/>
+      </w:r>
+    </w:p>
+    <w:p>
+      <w:pPr>
+        <w:tabs>
+          <w:tab w:val="center" w:pos="4536"/>
+        </w:tabs>
+        <w:rPr>
+          <w:rFonts w:ascii="Calibri" w:hAnsi="Calibri" w:cs="Calibri"/>
+          <w:color w:val="000000" w:themeColor="text1"/>
+          <w:sz w:val="22"/>
+          <w:szCs w:val="22"/>
+        </w:rPr>
+      </w:pPr>
+      <w:r>
+        <w:rPr>
+          <w:rFonts w:ascii="Calibri" w:hAnsi="Calibri" w:cs="Calibri"/>
+          <w:color w:val="000000" w:themeColor="text1"/>
+          <w:sz w:val="22"/>
+          <w:szCs w:val="22"/>
+        </w:rPr>
+        <w:t xml:space="preserve">Şimdi bunu IOC içinde tanımlamamız gerekmekte tatbikîde. </w:t>
+      </w:r>
+    </w:p>
+    <w:p>
+      <w:pPr>
+        <w:tabs>
+          <w:tab w:val="center" w:pos="4536"/>
+        </w:tabs>
+        <w:rPr>
+          <w:rFonts w:ascii="Calibri" w:hAnsi="Calibri" w:cs="Calibri"/>
+          <w:color w:val="000000" w:themeColor="text1"/>
+          <w:sz w:val="22"/>
+          <w:szCs w:val="22"/>
+        </w:rPr>
+      </w:pPr>
+    </w:p>
+    <w:p>
+      <w:pPr>
+        <w:tabs>
+          <w:tab w:val="center" w:pos="4536"/>
+        </w:tabs>
+        <w:rPr>
+          <w:rFonts w:ascii="Calibri" w:hAnsi="Calibri" w:cs="Calibri"/>
+          <w:color w:val="000000" w:themeColor="text1"/>
+          <w:sz w:val="22"/>
+          <w:szCs w:val="22"/>
+        </w:rPr>
+      </w:pPr>
+      <w:r>
+        <w:rPr>
+          <w:rFonts w:ascii="Calibri" w:hAnsi="Calibri" w:cs="Calibri"/>
+          <w:color w:val="000000" w:themeColor="text1"/>
+          <w:sz w:val="22"/>
+          <w:szCs w:val="22"/>
+        </w:rPr>
+        <w:drawing>
+          <wp:inline distT="0" distB="0" distL="0" distR="0" wp14:anchorId="04D4A983" wp14:editId="050A929D">
+            <wp:extent cx="6020717" cy="587103"/>
+            <wp:effectExtent l="0" t="0" r="0" b="0"/>
+            <wp:docPr id="1574340084" name="Resim 1"/>
+            <wp:cNvGraphicFramePr>
+              <a:graphicFrameLocks xmlns:a="http://schemas.openxmlformats.org/drawingml/2006/main" noChangeAspect="1"/>
+            </wp:cNvGraphicFramePr>
+            <a:graphic xmlns:a="http://schemas.openxmlformats.org/drawingml/2006/main">
+              <a:graphicData uri="http://schemas.openxmlformats.org/drawingml/2006/picture">
+                <pic:pic xmlns:pic="http://schemas.openxmlformats.org/drawingml/2006/picture">
+                  <pic:nvPicPr>
+                    <pic:cNvPr id="1574340084" name=""/>
+                    <pic:cNvPicPr/>
+                  </pic:nvPicPr>
+                  <pic:blipFill>
+                    <a:blip r:embed="rId20"/>
+                    <a:stretch>
+                      <a:fillRect/>
+                    </a:stretch>
+                  </pic:blipFill>
+                  <pic:spPr>
+                    <a:xfrm>
+                      <a:off x="0" y="0"/>
+                      <a:ext cx="6475293" cy="631430"/>
+                    </a:xfrm>
+                    <a:prstGeom prst="rect">
+                      <a:avLst/>
+                    </a:prstGeom>
+                  </pic:spPr>
+                </pic:pic>
+              </a:graphicData>
+            </a:graphic>
+          </wp:inline>
+        </w:drawing>
+      </w:r>
+    </w:p>
+    <w:p>
+      <w:pPr>
+        <w:tabs>
+          <w:tab w:val="center" w:pos="4536"/>
+        </w:tabs>
+        <w:rPr>
+          <w:rFonts w:ascii="Calibri" w:hAnsi="Calibri" w:cs="Calibri"/>
+          <w:color w:val="000000" w:themeColor="text1"/>
+          <w:sz w:val="22"/>
+          <w:szCs w:val="22"/>
+        </w:rPr>
+      </w:pPr>
+      <w:r>
+        <w:rPr>
+          <w:rFonts w:ascii="Calibri" w:hAnsi="Calibri" w:cs="Calibri"/>
+          <w:color w:val="000000" w:themeColor="text1"/>
+          <w:sz w:val="22"/>
+          <w:szCs w:val="22"/>
+        </w:rPr>
+        <w:t xml:space="preserve">Artık sonuçlarımız </w:t>
+      </w:r>
+      <w:proofErr w:type="spellStart"/>
+      <w:r>
+        <w:rPr>
+          <w:rFonts w:ascii="Calibri" w:hAnsi="Calibri" w:cs="Calibri"/>
+          <w:color w:val="000000" w:themeColor="text1"/>
+          <w:sz w:val="22"/>
+          <w:szCs w:val="22"/>
+        </w:rPr>
+        <w:t>backend</w:t>
+      </w:r>
+      <w:proofErr w:type="spellEnd"/>
+      <w:r>
+        <w:rPr>
+          <w:rFonts w:ascii="Calibri" w:hAnsi="Calibri" w:cs="Calibri"/>
+          <w:color w:val="000000" w:themeColor="text1"/>
+          <w:sz w:val="22"/>
+          <w:szCs w:val="22"/>
+        </w:rPr>
+        <w:t xml:space="preserve"> tarafından bize ekteki gibi gelecek. </w:t>
+      </w:r>
+      <w:r>
+        <w:rPr>
+          <w:rFonts w:ascii="Calibri" w:hAnsi="Calibri" w:cs="Calibri"/>
+          <w:color w:val="000000" w:themeColor="text1"/>
+          <w:sz w:val="22"/>
+          <w:szCs w:val="22"/>
+        </w:rPr>
+        <w:br/>
+      </w:r>
+    </w:p>
+    <w:p>
+      <w:pPr>
+        <w:tabs>
+          <w:tab w:val="center" w:pos="4536"/>
+        </w:tabs>
+        <w:rPr>
+          <w:rFonts w:ascii="Calibri" w:hAnsi="Calibri" w:cs="Calibri"/>
+          <w:color w:val="000000" w:themeColor="text1"/>
+          <w:sz w:val="22"/>
+          <w:szCs w:val="22"/>
+        </w:rPr>
+      </w:pPr>
+      <w:r>
+        <w:rPr>
+          <w:rFonts w:ascii="Calibri" w:hAnsi="Calibri" w:cs="Calibri"/>
+          <w:color w:val="000000" w:themeColor="text1"/>
+          <w:sz w:val="22"/>
+          <w:szCs w:val="22"/>
+        </w:rPr>
+        <w:drawing>
+          <wp:inline distT="0" distB="0" distL="0" distR="0" wp14:anchorId="7607A19D" wp14:editId="34C4BBB7">
+            <wp:extent cx="5760720" cy="768985"/>
+            <wp:effectExtent l="0" t="0" r="5080" b="5715"/>
+            <wp:docPr id="1939442042" name="Resim 1" descr="metin, yazı tipi, ekran görüntüsü içeren bir resim&#10;&#10;Açıklama otomatik olarak oluşturuldu"/>
+            <wp:cNvGraphicFramePr>
+              <a:graphicFrameLocks xmlns:a="http://schemas.openxmlformats.org/drawingml/2006/main" noChangeAspect="1"/>
+            </wp:cNvGraphicFramePr>
+            <a:graphic xmlns:a="http://schemas.openxmlformats.org/drawingml/2006/main">
+              <a:graphicData uri="http://schemas.openxmlformats.org/drawingml/2006/picture">
+                <pic:pic xmlns:pic="http://schemas.openxmlformats.org/drawingml/2006/picture">
+                  <pic:nvPicPr>
+                    <pic:cNvPr id="1939442042" name="Resim 1" descr="metin, yazı tipi, ekran görüntüsü içeren bir resim&#10;&#10;Açıklama otomatik olarak oluşturuldu"/>
+                    <pic:cNvPicPr/>
+                  </pic:nvPicPr>
+                  <pic:blipFill>
+                    <a:blip r:embed="rId21"/>
+                    <a:stretch>
+                      <a:fillRect/>
+                    </a:stretch>
+                  </pic:blipFill>
+                  <pic:spPr>
+                    <a:xfrm>
+                      <a:off x="0" y="0"/>
+                      <a:ext cx="5760720" cy="768985"/>
+                    </a:xfrm>
+                    <a:prstGeom prst="rect">
+                      <a:avLst/>
+                    </a:prstGeom>
+                  </pic:spPr>
+                </pic:pic>
+              </a:graphicData>
+            </a:graphic>
+          </wp:inline>
+        </w:drawing>
+      </w:r>
+    </w:p>
+    <w:p>
+      <w:pPr>
+        <w:tabs>
+          <w:tab w:val="center" w:pos="4536"/>
+        </w:tabs>
+        <w:rPr>
+          <w:rFonts w:ascii="Calibri" w:hAnsi="Calibri" w:cs="Calibri"/>
+          <w:color w:val="000000" w:themeColor="text1"/>
+          <w:sz w:val="22"/>
+          <w:szCs w:val="22"/>
+        </w:rPr>
+      </w:pPr>
+    </w:p>
+    <w:p>
+      <w:pPr>
+        <w:tabs>
+          <w:tab w:val="center" w:pos="4536"/>
+        </w:tabs>
+        <w:rPr>
+          <w:rFonts w:ascii="Calibri" w:hAnsi="Calibri" w:cs="Calibri"/>
+          <w:color w:val="000000" w:themeColor="text1"/>
+          <w:sz w:val="22"/>
+          <w:szCs w:val="22"/>
+        </w:rPr>
+      </w:pPr>
+    </w:p>
+    <w:p>
+      <w:pPr>
+        <w:tabs>
+          <w:tab w:val="center" w:pos="4536"/>
+        </w:tabs>
+        <w:rPr>
+          <w:rFonts w:ascii="Calibri" w:hAnsi="Calibri" w:cs="Calibri"/>
+          <w:color w:val="000000" w:themeColor="text1"/>
+          <w:sz w:val="22"/>
+          <w:szCs w:val="22"/>
+        </w:rPr>
+      </w:pPr>
+    </w:p>
+    <w:p>
+      <w:pPr>
+        <w:tabs>
+          <w:tab w:val="center" w:pos="4536"/>
+        </w:tabs>
+        <w:rPr>
+          <w:rFonts w:ascii="Calibri" w:hAnsi="Calibri" w:cs="Calibri"/>
+          <w:color w:val="000000" w:themeColor="text1"/>
+          <w:sz w:val="22"/>
+          <w:szCs w:val="22"/>
+        </w:rPr>
+      </w:pPr>
+    </w:p>
+    <w:p>
+      <w:pPr>
+        <w:tabs>
+          <w:tab w:val="center" w:pos="4536"/>
+        </w:tabs>
+        <w:rPr>
+          <w:rFonts w:ascii="Calibri" w:hAnsi="Calibri" w:cs="Calibri"/>
+          <w:color w:val="000000" w:themeColor="text1"/>
+          <w:sz w:val="22"/>
+          <w:szCs w:val="22"/>
+        </w:rPr>
+      </w:pPr>
+    </w:p>
+    <w:p>
+      <w:pPr>
+        <w:tabs>
+          <w:tab w:val="center" w:pos="4536"/>
+        </w:tabs>
+        <w:rPr>
+          <w:rFonts w:ascii="Calibri" w:hAnsi="Calibri" w:cs="Calibri"/>
+          <w:color w:val="000000" w:themeColor="text1"/>
+          <w:sz w:val="22"/>
+          <w:szCs w:val="22"/>
+        </w:rPr>
+      </w:pPr>
+    </w:p>
+    <w:p>
+      <w:pPr>
+        <w:tabs>
+          <w:tab w:val="center" w:pos="4536"/>
+        </w:tabs>
+        <w:rPr>
+          <w:rFonts w:ascii="Calibri" w:hAnsi="Calibri" w:cs="Calibri"/>
+          <w:color w:val="000000" w:themeColor="text1"/>
+          <w:sz w:val="22"/>
+          <w:szCs w:val="22"/>
+        </w:rPr>
+      </w:pPr>
+    </w:p>
+    <w:p>
+      <w:pPr>
+        <w:tabs>
+          <w:tab w:val="center" w:pos="4536"/>
+        </w:tabs>
+        <w:rPr>
+          <w:rFonts w:ascii="Calibri" w:hAnsi="Calibri" w:cs="Calibri"/>
+          <w:color w:val="000000" w:themeColor="text1"/>
+          <w:sz w:val="22"/>
+          <w:szCs w:val="22"/>
+        </w:rPr>
+      </w:pPr>
+    </w:p>
+    <w:p>
+      <w:pPr>
+        <w:tabs>
+          <w:tab w:val="center" w:pos="4536"/>
+        </w:tabs>
+        <w:rPr>
+          <w:rFonts w:ascii="Calibri" w:hAnsi="Calibri" w:cs="Calibri"/>
+          <w:color w:val="000000" w:themeColor="text1"/>
+          <w:sz w:val="22"/>
+          <w:szCs w:val="22"/>
+        </w:rPr>
+      </w:pPr>
+    </w:p>
     <w:sectPr>
       <w:pgSz w:w="11906" w:h="16838"/>
       <w:pgMar w:top="1417" w:right="1417" w:bottom="1417" w:left="1417" w:header="708" w:footer="708" w:gutter="0"/>
@@ -2222,16 +4795,16 @@
 <file path=word/numbering.xml><?xml version="1.0" encoding="utf-8"?>
 <w:numbering xmlns:wpc="http://schemas.microsoft.com/office/word/2010/wordprocessingCanvas" xmlns:cx="http://schemas.microsoft.com/office/drawing/2014/chartex" xmlns:cx1="http://schemas.microsoft.com/office/drawing/2015/9/8/chartex" xmlns:cx2="http://schemas.microsoft.com/office/drawing/2015/10/21/chartex" xmlns:cx3="http://schemas.microsoft.com/office/drawing/2016/5/9/chartex" xmlns:cx4="http://schemas.microsoft.com/office/drawing/2016/5/10/chartex" xmlns:cx5="http://schemas.microsoft.com/office/drawing/2016/5/11/chartex" xmlns:cx6="http://schemas.microsoft.com/office/drawing/2016/5/12/chartex" xmlns:cx7="http://schemas.microsoft.com/office/drawing/2016/5/13/chartex" xmlns:cx8="http://schemas.microsoft.com/office/drawing/2016/5/14/chartex" xmlns:mc="http://schemas.openxmlformats.org/markup-compatibility/2006" xmlns:aink="http://schemas.microsoft.com/office/drawing/2016/ink" xmlns:am3d="http://schemas.microsoft.com/office/drawing/2017/model3d" xmlns:o="urn:schemas-microsoft-com:office:office" xmlns:oel="http://schemas.microsoft.com/office/2019/extlst" xmlns:r="http://schemas.openxmlformats.org/officeDocument/2006/relationships" xmlns:m="http://schemas.openxmlformats.org/officeDocument/2006/math" xmlns:v="urn:schemas-microsoft-com:vml" xmlns:wp14="http://schemas.microsoft.com/office/word/2010/wordprocessingDrawing" xmlns:wp="http://schemas.openxmlformats.org/drawingml/2006/wordprocessingDrawing" xmlns:w10="urn:schemas-microsoft-com:office:word" xmlns:w="http://schemas.openxmlformats.org/wordprocessingml/2006/main" xmlns:w14="http://schemas.microsoft.com/office/word/2010/wordml" xmlns:w15="http://schemas.microsoft.com/office/word/2012/wordml" xmlns:w16cex="http://schemas.microsoft.com/office/word/2018/wordml/cex" xmlns:w16cid="http://schemas.microsoft.com/office/word/2016/wordml/cid" xmlns:w16="http://schemas.microsoft.com/office/word/2018/wordml" xmlns:w16sdtdh="http://schemas.microsoft.com/office/word/2020/wordml/sdtdatahash" xmlns:w16se="http://schemas.microsoft.com/office/word/2015/wordml/symex" xmlns:wpg="http://schemas.microsoft.com/office/word/2010/wordprocessingGroup" xmlns:wpi="http://schemas.microsoft.com/office/word/2010/wordprocessingInk" xmlns:wne="http://schemas.microsoft.com/office/word/2006/wordml" xmlns:wps="http://schemas.microsoft.com/office/word/2010/wordprocessingShape" mc:Ignorable="w14 w15 w16se w16cid w16 w16cex w16sdtdh wp14">
   <w:abstractNum w:abstractNumId="0" w15:restartNumberingAfterBreak="0">
-    <w:nsid w:val="3F63796A"/>
+    <w:nsid w:val="0BBD709D"/>
     <w:multiLevelType w:val="hybridMultilevel"/>
-    <w:tmpl w:val="5B647CBC"/>
+    <w:tmpl w:val="1AC2019C"/>
     <w:lvl w:ilvl="0" w:tplc="041F0001">
       <w:start w:val="1"/>
       <w:numFmt w:val="bullet"/>
       <w:lvlText w:val=""/>
       <w:lvlJc w:val="left"/>
       <w:pPr>
-        <w:ind w:left="720" w:hanging="360"/>
+        <w:ind w:left="1080" w:hanging="360"/>
       </w:pPr>
       <w:rPr>
         <w:rFonts w:ascii="Symbol" w:hAnsi="Symbol" w:hint="default"/>
@@ -2243,7 +4816,7 @@
       <w:lvlText w:val="o"/>
       <w:lvlJc w:val="left"/>
       <w:pPr>
-        <w:ind w:left="1440" w:hanging="360"/>
+        <w:ind w:left="1800" w:hanging="360"/>
       </w:pPr>
       <w:rPr>
         <w:rFonts w:ascii="Courier New" w:hAnsi="Courier New" w:cs="Courier New" w:hint="default"/>
@@ -2255,7 +4828,7 @@
       <w:lvlText w:val=""/>
       <w:lvlJc w:val="left"/>
       <w:pPr>
-        <w:ind w:left="2160" w:hanging="360"/>
+        <w:ind w:left="2520" w:hanging="360"/>
       </w:pPr>
       <w:rPr>
         <w:rFonts w:ascii="Wingdings" w:hAnsi="Wingdings" w:hint="default"/>
@@ -2267,7 +4840,7 @@
       <w:lvlText w:val=""/>
       <w:lvlJc w:val="left"/>
       <w:pPr>
-        <w:ind w:left="2880" w:hanging="360"/>
+        <w:ind w:left="3240" w:hanging="360"/>
       </w:pPr>
       <w:rPr>
         <w:rFonts w:ascii="Symbol" w:hAnsi="Symbol" w:hint="default"/>
@@ -2279,7 +4852,7 @@
       <w:lvlText w:val="o"/>
       <w:lvlJc w:val="left"/>
       <w:pPr>
-        <w:ind w:left="3600" w:hanging="360"/>
+        <w:ind w:left="3960" w:hanging="360"/>
       </w:pPr>
       <w:rPr>
         <w:rFonts w:ascii="Courier New" w:hAnsi="Courier New" w:cs="Courier New" w:hint="default"/>
@@ -2291,7 +4864,7 @@
       <w:lvlText w:val=""/>
       <w:lvlJc w:val="left"/>
       <w:pPr>
-        <w:ind w:left="4320" w:hanging="360"/>
+        <w:ind w:left="4680" w:hanging="360"/>
       </w:pPr>
       <w:rPr>
         <w:rFonts w:ascii="Wingdings" w:hAnsi="Wingdings" w:hint="default"/>
@@ -2303,7 +4876,7 @@
       <w:lvlText w:val=""/>
       <w:lvlJc w:val="left"/>
       <w:pPr>
-        <w:ind w:left="5040" w:hanging="360"/>
+        <w:ind w:left="5400" w:hanging="360"/>
       </w:pPr>
       <w:rPr>
         <w:rFonts w:ascii="Symbol" w:hAnsi="Symbol" w:hint="default"/>
@@ -2315,7 +4888,7 @@
       <w:lvlText w:val="o"/>
       <w:lvlJc w:val="left"/>
       <w:pPr>
-        <w:ind w:left="5760" w:hanging="360"/>
+        <w:ind w:left="6120" w:hanging="360"/>
       </w:pPr>
       <w:rPr>
         <w:rFonts w:ascii="Courier New" w:hAnsi="Courier New" w:cs="Courier New" w:hint="default"/>
@@ -2327,6 +4900,232 @@
       <w:lvlText w:val=""/>
       <w:lvlJc w:val="left"/>
       <w:pPr>
+        <w:ind w:left="6840" w:hanging="360"/>
+      </w:pPr>
+      <w:rPr>
+        <w:rFonts w:ascii="Wingdings" w:hAnsi="Wingdings" w:hint="default"/>
+      </w:rPr>
+    </w:lvl>
+  </w:abstractNum>
+  <w:abstractNum w:abstractNumId="1" w15:restartNumberingAfterBreak="0">
+    <w:nsid w:val="350E1F73"/>
+    <w:multiLevelType w:val="hybridMultilevel"/>
+    <w:tmpl w:val="5B4261E6"/>
+    <w:lvl w:ilvl="0" w:tplc="041F0001">
+      <w:start w:val="1"/>
+      <w:numFmt w:val="bullet"/>
+      <w:lvlText w:val=""/>
+      <w:lvlJc w:val="left"/>
+      <w:pPr>
+        <w:ind w:left="720" w:hanging="360"/>
+      </w:pPr>
+      <w:rPr>
+        <w:rFonts w:ascii="Symbol" w:hAnsi="Symbol" w:hint="default"/>
+      </w:rPr>
+    </w:lvl>
+    <w:lvl w:ilvl="1" w:tplc="041F0003" w:tentative="1">
+      <w:start w:val="1"/>
+      <w:numFmt w:val="bullet"/>
+      <w:lvlText w:val="o"/>
+      <w:lvlJc w:val="left"/>
+      <w:pPr>
+        <w:ind w:left="1440" w:hanging="360"/>
+      </w:pPr>
+      <w:rPr>
+        <w:rFonts w:ascii="Courier New" w:hAnsi="Courier New" w:cs="Courier New" w:hint="default"/>
+      </w:rPr>
+    </w:lvl>
+    <w:lvl w:ilvl="2" w:tplc="041F0005" w:tentative="1">
+      <w:start w:val="1"/>
+      <w:numFmt w:val="bullet"/>
+      <w:lvlText w:val=""/>
+      <w:lvlJc w:val="left"/>
+      <w:pPr>
+        <w:ind w:left="2160" w:hanging="360"/>
+      </w:pPr>
+      <w:rPr>
+        <w:rFonts w:ascii="Wingdings" w:hAnsi="Wingdings" w:hint="default"/>
+      </w:rPr>
+    </w:lvl>
+    <w:lvl w:ilvl="3" w:tplc="041F0001" w:tentative="1">
+      <w:start w:val="1"/>
+      <w:numFmt w:val="bullet"/>
+      <w:lvlText w:val=""/>
+      <w:lvlJc w:val="left"/>
+      <w:pPr>
+        <w:ind w:left="2880" w:hanging="360"/>
+      </w:pPr>
+      <w:rPr>
+        <w:rFonts w:ascii="Symbol" w:hAnsi="Symbol" w:hint="default"/>
+      </w:rPr>
+    </w:lvl>
+    <w:lvl w:ilvl="4" w:tplc="041F0003" w:tentative="1">
+      <w:start w:val="1"/>
+      <w:numFmt w:val="bullet"/>
+      <w:lvlText w:val="o"/>
+      <w:lvlJc w:val="left"/>
+      <w:pPr>
+        <w:ind w:left="3600" w:hanging="360"/>
+      </w:pPr>
+      <w:rPr>
+        <w:rFonts w:ascii="Courier New" w:hAnsi="Courier New" w:cs="Courier New" w:hint="default"/>
+      </w:rPr>
+    </w:lvl>
+    <w:lvl w:ilvl="5" w:tplc="041F0005" w:tentative="1">
+      <w:start w:val="1"/>
+      <w:numFmt w:val="bullet"/>
+      <w:lvlText w:val=""/>
+      <w:lvlJc w:val="left"/>
+      <w:pPr>
+        <w:ind w:left="4320" w:hanging="360"/>
+      </w:pPr>
+      <w:rPr>
+        <w:rFonts w:ascii="Wingdings" w:hAnsi="Wingdings" w:hint="default"/>
+      </w:rPr>
+    </w:lvl>
+    <w:lvl w:ilvl="6" w:tplc="041F0001" w:tentative="1">
+      <w:start w:val="1"/>
+      <w:numFmt w:val="bullet"/>
+      <w:lvlText w:val=""/>
+      <w:lvlJc w:val="left"/>
+      <w:pPr>
+        <w:ind w:left="5040" w:hanging="360"/>
+      </w:pPr>
+      <w:rPr>
+        <w:rFonts w:ascii="Symbol" w:hAnsi="Symbol" w:hint="default"/>
+      </w:rPr>
+    </w:lvl>
+    <w:lvl w:ilvl="7" w:tplc="041F0003" w:tentative="1">
+      <w:start w:val="1"/>
+      <w:numFmt w:val="bullet"/>
+      <w:lvlText w:val="o"/>
+      <w:lvlJc w:val="left"/>
+      <w:pPr>
+        <w:ind w:left="5760" w:hanging="360"/>
+      </w:pPr>
+      <w:rPr>
+        <w:rFonts w:ascii="Courier New" w:hAnsi="Courier New" w:cs="Courier New" w:hint="default"/>
+      </w:rPr>
+    </w:lvl>
+    <w:lvl w:ilvl="8" w:tplc="041F0005" w:tentative="1">
+      <w:start w:val="1"/>
+      <w:numFmt w:val="bullet"/>
+      <w:lvlText w:val=""/>
+      <w:lvlJc w:val="left"/>
+      <w:pPr>
+        <w:ind w:left="6480" w:hanging="360"/>
+      </w:pPr>
+      <w:rPr>
+        <w:rFonts w:ascii="Wingdings" w:hAnsi="Wingdings" w:hint="default"/>
+      </w:rPr>
+    </w:lvl>
+  </w:abstractNum>
+  <w:abstractNum w:abstractNumId="2" w15:restartNumberingAfterBreak="0">
+    <w:nsid w:val="3F63796A"/>
+    <w:multiLevelType w:val="hybridMultilevel"/>
+    <w:tmpl w:val="5B647CBC"/>
+    <w:lvl w:ilvl="0" w:tplc="041F0001">
+      <w:start w:val="1"/>
+      <w:numFmt w:val="bullet"/>
+      <w:lvlText w:val=""/>
+      <w:lvlJc w:val="left"/>
+      <w:pPr>
+        <w:ind w:left="720" w:hanging="360"/>
+      </w:pPr>
+      <w:rPr>
+        <w:rFonts w:ascii="Symbol" w:hAnsi="Symbol" w:hint="default"/>
+      </w:rPr>
+    </w:lvl>
+    <w:lvl w:ilvl="1" w:tplc="041F0003" w:tentative="1">
+      <w:start w:val="1"/>
+      <w:numFmt w:val="bullet"/>
+      <w:lvlText w:val="o"/>
+      <w:lvlJc w:val="left"/>
+      <w:pPr>
+        <w:ind w:left="1440" w:hanging="360"/>
+      </w:pPr>
+      <w:rPr>
+        <w:rFonts w:ascii="Courier New" w:hAnsi="Courier New" w:cs="Courier New" w:hint="default"/>
+      </w:rPr>
+    </w:lvl>
+    <w:lvl w:ilvl="2" w:tplc="041F0005" w:tentative="1">
+      <w:start w:val="1"/>
+      <w:numFmt w:val="bullet"/>
+      <w:lvlText w:val=""/>
+      <w:lvlJc w:val="left"/>
+      <w:pPr>
+        <w:ind w:left="2160" w:hanging="360"/>
+      </w:pPr>
+      <w:rPr>
+        <w:rFonts w:ascii="Wingdings" w:hAnsi="Wingdings" w:hint="default"/>
+      </w:rPr>
+    </w:lvl>
+    <w:lvl w:ilvl="3" w:tplc="041F0001" w:tentative="1">
+      <w:start w:val="1"/>
+      <w:numFmt w:val="bullet"/>
+      <w:lvlText w:val=""/>
+      <w:lvlJc w:val="left"/>
+      <w:pPr>
+        <w:ind w:left="2880" w:hanging="360"/>
+      </w:pPr>
+      <w:rPr>
+        <w:rFonts w:ascii="Symbol" w:hAnsi="Symbol" w:hint="default"/>
+      </w:rPr>
+    </w:lvl>
+    <w:lvl w:ilvl="4" w:tplc="041F0003" w:tentative="1">
+      <w:start w:val="1"/>
+      <w:numFmt w:val="bullet"/>
+      <w:lvlText w:val="o"/>
+      <w:lvlJc w:val="left"/>
+      <w:pPr>
+        <w:ind w:left="3600" w:hanging="360"/>
+      </w:pPr>
+      <w:rPr>
+        <w:rFonts w:ascii="Courier New" w:hAnsi="Courier New" w:cs="Courier New" w:hint="default"/>
+      </w:rPr>
+    </w:lvl>
+    <w:lvl w:ilvl="5" w:tplc="041F0005" w:tentative="1">
+      <w:start w:val="1"/>
+      <w:numFmt w:val="bullet"/>
+      <w:lvlText w:val=""/>
+      <w:lvlJc w:val="left"/>
+      <w:pPr>
+        <w:ind w:left="4320" w:hanging="360"/>
+      </w:pPr>
+      <w:rPr>
+        <w:rFonts w:ascii="Wingdings" w:hAnsi="Wingdings" w:hint="default"/>
+      </w:rPr>
+    </w:lvl>
+    <w:lvl w:ilvl="6" w:tplc="041F0001" w:tentative="1">
+      <w:start w:val="1"/>
+      <w:numFmt w:val="bullet"/>
+      <w:lvlText w:val=""/>
+      <w:lvlJc w:val="left"/>
+      <w:pPr>
+        <w:ind w:left="5040" w:hanging="360"/>
+      </w:pPr>
+      <w:rPr>
+        <w:rFonts w:ascii="Symbol" w:hAnsi="Symbol" w:hint="default"/>
+      </w:rPr>
+    </w:lvl>
+    <w:lvl w:ilvl="7" w:tplc="041F0003" w:tentative="1">
+      <w:start w:val="1"/>
+      <w:numFmt w:val="bullet"/>
+      <w:lvlText w:val="o"/>
+      <w:lvlJc w:val="left"/>
+      <w:pPr>
+        <w:ind w:left="5760" w:hanging="360"/>
+      </w:pPr>
+      <w:rPr>
+        <w:rFonts w:ascii="Courier New" w:hAnsi="Courier New" w:cs="Courier New" w:hint="default"/>
+      </w:rPr>
+    </w:lvl>
+    <w:lvl w:ilvl="8" w:tplc="041F0005" w:tentative="1">
+      <w:start w:val="1"/>
+      <w:numFmt w:val="bullet"/>
+      <w:lvlText w:val=""/>
+      <w:lvlJc w:val="left"/>
+      <w:pPr>
         <w:ind w:left="6480" w:hanging="360"/>
       </w:pPr>
       <w:rPr>
@@ -2335,6 +5134,12 @@
     </w:lvl>
   </w:abstractNum>
   <w:num w:numId="1" w16cid:durableId="823274803">
+    <w:abstractNumId w:val="2"/>
+  </w:num>
+  <w:num w:numId="2" w16cid:durableId="58944787">
+    <w:abstractNumId w:val="1"/>
+  </w:num>
+  <w:num w:numId="3" w16cid:durableId="64691411">
     <w:abstractNumId w:val="0"/>
   </w:num>
 </w:numbering>

</xml_diff>